<commit_message>
Class 6- Selenium Setup
</commit_message>
<xml_diff>
--- a/Notes_New.docx
+++ b/Notes_New.docx
@@ -1824,7 +1824,7 @@
                     </pic:cNvPicPr>
                   </pic:nvPicPr>
                   <pic:blipFill>
-                    <a:blip r:embed="rId5"/>
+                    <a:blip r:embed="rId6"/>
                     <a:srcRect/>
                     <a:stretch>
                       <a:fillRect/>
@@ -6226,7 +6226,19 @@
         <w:rPr>
           <w:lang w:val="en-IN"/>
         </w:rPr>
-        <w:t>Child to parent :</w:t>
+        <w:t>Child to parent</w:t>
+      </w:r>
+      <w:r>
+        <w:rPr>
+          <w:lang w:val="en-IN"/>
+        </w:rPr>
+        <w:t xml:space="preserve"> (DEPENDENT AND INDEPENDENT )</w:t>
+      </w:r>
+      <w:r>
+        <w:rPr>
+          <w:lang w:val="en-IN"/>
+        </w:rPr>
+        <w:t xml:space="preserve"> :</w:t>
       </w:r>
     </w:p>
     <w:p>
@@ -6401,55 +6413,1894 @@
       <w:pPr>
         <w:pStyle w:val="ListParagraph"/>
         <w:numPr>
-          <w:ilvl w:val="0"/>
+          <w:ilvl w:val="2"/>
           <w:numId w:val="2"/>
         </w:numPr>
-        <w:rPr>
-          <w:lang w:val="en-IN"/>
-        </w:rPr>
-      </w:pPr>
-    </w:p>
-    <w:p>
-      <w:pPr>
-        <w:rPr>
-          <w:lang w:val="en-IN"/>
-        </w:rPr>
-      </w:pPr>
-    </w:p>
-    <w:p>
-      <w:pPr>
-        <w:rPr>
-          <w:lang w:val="en-IN"/>
-        </w:rPr>
-      </w:pPr>
-    </w:p>
-    <w:p>
-      <w:pPr>
-        <w:rPr>
-          <w:lang w:val="en-IN"/>
-        </w:rPr>
-      </w:pPr>
-    </w:p>
-    <w:p>
-      <w:pPr>
-        <w:rPr>
-          <w:lang w:val="en-IN"/>
-        </w:rPr>
-      </w:pPr>
-    </w:p>
-    <w:p>
-      <w:pPr>
-        <w:rPr>
-          <w:lang w:val="en-IN"/>
-        </w:rPr>
-      </w:pPr>
-    </w:p>
-    <w:p>
-      <w:pPr>
-        <w:rPr>
-          <w:lang w:val="en-IN"/>
-        </w:rPr>
-      </w:pPr>
+        <w:shd w:val="clear" w:color="auto" w:fill="FFFFFF"/>
+        <w:spacing w:after="0" w:line="149" w:lineRule="atLeast"/>
+        <w:ind w:left="1440"/>
+        <w:rPr>
+          <w:rFonts w:ascii="Times New Roman" w:eastAsia="Times New Roman" w:hAnsi="Times New Roman" w:cs="Times New Roman"/>
+          <w:color w:val="222222"/>
+          <w:sz w:val="14"/>
+          <w:szCs w:val="14"/>
+          <w:lang w:val="en-IN"/>
+        </w:rPr>
+      </w:pPr>
+      <w:r>
+        <w:rPr>
+          <w:lang w:val="en-IN"/>
+        </w:rPr>
+        <w:t>Make my trip :</w:t>
+      </w:r>
+    </w:p>
+    <w:p>
+      <w:pPr>
+        <w:shd w:val="clear" w:color="auto" w:fill="FFFFFF"/>
+        <w:spacing w:after="0" w:line="149" w:lineRule="atLeast"/>
+        <w:ind w:left="1440"/>
+        <w:rPr>
+          <w:rFonts w:ascii="Calibri" w:eastAsia="Times New Roman" w:hAnsi="Calibri" w:cs="Calibri"/>
+          <w:color w:val="222222"/>
+        </w:rPr>
+      </w:pPr>
+      <w:r>
+        <w:rPr>
+          <w:rFonts w:ascii="Times New Roman" w:eastAsia="Times New Roman" w:hAnsi="Times New Roman" w:cs="Times New Roman"/>
+          <w:color w:val="222222"/>
+          <w:sz w:val="14"/>
+          <w:szCs w:val="14"/>
+          <w:lang w:val="en-IN"/>
+        </w:rPr>
+        <w:t>      </w:t>
+      </w:r>
+      <w:proofErr w:type="spellStart"/>
+      <w:r>
+        <w:rPr>
+          <w:rFonts w:ascii="Calibri" w:eastAsia="Times New Roman" w:hAnsi="Calibri" w:cs="Calibri"/>
+          <w:color w:val="222222"/>
+          <w:lang w:val="en-IN"/>
+        </w:rPr>
+        <w:t>i</w:t>
+      </w:r>
+      <w:proofErr w:type="spellEnd"/>
+      <w:r>
+        <w:rPr>
+          <w:rFonts w:ascii="Calibri" w:eastAsia="Times New Roman" w:hAnsi="Calibri" w:cs="Calibri"/>
+          <w:color w:val="222222"/>
+          <w:lang w:val="en-IN"/>
+        </w:rPr>
+        <w:t>.</w:t>
+      </w:r>
+      <w:r>
+        <w:rPr>
+          <w:rFonts w:ascii="Times New Roman" w:eastAsia="Times New Roman" w:hAnsi="Times New Roman" w:cs="Times New Roman"/>
+          <w:color w:val="222222"/>
+          <w:sz w:val="14"/>
+          <w:szCs w:val="14"/>
+          <w:lang w:val="en-IN"/>
+        </w:rPr>
+        <w:t>      </w:t>
+      </w:r>
+      <w:r>
+        <w:rPr>
+          <w:rFonts w:ascii="Calibri" w:eastAsia="Times New Roman" w:hAnsi="Calibri" w:cs="Calibri"/>
+          <w:color w:val="222222"/>
+          <w:lang w:val="en-IN"/>
+        </w:rPr>
+        <w:t>//</w:t>
+      </w:r>
+      <w:proofErr w:type="gramStart"/>
+      <w:r>
+        <w:rPr>
+          <w:rFonts w:ascii="Calibri" w:eastAsia="Times New Roman" w:hAnsi="Calibri" w:cs="Calibri"/>
+          <w:color w:val="222222"/>
+          <w:lang w:val="en-IN"/>
+        </w:rPr>
+        <w:t>div[</w:t>
+      </w:r>
+      <w:proofErr w:type="gramEnd"/>
+      <w:r>
+        <w:rPr>
+          <w:rFonts w:ascii="Calibri" w:eastAsia="Times New Roman" w:hAnsi="Calibri" w:cs="Calibri"/>
+          <w:color w:val="222222"/>
+          <w:lang w:val="en-IN"/>
+        </w:rPr>
+        <w:t xml:space="preserve">div[div[h3[text()='Super Saver Bali (4N)']]]]//p[@class='font26 </w:t>
+      </w:r>
+      <w:proofErr w:type="spellStart"/>
+      <w:r>
+        <w:rPr>
+          <w:rFonts w:ascii="Calibri" w:eastAsia="Times New Roman" w:hAnsi="Calibri" w:cs="Calibri"/>
+          <w:color w:val="222222"/>
+          <w:lang w:val="en-IN"/>
+        </w:rPr>
+        <w:t>blackText</w:t>
+      </w:r>
+      <w:proofErr w:type="spellEnd"/>
+      <w:r>
+        <w:rPr>
+          <w:rFonts w:ascii="Calibri" w:eastAsia="Times New Roman" w:hAnsi="Calibri" w:cs="Calibri"/>
+          <w:color w:val="222222"/>
+          <w:lang w:val="en-IN"/>
+        </w:rPr>
+        <w:t xml:space="preserve"> </w:t>
+      </w:r>
+      <w:proofErr w:type="spellStart"/>
+      <w:r>
+        <w:rPr>
+          <w:rFonts w:ascii="Calibri" w:eastAsia="Times New Roman" w:hAnsi="Calibri" w:cs="Calibri"/>
+          <w:color w:val="222222"/>
+          <w:lang w:val="en-IN"/>
+        </w:rPr>
+        <w:t>latoBold</w:t>
+      </w:r>
+      <w:proofErr w:type="spellEnd"/>
+      <w:r>
+        <w:rPr>
+          <w:rFonts w:ascii="Calibri" w:eastAsia="Times New Roman" w:hAnsi="Calibri" w:cs="Calibri"/>
+          <w:color w:val="222222"/>
+          <w:lang w:val="en-IN"/>
+        </w:rPr>
+        <w:t xml:space="preserve"> appendBottom5']</w:t>
+      </w:r>
+    </w:p>
+    <w:p>
+      <w:pPr>
+        <w:shd w:val="clear" w:color="auto" w:fill="FFFFFF"/>
+        <w:spacing w:after="0" w:line="149" w:lineRule="atLeast"/>
+        <w:ind w:left="720"/>
+        <w:rPr>
+          <w:rFonts w:ascii="Calibri" w:eastAsia="Times New Roman" w:hAnsi="Calibri" w:cs="Calibri"/>
+          <w:color w:val="222222"/>
+        </w:rPr>
+      </w:pPr>
+      <w:r>
+        <w:rPr>
+          <w:rFonts w:ascii="Calibri" w:eastAsia="Times New Roman" w:hAnsi="Calibri" w:cs="Calibri"/>
+          <w:color w:val="222222"/>
+          <w:lang w:val="en-IN"/>
+        </w:rPr>
+        <w:t xml:space="preserve">7. </w:t>
+      </w:r>
+      <w:r>
+        <w:rPr>
+          <w:rFonts w:ascii="Times New Roman" w:eastAsia="Times New Roman" w:hAnsi="Times New Roman" w:cs="Times New Roman"/>
+          <w:color w:val="222222"/>
+          <w:sz w:val="14"/>
+          <w:szCs w:val="14"/>
+          <w:lang w:val="en-IN"/>
+        </w:rPr>
+        <w:t>       </w:t>
+      </w:r>
+      <w:r>
+        <w:rPr>
+          <w:rFonts w:ascii="Calibri" w:eastAsia="Times New Roman" w:hAnsi="Calibri" w:cs="Calibri"/>
+          <w:color w:val="222222"/>
+          <w:lang w:val="en-IN"/>
+        </w:rPr>
+        <w:t>Axes functions:</w:t>
+      </w:r>
+    </w:p>
+    <w:p>
+      <w:pPr>
+        <w:shd w:val="clear" w:color="auto" w:fill="FFFFFF"/>
+        <w:spacing w:after="0" w:line="149" w:lineRule="atLeast"/>
+        <w:ind w:left="1440"/>
+        <w:rPr>
+          <w:rFonts w:ascii="Calibri" w:eastAsia="Times New Roman" w:hAnsi="Calibri" w:cs="Calibri"/>
+          <w:color w:val="222222"/>
+        </w:rPr>
+      </w:pPr>
+      <w:r>
+        <w:rPr>
+          <w:rFonts w:ascii="Calibri" w:eastAsia="Times New Roman" w:hAnsi="Calibri" w:cs="Calibri"/>
+          <w:color w:val="222222"/>
+          <w:lang w:val="en-IN"/>
+        </w:rPr>
+        <w:t>a.</w:t>
+      </w:r>
+      <w:r>
+        <w:rPr>
+          <w:rFonts w:ascii="Times New Roman" w:eastAsia="Times New Roman" w:hAnsi="Times New Roman" w:cs="Times New Roman"/>
+          <w:color w:val="222222"/>
+          <w:sz w:val="14"/>
+          <w:szCs w:val="14"/>
+          <w:lang w:val="en-IN"/>
+        </w:rPr>
+        <w:t>       </w:t>
+      </w:r>
+      <w:r>
+        <w:rPr>
+          <w:rFonts w:ascii="Calibri" w:eastAsia="Times New Roman" w:hAnsi="Calibri" w:cs="Calibri"/>
+          <w:color w:val="222222"/>
+          <w:lang w:val="en-IN"/>
+        </w:rPr>
+        <w:t xml:space="preserve">Traversing to </w:t>
+      </w:r>
+      <w:proofErr w:type="gramStart"/>
+      <w:r>
+        <w:rPr>
+          <w:rFonts w:ascii="Calibri" w:eastAsia="Times New Roman" w:hAnsi="Calibri" w:cs="Calibri"/>
+          <w:color w:val="222222"/>
+          <w:lang w:val="en-IN"/>
+        </w:rPr>
+        <w:t>Following</w:t>
+      </w:r>
+      <w:proofErr w:type="gramEnd"/>
+      <w:r>
+        <w:rPr>
+          <w:rFonts w:ascii="Calibri" w:eastAsia="Times New Roman" w:hAnsi="Calibri" w:cs="Calibri"/>
+          <w:color w:val="222222"/>
+          <w:lang w:val="en-IN"/>
+        </w:rPr>
+        <w:t xml:space="preserve"> sibling (APP – Wikipedia):</w:t>
+      </w:r>
+    </w:p>
+    <w:p>
+      <w:pPr>
+        <w:shd w:val="clear" w:color="auto" w:fill="FFFFFF"/>
+        <w:spacing w:after="0" w:line="149" w:lineRule="atLeast"/>
+        <w:ind w:left="2160"/>
+        <w:rPr>
+          <w:rFonts w:ascii="Calibri" w:eastAsia="Times New Roman" w:hAnsi="Calibri" w:cs="Calibri"/>
+          <w:color w:val="222222"/>
+        </w:rPr>
+      </w:pPr>
+      <w:r>
+        <w:rPr>
+          <w:rFonts w:ascii="Times New Roman" w:eastAsia="Times New Roman" w:hAnsi="Times New Roman" w:cs="Times New Roman"/>
+          <w:color w:val="222222"/>
+          <w:sz w:val="14"/>
+          <w:szCs w:val="14"/>
+          <w:lang w:val="en-IN"/>
+        </w:rPr>
+        <w:t>                                                               </w:t>
+      </w:r>
+      <w:r>
+        <w:rPr>
+          <w:rFonts w:ascii="Calibri" w:eastAsia="Times New Roman" w:hAnsi="Calibri" w:cs="Calibri"/>
+          <w:color w:val="222222"/>
+          <w:lang w:val="en-IN"/>
+        </w:rPr>
+        <w:t>i.</w:t>
+      </w:r>
+      <w:r>
+        <w:rPr>
+          <w:rFonts w:ascii="Times New Roman" w:eastAsia="Times New Roman" w:hAnsi="Times New Roman" w:cs="Times New Roman"/>
+          <w:color w:val="222222"/>
+          <w:sz w:val="14"/>
+          <w:szCs w:val="14"/>
+          <w:lang w:val="en-IN"/>
+        </w:rPr>
+        <w:t>      </w:t>
+      </w:r>
+      <w:r>
+        <w:rPr>
+          <w:rFonts w:ascii="Calibri" w:eastAsia="Times New Roman" w:hAnsi="Calibri" w:cs="Calibri"/>
+          <w:color w:val="222222"/>
+          <w:lang w:val="en-IN"/>
+        </w:rPr>
+        <w:t>//</w:t>
+      </w:r>
+      <w:proofErr w:type="gramStart"/>
+      <w:r>
+        <w:rPr>
+          <w:rFonts w:ascii="Calibri" w:eastAsia="Times New Roman" w:hAnsi="Calibri" w:cs="Calibri"/>
+          <w:color w:val="222222"/>
+          <w:lang w:val="en-IN"/>
+        </w:rPr>
+        <w:t>th[</w:t>
+      </w:r>
+      <w:proofErr w:type="gramEnd"/>
+      <w:r>
+        <w:rPr>
+          <w:rFonts w:ascii="Calibri" w:eastAsia="Times New Roman" w:hAnsi="Calibri" w:cs="Calibri"/>
+          <w:color w:val="222222"/>
+          <w:lang w:val="en-IN"/>
+        </w:rPr>
+        <w:t>text()='Directed by']/following-sibling::td</w:t>
+      </w:r>
+    </w:p>
+    <w:p>
+      <w:pPr>
+        <w:shd w:val="clear" w:color="auto" w:fill="FFFFFF"/>
+        <w:spacing w:after="0" w:line="149" w:lineRule="atLeast"/>
+        <w:ind w:left="1440"/>
+        <w:rPr>
+          <w:rFonts w:ascii="Calibri" w:eastAsia="Times New Roman" w:hAnsi="Calibri" w:cs="Calibri"/>
+          <w:color w:val="222222"/>
+        </w:rPr>
+      </w:pPr>
+      <w:r>
+        <w:rPr>
+          <w:rFonts w:ascii="Calibri" w:eastAsia="Times New Roman" w:hAnsi="Calibri" w:cs="Calibri"/>
+          <w:color w:val="222222"/>
+          <w:lang w:val="en-IN"/>
+        </w:rPr>
+        <w:t>b.</w:t>
+      </w:r>
+      <w:r>
+        <w:rPr>
+          <w:rFonts w:ascii="Times New Roman" w:eastAsia="Times New Roman" w:hAnsi="Times New Roman" w:cs="Times New Roman"/>
+          <w:color w:val="222222"/>
+          <w:sz w:val="14"/>
+          <w:szCs w:val="14"/>
+          <w:lang w:val="en-IN"/>
+        </w:rPr>
+        <w:t>      </w:t>
+      </w:r>
+      <w:r>
+        <w:rPr>
+          <w:rFonts w:ascii="Calibri" w:eastAsia="Times New Roman" w:hAnsi="Calibri" w:cs="Calibri"/>
+          <w:color w:val="222222"/>
+          <w:lang w:val="en-IN"/>
+        </w:rPr>
+        <w:t>Traversing to preceding sibling:</w:t>
+      </w:r>
+    </w:p>
+    <w:p>
+      <w:pPr>
+        <w:shd w:val="clear" w:color="auto" w:fill="FFFFFF"/>
+        <w:spacing w:after="0" w:line="149" w:lineRule="atLeast"/>
+        <w:ind w:left="2160"/>
+        <w:rPr>
+          <w:rFonts w:ascii="Calibri" w:eastAsia="Times New Roman" w:hAnsi="Calibri" w:cs="Calibri"/>
+          <w:color w:val="222222"/>
+        </w:rPr>
+      </w:pPr>
+      <w:r>
+        <w:rPr>
+          <w:rFonts w:ascii="Times New Roman" w:eastAsia="Times New Roman" w:hAnsi="Times New Roman" w:cs="Times New Roman"/>
+          <w:color w:val="222222"/>
+          <w:sz w:val="14"/>
+          <w:szCs w:val="14"/>
+          <w:lang w:val="en-IN"/>
+        </w:rPr>
+        <w:t>                                                               </w:t>
+      </w:r>
+      <w:r>
+        <w:rPr>
+          <w:rFonts w:ascii="Calibri" w:eastAsia="Times New Roman" w:hAnsi="Calibri" w:cs="Calibri"/>
+          <w:color w:val="222222"/>
+          <w:lang w:val="en-IN"/>
+        </w:rPr>
+        <w:t>i.</w:t>
+      </w:r>
+      <w:r>
+        <w:rPr>
+          <w:rFonts w:ascii="Times New Roman" w:eastAsia="Times New Roman" w:hAnsi="Times New Roman" w:cs="Times New Roman"/>
+          <w:color w:val="222222"/>
+          <w:sz w:val="14"/>
+          <w:szCs w:val="14"/>
+          <w:lang w:val="en-IN"/>
+        </w:rPr>
+        <w:t>      </w:t>
+      </w:r>
+      <w:r>
+        <w:rPr>
+          <w:rFonts w:ascii="Calibri" w:eastAsia="Times New Roman" w:hAnsi="Calibri" w:cs="Calibri"/>
+          <w:color w:val="222222"/>
+          <w:lang w:val="en-IN"/>
+        </w:rPr>
+        <w:t>//</w:t>
+      </w:r>
+      <w:proofErr w:type="gramStart"/>
+      <w:r>
+        <w:rPr>
+          <w:rFonts w:ascii="Calibri" w:eastAsia="Times New Roman" w:hAnsi="Calibri" w:cs="Calibri"/>
+          <w:color w:val="222222"/>
+          <w:lang w:val="en-IN"/>
+        </w:rPr>
+        <w:t>span[</w:t>
+      </w:r>
+      <w:proofErr w:type="gramEnd"/>
+      <w:r>
+        <w:rPr>
+          <w:rFonts w:ascii="Calibri" w:eastAsia="Times New Roman" w:hAnsi="Calibri" w:cs="Calibri"/>
+          <w:color w:val="222222"/>
+          <w:lang w:val="en-IN"/>
+        </w:rPr>
+        <w:t>text()='Production']/preceding-sibling::span</w:t>
+      </w:r>
+    </w:p>
+    <w:p>
+      <w:pPr>
+        <w:shd w:val="clear" w:color="auto" w:fill="FFFFFF"/>
+        <w:spacing w:after="0" w:line="149" w:lineRule="atLeast"/>
+        <w:ind w:left="1440"/>
+        <w:rPr>
+          <w:rFonts w:ascii="Calibri" w:eastAsia="Times New Roman" w:hAnsi="Calibri" w:cs="Calibri"/>
+          <w:color w:val="222222"/>
+        </w:rPr>
+      </w:pPr>
+      <w:r>
+        <w:rPr>
+          <w:rFonts w:ascii="Calibri" w:eastAsia="Times New Roman" w:hAnsi="Calibri" w:cs="Calibri"/>
+          <w:color w:val="222222"/>
+          <w:lang w:val="en-IN"/>
+        </w:rPr>
+        <w:t>c.</w:t>
+      </w:r>
+      <w:r>
+        <w:rPr>
+          <w:rFonts w:ascii="Times New Roman" w:eastAsia="Times New Roman" w:hAnsi="Times New Roman" w:cs="Times New Roman"/>
+          <w:color w:val="222222"/>
+          <w:sz w:val="14"/>
+          <w:szCs w:val="14"/>
+          <w:lang w:val="en-IN"/>
+        </w:rPr>
+        <w:t>       </w:t>
+      </w:r>
+      <w:r>
+        <w:rPr>
+          <w:rFonts w:ascii="Calibri" w:eastAsia="Times New Roman" w:hAnsi="Calibri" w:cs="Calibri"/>
+          <w:color w:val="222222"/>
+          <w:lang w:val="en-IN"/>
+        </w:rPr>
+        <w:t xml:space="preserve">Finding all links next to </w:t>
+      </w:r>
+      <w:proofErr w:type="spellStart"/>
+      <w:r>
+        <w:rPr>
+          <w:rFonts w:ascii="Calibri" w:eastAsia="Times New Roman" w:hAnsi="Calibri" w:cs="Calibri"/>
+          <w:color w:val="222222"/>
+          <w:lang w:val="en-IN"/>
+        </w:rPr>
+        <w:t>perticular</w:t>
+      </w:r>
+      <w:proofErr w:type="spellEnd"/>
+      <w:r>
+        <w:rPr>
+          <w:rFonts w:ascii="Calibri" w:eastAsia="Times New Roman" w:hAnsi="Calibri" w:cs="Calibri"/>
+          <w:color w:val="222222"/>
+          <w:lang w:val="en-IN"/>
+        </w:rPr>
+        <w:t xml:space="preserve"> element:</w:t>
+      </w:r>
+    </w:p>
+    <w:p>
+      <w:pPr>
+        <w:shd w:val="clear" w:color="auto" w:fill="FFFFFF"/>
+        <w:spacing w:after="0" w:line="149" w:lineRule="atLeast"/>
+        <w:ind w:left="2160"/>
+        <w:rPr>
+          <w:rFonts w:ascii="Calibri" w:eastAsia="Times New Roman" w:hAnsi="Calibri" w:cs="Calibri"/>
+          <w:color w:val="222222"/>
+        </w:rPr>
+      </w:pPr>
+      <w:r>
+        <w:rPr>
+          <w:rFonts w:ascii="Times New Roman" w:eastAsia="Times New Roman" w:hAnsi="Times New Roman" w:cs="Times New Roman"/>
+          <w:color w:val="222222"/>
+          <w:sz w:val="14"/>
+          <w:szCs w:val="14"/>
+          <w:lang w:val="en-IN"/>
+        </w:rPr>
+        <w:t>                                                               </w:t>
+      </w:r>
+      <w:r>
+        <w:rPr>
+          <w:rFonts w:ascii="Calibri" w:eastAsia="Times New Roman" w:hAnsi="Calibri" w:cs="Calibri"/>
+          <w:color w:val="222222"/>
+          <w:lang w:val="en-IN"/>
+        </w:rPr>
+        <w:t>i.</w:t>
+      </w:r>
+      <w:r>
+        <w:rPr>
+          <w:rFonts w:ascii="Times New Roman" w:eastAsia="Times New Roman" w:hAnsi="Times New Roman" w:cs="Times New Roman"/>
+          <w:color w:val="222222"/>
+          <w:sz w:val="14"/>
+          <w:szCs w:val="14"/>
+          <w:lang w:val="en-IN"/>
+        </w:rPr>
+        <w:t>      </w:t>
+      </w:r>
+      <w:r>
+        <w:rPr>
+          <w:rFonts w:ascii="Calibri" w:eastAsia="Times New Roman" w:hAnsi="Calibri" w:cs="Calibri"/>
+          <w:color w:val="222222"/>
+          <w:lang w:val="en-IN"/>
+        </w:rPr>
+        <w:t>//li[@class='toclevel-1 tocsection-4']//</w:t>
+      </w:r>
+      <w:proofErr w:type="gramStart"/>
+      <w:r>
+        <w:rPr>
+          <w:rFonts w:ascii="Calibri" w:eastAsia="Times New Roman" w:hAnsi="Calibri" w:cs="Calibri"/>
+          <w:color w:val="222222"/>
+          <w:lang w:val="en-IN"/>
+        </w:rPr>
+        <w:t>span[</w:t>
+      </w:r>
+      <w:proofErr w:type="gramEnd"/>
+      <w:r>
+        <w:rPr>
+          <w:rFonts w:ascii="Calibri" w:eastAsia="Times New Roman" w:hAnsi="Calibri" w:cs="Calibri"/>
+          <w:color w:val="222222"/>
+          <w:lang w:val="en-IN"/>
+        </w:rPr>
+        <w:t>text()='Soundtrack']/following::a</w:t>
+      </w:r>
+    </w:p>
+    <w:p>
+      <w:pPr>
+        <w:shd w:val="clear" w:color="auto" w:fill="FFFFFF"/>
+        <w:spacing w:after="0" w:line="149" w:lineRule="atLeast"/>
+        <w:ind w:left="1440"/>
+        <w:rPr>
+          <w:rFonts w:ascii="Calibri" w:eastAsia="Times New Roman" w:hAnsi="Calibri" w:cs="Calibri"/>
+          <w:color w:val="222222"/>
+        </w:rPr>
+      </w:pPr>
+      <w:r>
+        <w:rPr>
+          <w:rFonts w:ascii="Calibri" w:eastAsia="Times New Roman" w:hAnsi="Calibri" w:cs="Calibri"/>
+          <w:color w:val="222222"/>
+          <w:lang w:val="en-IN"/>
+        </w:rPr>
+        <w:t>d.</w:t>
+      </w:r>
+      <w:r>
+        <w:rPr>
+          <w:rFonts w:ascii="Times New Roman" w:eastAsia="Times New Roman" w:hAnsi="Times New Roman" w:cs="Times New Roman"/>
+          <w:color w:val="222222"/>
+          <w:sz w:val="14"/>
+          <w:szCs w:val="14"/>
+          <w:lang w:val="en-IN"/>
+        </w:rPr>
+        <w:t>      </w:t>
+      </w:r>
+      <w:r>
+        <w:rPr>
+          <w:rFonts w:ascii="Calibri" w:eastAsia="Times New Roman" w:hAnsi="Calibri" w:cs="Calibri"/>
+          <w:color w:val="222222"/>
+          <w:lang w:val="en-IN"/>
+        </w:rPr>
+        <w:t xml:space="preserve">Finding all links before </w:t>
+      </w:r>
+      <w:proofErr w:type="spellStart"/>
+      <w:r>
+        <w:rPr>
+          <w:rFonts w:ascii="Calibri" w:eastAsia="Times New Roman" w:hAnsi="Calibri" w:cs="Calibri"/>
+          <w:color w:val="222222"/>
+          <w:lang w:val="en-IN"/>
+        </w:rPr>
+        <w:t>perticular</w:t>
+      </w:r>
+      <w:proofErr w:type="spellEnd"/>
+      <w:r>
+        <w:rPr>
+          <w:rFonts w:ascii="Calibri" w:eastAsia="Times New Roman" w:hAnsi="Calibri" w:cs="Calibri"/>
+          <w:color w:val="222222"/>
+          <w:lang w:val="en-IN"/>
+        </w:rPr>
+        <w:t xml:space="preserve"> element:</w:t>
+      </w:r>
+    </w:p>
+    <w:p>
+      <w:pPr>
+        <w:shd w:val="clear" w:color="auto" w:fill="FFFFFF"/>
+        <w:spacing w:after="0" w:line="149" w:lineRule="atLeast"/>
+        <w:ind w:left="2160"/>
+        <w:rPr>
+          <w:rFonts w:ascii="Calibri" w:eastAsia="Times New Roman" w:hAnsi="Calibri" w:cs="Calibri"/>
+          <w:color w:val="222222"/>
+        </w:rPr>
+      </w:pPr>
+      <w:r>
+        <w:rPr>
+          <w:rFonts w:ascii="Times New Roman" w:eastAsia="Times New Roman" w:hAnsi="Times New Roman" w:cs="Times New Roman"/>
+          <w:color w:val="222222"/>
+          <w:sz w:val="14"/>
+          <w:szCs w:val="14"/>
+          <w:lang w:val="en-IN"/>
+        </w:rPr>
+        <w:t>                                                               </w:t>
+      </w:r>
+      <w:r>
+        <w:rPr>
+          <w:rFonts w:ascii="Calibri" w:eastAsia="Times New Roman" w:hAnsi="Calibri" w:cs="Calibri"/>
+          <w:color w:val="222222"/>
+          <w:lang w:val="en-IN"/>
+        </w:rPr>
+        <w:t>i.</w:t>
+      </w:r>
+      <w:r>
+        <w:rPr>
+          <w:rFonts w:ascii="Times New Roman" w:eastAsia="Times New Roman" w:hAnsi="Times New Roman" w:cs="Times New Roman"/>
+          <w:color w:val="222222"/>
+          <w:sz w:val="14"/>
+          <w:szCs w:val="14"/>
+          <w:lang w:val="en-IN"/>
+        </w:rPr>
+        <w:t>      </w:t>
+      </w:r>
+      <w:r>
+        <w:rPr>
+          <w:rFonts w:ascii="Calibri" w:eastAsia="Times New Roman" w:hAnsi="Calibri" w:cs="Calibri"/>
+          <w:color w:val="222222"/>
+          <w:lang w:val="en-IN"/>
+        </w:rPr>
+        <w:t>//li[@class='toclevel-1 tocsection-4']//</w:t>
+      </w:r>
+      <w:proofErr w:type="gramStart"/>
+      <w:r>
+        <w:rPr>
+          <w:rFonts w:ascii="Calibri" w:eastAsia="Times New Roman" w:hAnsi="Calibri" w:cs="Calibri"/>
+          <w:color w:val="222222"/>
+          <w:lang w:val="en-IN"/>
+        </w:rPr>
+        <w:t>span[</w:t>
+      </w:r>
+      <w:proofErr w:type="gramEnd"/>
+      <w:r>
+        <w:rPr>
+          <w:rFonts w:ascii="Calibri" w:eastAsia="Times New Roman" w:hAnsi="Calibri" w:cs="Calibri"/>
+          <w:color w:val="222222"/>
+          <w:lang w:val="en-IN"/>
+        </w:rPr>
+        <w:t>text()='Soundtrack']/preceding::a</w:t>
+      </w:r>
+    </w:p>
+    <w:p>
+      <w:pPr>
+        <w:shd w:val="clear" w:color="auto" w:fill="FFFFFF"/>
+        <w:spacing w:after="0" w:line="149" w:lineRule="atLeast"/>
+        <w:ind w:left="1440"/>
+        <w:rPr>
+          <w:rFonts w:ascii="Calibri" w:eastAsia="Times New Roman" w:hAnsi="Calibri" w:cs="Calibri"/>
+          <w:color w:val="222222"/>
+        </w:rPr>
+      </w:pPr>
+      <w:r>
+        <w:rPr>
+          <w:rFonts w:ascii="Calibri" w:eastAsia="Times New Roman" w:hAnsi="Calibri" w:cs="Calibri"/>
+          <w:color w:val="222222"/>
+          <w:lang w:val="en-IN"/>
+        </w:rPr>
+        <w:t>e.</w:t>
+      </w:r>
+      <w:r>
+        <w:rPr>
+          <w:rFonts w:ascii="Times New Roman" w:eastAsia="Times New Roman" w:hAnsi="Times New Roman" w:cs="Times New Roman"/>
+          <w:color w:val="222222"/>
+          <w:sz w:val="14"/>
+          <w:szCs w:val="14"/>
+          <w:lang w:val="en-IN"/>
+        </w:rPr>
+        <w:t>       </w:t>
+      </w:r>
+      <w:r>
+        <w:rPr>
+          <w:rFonts w:ascii="Calibri" w:eastAsia="Times New Roman" w:hAnsi="Calibri" w:cs="Calibri"/>
+          <w:color w:val="222222"/>
+          <w:lang w:val="en-IN"/>
+        </w:rPr>
+        <w:t>Ancestor</w:t>
+      </w:r>
+    </w:p>
+    <w:p>
+      <w:pPr>
+        <w:shd w:val="clear" w:color="auto" w:fill="FFFFFF"/>
+        <w:spacing w:after="0" w:line="149" w:lineRule="atLeast"/>
+        <w:ind w:left="2160"/>
+        <w:rPr>
+          <w:rFonts w:ascii="Calibri" w:eastAsia="Times New Roman" w:hAnsi="Calibri" w:cs="Calibri"/>
+          <w:color w:val="222222"/>
+        </w:rPr>
+      </w:pPr>
+      <w:r>
+        <w:rPr>
+          <w:rFonts w:ascii="Times New Roman" w:eastAsia="Times New Roman" w:hAnsi="Times New Roman" w:cs="Times New Roman"/>
+          <w:color w:val="222222"/>
+          <w:sz w:val="14"/>
+          <w:szCs w:val="14"/>
+          <w:lang w:val="en-IN"/>
+        </w:rPr>
+        <w:t>                                                               </w:t>
+      </w:r>
+      <w:r>
+        <w:rPr>
+          <w:rFonts w:ascii="Calibri" w:eastAsia="Times New Roman" w:hAnsi="Calibri" w:cs="Calibri"/>
+          <w:color w:val="222222"/>
+          <w:lang w:val="en-IN"/>
+        </w:rPr>
+        <w:t>i.</w:t>
+      </w:r>
+      <w:r>
+        <w:rPr>
+          <w:rFonts w:ascii="Times New Roman" w:eastAsia="Times New Roman" w:hAnsi="Times New Roman" w:cs="Times New Roman"/>
+          <w:color w:val="222222"/>
+          <w:sz w:val="14"/>
+          <w:szCs w:val="14"/>
+          <w:lang w:val="en-IN"/>
+        </w:rPr>
+        <w:t>      </w:t>
+      </w:r>
+      <w:r>
+        <w:rPr>
+          <w:rFonts w:ascii="Calibri" w:eastAsia="Times New Roman" w:hAnsi="Calibri" w:cs="Calibri"/>
+          <w:color w:val="222222"/>
+          <w:lang w:val="en-IN"/>
+        </w:rPr>
+        <w:t>//</w:t>
+      </w:r>
+      <w:proofErr w:type="gramStart"/>
+      <w:r>
+        <w:rPr>
+          <w:rFonts w:ascii="Calibri" w:eastAsia="Times New Roman" w:hAnsi="Calibri" w:cs="Calibri"/>
+          <w:color w:val="222222"/>
+          <w:lang w:val="en-IN"/>
+        </w:rPr>
+        <w:t>h3[</w:t>
+      </w:r>
+      <w:proofErr w:type="gramEnd"/>
+      <w:r>
+        <w:rPr>
+          <w:rFonts w:ascii="Calibri" w:eastAsia="Times New Roman" w:hAnsi="Calibri" w:cs="Calibri"/>
+          <w:color w:val="222222"/>
+          <w:lang w:val="en-IN"/>
+        </w:rPr>
+        <w:t>text()='Spanish Delight 2020 (Budget Special Group Package)']/ancestor::div[@class='</w:t>
+      </w:r>
+      <w:proofErr w:type="spellStart"/>
+      <w:r>
+        <w:rPr>
+          <w:rFonts w:ascii="Calibri" w:eastAsia="Times New Roman" w:hAnsi="Calibri" w:cs="Calibri"/>
+          <w:color w:val="222222"/>
+          <w:lang w:val="en-IN"/>
+        </w:rPr>
+        <w:t>boxShadow</w:t>
+      </w:r>
+      <w:proofErr w:type="spellEnd"/>
+      <w:r>
+        <w:rPr>
+          <w:rFonts w:ascii="Calibri" w:eastAsia="Times New Roman" w:hAnsi="Calibri" w:cs="Calibri"/>
+          <w:color w:val="222222"/>
+          <w:lang w:val="en-IN"/>
+        </w:rPr>
+        <w:t xml:space="preserve"> </w:t>
+      </w:r>
+      <w:proofErr w:type="spellStart"/>
+      <w:r>
+        <w:rPr>
+          <w:rFonts w:ascii="Calibri" w:eastAsia="Times New Roman" w:hAnsi="Calibri" w:cs="Calibri"/>
+          <w:color w:val="222222"/>
+          <w:lang w:val="en-IN"/>
+        </w:rPr>
+        <w:t>bdr</w:t>
+      </w:r>
+      <w:proofErr w:type="spellEnd"/>
+      <w:r>
+        <w:rPr>
+          <w:rFonts w:ascii="Calibri" w:eastAsia="Times New Roman" w:hAnsi="Calibri" w:cs="Calibri"/>
+          <w:color w:val="222222"/>
+          <w:lang w:val="en-IN"/>
+        </w:rPr>
+        <w:t xml:space="preserve"> </w:t>
+      </w:r>
+      <w:proofErr w:type="spellStart"/>
+      <w:r>
+        <w:rPr>
+          <w:rFonts w:ascii="Calibri" w:eastAsia="Times New Roman" w:hAnsi="Calibri" w:cs="Calibri"/>
+          <w:color w:val="222222"/>
+          <w:lang w:val="en-IN"/>
+        </w:rPr>
+        <w:t>packageListing</w:t>
+      </w:r>
+      <w:proofErr w:type="spellEnd"/>
+      <w:r>
+        <w:rPr>
+          <w:rFonts w:ascii="Calibri" w:eastAsia="Times New Roman" w:hAnsi="Calibri" w:cs="Calibri"/>
+          <w:color w:val="222222"/>
+          <w:lang w:val="en-IN"/>
+        </w:rPr>
+        <w:t xml:space="preserve"> pointer </w:t>
+      </w:r>
+      <w:proofErr w:type="spellStart"/>
+      <w:r>
+        <w:rPr>
+          <w:rFonts w:ascii="Calibri" w:eastAsia="Times New Roman" w:hAnsi="Calibri" w:cs="Calibri"/>
+          <w:color w:val="222222"/>
+          <w:lang w:val="en-IN"/>
+        </w:rPr>
+        <w:t>packageDetailsBox</w:t>
+      </w:r>
+      <w:proofErr w:type="spellEnd"/>
+      <w:r>
+        <w:rPr>
+          <w:rFonts w:ascii="Calibri" w:eastAsia="Times New Roman" w:hAnsi="Calibri" w:cs="Calibri"/>
+          <w:color w:val="222222"/>
+          <w:lang w:val="en-IN"/>
+        </w:rPr>
+        <w:t>']//p[contains(@</w:t>
+      </w:r>
+      <w:proofErr w:type="spellStart"/>
+      <w:r>
+        <w:rPr>
+          <w:rFonts w:ascii="Calibri" w:eastAsia="Times New Roman" w:hAnsi="Calibri" w:cs="Calibri"/>
+          <w:color w:val="222222"/>
+          <w:lang w:val="en-IN"/>
+        </w:rPr>
+        <w:t>class,'black</w:t>
+      </w:r>
+      <w:proofErr w:type="spellEnd"/>
+      <w:r>
+        <w:rPr>
+          <w:rFonts w:ascii="Calibri" w:eastAsia="Times New Roman" w:hAnsi="Calibri" w:cs="Calibri"/>
+          <w:color w:val="222222"/>
+          <w:lang w:val="en-IN"/>
+        </w:rPr>
+        <w:t>')]</w:t>
+      </w:r>
+    </w:p>
+    <w:p>
+      <w:pPr>
+        <w:shd w:val="clear" w:color="auto" w:fill="FFFFFF"/>
+        <w:spacing w:after="0" w:line="149" w:lineRule="atLeast"/>
+        <w:ind w:left="1440"/>
+        <w:rPr>
+          <w:rFonts w:ascii="Calibri" w:eastAsia="Times New Roman" w:hAnsi="Calibri" w:cs="Calibri"/>
+          <w:color w:val="222222"/>
+        </w:rPr>
+      </w:pPr>
+      <w:r>
+        <w:rPr>
+          <w:rFonts w:ascii="Calibri" w:eastAsia="Times New Roman" w:hAnsi="Calibri" w:cs="Calibri"/>
+          <w:color w:val="222222"/>
+          <w:lang w:val="en-IN"/>
+        </w:rPr>
+        <w:t>f.</w:t>
+      </w:r>
+      <w:r>
+        <w:rPr>
+          <w:rFonts w:ascii="Times New Roman" w:eastAsia="Times New Roman" w:hAnsi="Times New Roman" w:cs="Times New Roman"/>
+          <w:color w:val="222222"/>
+          <w:sz w:val="14"/>
+          <w:szCs w:val="14"/>
+          <w:lang w:val="en-IN"/>
+        </w:rPr>
+        <w:t>        </w:t>
+      </w:r>
+      <w:r>
+        <w:rPr>
+          <w:rFonts w:ascii="Calibri" w:eastAsia="Times New Roman" w:hAnsi="Calibri" w:cs="Calibri"/>
+          <w:color w:val="222222"/>
+          <w:lang w:val="en-IN"/>
+        </w:rPr>
+        <w:t>Child</w:t>
+      </w:r>
+    </w:p>
+    <w:p>
+      <w:pPr>
+        <w:shd w:val="clear" w:color="auto" w:fill="FFFFFF"/>
+        <w:spacing w:after="0" w:line="149" w:lineRule="atLeast"/>
+        <w:ind w:left="2160"/>
+        <w:rPr>
+          <w:rFonts w:ascii="Calibri" w:eastAsia="Times New Roman" w:hAnsi="Calibri" w:cs="Calibri"/>
+          <w:color w:val="222222"/>
+        </w:rPr>
+      </w:pPr>
+      <w:r>
+        <w:rPr>
+          <w:rFonts w:ascii="Times New Roman" w:eastAsia="Times New Roman" w:hAnsi="Times New Roman" w:cs="Times New Roman"/>
+          <w:color w:val="222222"/>
+          <w:sz w:val="14"/>
+          <w:szCs w:val="14"/>
+          <w:lang w:val="en-IN"/>
+        </w:rPr>
+        <w:t>                                                               </w:t>
+      </w:r>
+      <w:r>
+        <w:rPr>
+          <w:rFonts w:ascii="Calibri" w:eastAsia="Times New Roman" w:hAnsi="Calibri" w:cs="Calibri"/>
+          <w:color w:val="222222"/>
+          <w:lang w:val="en-IN"/>
+        </w:rPr>
+        <w:t>i.</w:t>
+      </w:r>
+      <w:r>
+        <w:rPr>
+          <w:rFonts w:ascii="Times New Roman" w:eastAsia="Times New Roman" w:hAnsi="Times New Roman" w:cs="Times New Roman"/>
+          <w:color w:val="222222"/>
+          <w:sz w:val="14"/>
+          <w:szCs w:val="14"/>
+          <w:lang w:val="en-IN"/>
+        </w:rPr>
+        <w:t>      </w:t>
+      </w:r>
+      <w:r>
+        <w:rPr>
+          <w:rFonts w:ascii="Calibri" w:eastAsia="Times New Roman" w:hAnsi="Calibri" w:cs="Calibri"/>
+          <w:color w:val="222222"/>
+          <w:lang w:val="en-IN"/>
+        </w:rPr>
+        <w:t>Xpath/child:</w:t>
+      </w:r>
+      <w:proofErr w:type="gramStart"/>
+      <w:r>
+        <w:rPr>
+          <w:rFonts w:ascii="Calibri" w:eastAsia="Times New Roman" w:hAnsi="Calibri" w:cs="Calibri"/>
+          <w:color w:val="222222"/>
+          <w:lang w:val="en-IN"/>
+        </w:rPr>
+        <w:t>:childtag</w:t>
+      </w:r>
+      <w:proofErr w:type="gramEnd"/>
+    </w:p>
+    <w:p>
+      <w:pPr>
+        <w:shd w:val="clear" w:color="auto" w:fill="FFFFFF"/>
+        <w:spacing w:after="0" w:line="149" w:lineRule="atLeast"/>
+        <w:ind w:left="2160"/>
+        <w:rPr>
+          <w:rFonts w:ascii="Calibri" w:eastAsia="Times New Roman" w:hAnsi="Calibri" w:cs="Calibri"/>
+          <w:color w:val="222222"/>
+        </w:rPr>
+      </w:pPr>
+      <w:r>
+        <w:rPr>
+          <w:rFonts w:ascii="Times New Roman" w:eastAsia="Times New Roman" w:hAnsi="Times New Roman" w:cs="Times New Roman"/>
+          <w:color w:val="222222"/>
+          <w:sz w:val="14"/>
+          <w:szCs w:val="14"/>
+          <w:lang w:val="en-IN"/>
+        </w:rPr>
+        <w:t>                                                             </w:t>
+      </w:r>
+      <w:r>
+        <w:rPr>
+          <w:rFonts w:ascii="Calibri" w:eastAsia="Times New Roman" w:hAnsi="Calibri" w:cs="Calibri"/>
+          <w:color w:val="222222"/>
+          <w:lang w:val="en-IN"/>
+        </w:rPr>
+        <w:t>ii.</w:t>
+      </w:r>
+      <w:r>
+        <w:rPr>
+          <w:rFonts w:ascii="Times New Roman" w:eastAsia="Times New Roman" w:hAnsi="Times New Roman" w:cs="Times New Roman"/>
+          <w:color w:val="222222"/>
+          <w:sz w:val="14"/>
+          <w:szCs w:val="14"/>
+          <w:lang w:val="en-IN"/>
+        </w:rPr>
+        <w:t>      </w:t>
+      </w:r>
+      <w:r>
+        <w:rPr>
+          <w:rFonts w:ascii="Calibri" w:eastAsia="Times New Roman" w:hAnsi="Calibri" w:cs="Calibri"/>
+          <w:color w:val="222222"/>
+          <w:lang w:val="en-IN"/>
+        </w:rPr>
+        <w:t>//</w:t>
+      </w:r>
+      <w:proofErr w:type="gramStart"/>
+      <w:r>
+        <w:rPr>
+          <w:rFonts w:ascii="Calibri" w:eastAsia="Times New Roman" w:hAnsi="Calibri" w:cs="Calibri"/>
+          <w:color w:val="222222"/>
+          <w:lang w:val="en-IN"/>
+        </w:rPr>
+        <w:t>th[</w:t>
+      </w:r>
+      <w:proofErr w:type="gramEnd"/>
+      <w:r>
+        <w:rPr>
+          <w:rFonts w:ascii="Calibri" w:eastAsia="Times New Roman" w:hAnsi="Calibri" w:cs="Calibri"/>
+          <w:color w:val="222222"/>
+          <w:lang w:val="en-IN"/>
+        </w:rPr>
+        <w:t>text()='Directed by']/parent::</w:t>
+      </w:r>
+      <w:proofErr w:type="spellStart"/>
+      <w:r>
+        <w:rPr>
+          <w:rFonts w:ascii="Calibri" w:eastAsia="Times New Roman" w:hAnsi="Calibri" w:cs="Calibri"/>
+          <w:color w:val="222222"/>
+          <w:lang w:val="en-IN"/>
+        </w:rPr>
+        <w:t>tr</w:t>
+      </w:r>
+      <w:proofErr w:type="spellEnd"/>
+      <w:r>
+        <w:rPr>
+          <w:rFonts w:ascii="Calibri" w:eastAsia="Times New Roman" w:hAnsi="Calibri" w:cs="Calibri"/>
+          <w:color w:val="222222"/>
+          <w:lang w:val="en-IN"/>
+        </w:rPr>
+        <w:t>/td/child::a</w:t>
+      </w:r>
+    </w:p>
+    <w:p>
+      <w:pPr>
+        <w:shd w:val="clear" w:color="auto" w:fill="FFFFFF"/>
+        <w:spacing w:after="0" w:line="149" w:lineRule="atLeast"/>
+        <w:ind w:left="1440"/>
+        <w:rPr>
+          <w:rFonts w:ascii="Calibri" w:eastAsia="Times New Roman" w:hAnsi="Calibri" w:cs="Calibri"/>
+          <w:color w:val="222222"/>
+        </w:rPr>
+      </w:pPr>
+      <w:r>
+        <w:rPr>
+          <w:rFonts w:ascii="Calibri" w:eastAsia="Times New Roman" w:hAnsi="Calibri" w:cs="Calibri"/>
+          <w:color w:val="222222"/>
+          <w:lang w:val="en-IN"/>
+        </w:rPr>
+        <w:t>g.</w:t>
+      </w:r>
+      <w:r>
+        <w:rPr>
+          <w:rFonts w:ascii="Times New Roman" w:eastAsia="Times New Roman" w:hAnsi="Times New Roman" w:cs="Times New Roman"/>
+          <w:color w:val="222222"/>
+          <w:sz w:val="14"/>
+          <w:szCs w:val="14"/>
+          <w:lang w:val="en-IN"/>
+        </w:rPr>
+        <w:t>       </w:t>
+      </w:r>
+      <w:r>
+        <w:rPr>
+          <w:rFonts w:ascii="Calibri" w:eastAsia="Times New Roman" w:hAnsi="Calibri" w:cs="Calibri"/>
+          <w:color w:val="222222"/>
+          <w:lang w:val="en-IN"/>
+        </w:rPr>
+        <w:t>Parent</w:t>
+      </w:r>
+    </w:p>
+    <w:p>
+      <w:pPr>
+        <w:shd w:val="clear" w:color="auto" w:fill="FFFFFF"/>
+        <w:spacing w:after="0" w:line="149" w:lineRule="atLeast"/>
+        <w:ind w:left="2160"/>
+        <w:rPr>
+          <w:rFonts w:ascii="Calibri" w:eastAsia="Times New Roman" w:hAnsi="Calibri" w:cs="Calibri"/>
+          <w:color w:val="222222"/>
+        </w:rPr>
+      </w:pPr>
+      <w:r>
+        <w:rPr>
+          <w:rFonts w:ascii="Times New Roman" w:eastAsia="Times New Roman" w:hAnsi="Times New Roman" w:cs="Times New Roman"/>
+          <w:color w:val="222222"/>
+          <w:sz w:val="14"/>
+          <w:szCs w:val="14"/>
+          <w:lang w:val="en-IN"/>
+        </w:rPr>
+        <w:lastRenderedPageBreak/>
+        <w:t>                                                               </w:t>
+      </w:r>
+      <w:r>
+        <w:rPr>
+          <w:rFonts w:ascii="Calibri" w:eastAsia="Times New Roman" w:hAnsi="Calibri" w:cs="Calibri"/>
+          <w:color w:val="222222"/>
+          <w:lang w:val="en-IN"/>
+        </w:rPr>
+        <w:t>i.</w:t>
+      </w:r>
+      <w:r>
+        <w:rPr>
+          <w:rFonts w:ascii="Times New Roman" w:eastAsia="Times New Roman" w:hAnsi="Times New Roman" w:cs="Times New Roman"/>
+          <w:color w:val="222222"/>
+          <w:sz w:val="14"/>
+          <w:szCs w:val="14"/>
+          <w:lang w:val="en-IN"/>
+        </w:rPr>
+        <w:t>      </w:t>
+      </w:r>
+      <w:r>
+        <w:rPr>
+          <w:rFonts w:ascii="Calibri" w:eastAsia="Times New Roman" w:hAnsi="Calibri" w:cs="Calibri"/>
+          <w:color w:val="222222"/>
+          <w:lang w:val="en-IN"/>
+        </w:rPr>
+        <w:t>Xpath/parent:</w:t>
+      </w:r>
+      <w:proofErr w:type="gramStart"/>
+      <w:r>
+        <w:rPr>
+          <w:rFonts w:ascii="Calibri" w:eastAsia="Times New Roman" w:hAnsi="Calibri" w:cs="Calibri"/>
+          <w:color w:val="222222"/>
+          <w:lang w:val="en-IN"/>
+        </w:rPr>
+        <w:t>:patenttag</w:t>
+      </w:r>
+      <w:proofErr w:type="gramEnd"/>
+    </w:p>
+    <w:p>
+      <w:pPr>
+        <w:shd w:val="clear" w:color="auto" w:fill="FFFFFF"/>
+        <w:spacing w:line="149" w:lineRule="atLeast"/>
+        <w:ind w:left="2160"/>
+        <w:rPr>
+          <w:rFonts w:ascii="Calibri" w:eastAsia="Times New Roman" w:hAnsi="Calibri" w:cs="Calibri"/>
+          <w:color w:val="222222"/>
+        </w:rPr>
+      </w:pPr>
+      <w:r>
+        <w:rPr>
+          <w:rFonts w:ascii="Times New Roman" w:eastAsia="Times New Roman" w:hAnsi="Times New Roman" w:cs="Times New Roman"/>
+          <w:color w:val="222222"/>
+          <w:sz w:val="14"/>
+          <w:szCs w:val="14"/>
+          <w:lang w:val="en-IN"/>
+        </w:rPr>
+        <w:t>                                                             </w:t>
+      </w:r>
+      <w:r>
+        <w:rPr>
+          <w:rFonts w:ascii="Calibri" w:eastAsia="Times New Roman" w:hAnsi="Calibri" w:cs="Calibri"/>
+          <w:color w:val="222222"/>
+          <w:lang w:val="en-IN"/>
+        </w:rPr>
+        <w:t>ii.</w:t>
+      </w:r>
+      <w:r>
+        <w:rPr>
+          <w:rFonts w:ascii="Times New Roman" w:eastAsia="Times New Roman" w:hAnsi="Times New Roman" w:cs="Times New Roman"/>
+          <w:color w:val="222222"/>
+          <w:sz w:val="14"/>
+          <w:szCs w:val="14"/>
+          <w:lang w:val="en-IN"/>
+        </w:rPr>
+        <w:t>      </w:t>
+      </w:r>
+      <w:r>
+        <w:rPr>
+          <w:rFonts w:ascii="Calibri" w:eastAsia="Times New Roman" w:hAnsi="Calibri" w:cs="Calibri"/>
+          <w:color w:val="222222"/>
+          <w:lang w:val="en-IN"/>
+        </w:rPr>
+        <w:t>//</w:t>
+      </w:r>
+      <w:proofErr w:type="gramStart"/>
+      <w:r>
+        <w:rPr>
+          <w:rFonts w:ascii="Calibri" w:eastAsia="Times New Roman" w:hAnsi="Calibri" w:cs="Calibri"/>
+          <w:color w:val="222222"/>
+          <w:lang w:val="en-IN"/>
+        </w:rPr>
+        <w:t>th[</w:t>
+      </w:r>
+      <w:proofErr w:type="gramEnd"/>
+      <w:r>
+        <w:rPr>
+          <w:rFonts w:ascii="Calibri" w:eastAsia="Times New Roman" w:hAnsi="Calibri" w:cs="Calibri"/>
+          <w:color w:val="222222"/>
+          <w:lang w:val="en-IN"/>
+        </w:rPr>
+        <w:t>text()='Directed by']/parent::</w:t>
+      </w:r>
+      <w:proofErr w:type="spellStart"/>
+      <w:r>
+        <w:rPr>
+          <w:rFonts w:ascii="Calibri" w:eastAsia="Times New Roman" w:hAnsi="Calibri" w:cs="Calibri"/>
+          <w:color w:val="222222"/>
+          <w:lang w:val="en-IN"/>
+        </w:rPr>
+        <w:t>tr</w:t>
+      </w:r>
+      <w:proofErr w:type="spellEnd"/>
+      <w:r>
+        <w:rPr>
+          <w:rFonts w:ascii="Calibri" w:eastAsia="Times New Roman" w:hAnsi="Calibri" w:cs="Calibri"/>
+          <w:color w:val="222222"/>
+          <w:lang w:val="en-IN"/>
+        </w:rPr>
+        <w:t>/td/child::a</w:t>
+      </w:r>
+    </w:p>
+    <w:p>
+      <w:pPr>
+        <w:rPr>
+          <w:lang w:val="en-IN"/>
+        </w:rPr>
+      </w:pPr>
+      <w:r>
+        <w:rPr>
+          <w:lang w:val="en-IN"/>
+        </w:rPr>
+        <w:t>--- Selenium Setup---</w:t>
+      </w:r>
+    </w:p>
+    <w:p>
+      <w:pPr>
+        <w:rPr>
+          <w:lang w:val="en-IN"/>
+        </w:rPr>
+      </w:pPr>
+      <w:r>
+        <w:rPr>
+          <w:lang w:val="en-IN"/>
+        </w:rPr>
+        <w:t>1.</w:t>
+      </w:r>
+      <w:r>
+        <w:rPr>
+          <w:lang w:val="en-IN"/>
+        </w:rPr>
+        <w:t xml:space="preserve">  JDK 1.8 </w:t>
+      </w:r>
+    </w:p>
+    <w:p>
+      <w:r>
+        <w:rPr>
+          <w:lang w:val="en-IN"/>
+        </w:rPr>
+        <w:t xml:space="preserve">2.  Eclipse </w:t>
+      </w:r>
+      <w:proofErr w:type="gramStart"/>
+      <w:r>
+        <w:rPr>
+          <w:lang w:val="en-IN"/>
+        </w:rPr>
+        <w:t xml:space="preserve">-  </w:t>
+      </w:r>
+      <w:proofErr w:type="gramEnd"/>
+      <w:r>
+        <w:fldChar w:fldCharType="begin"/>
+      </w:r>
+      <w:r>
+        <w:instrText xml:space="preserve"> HYPERLINK "https://www.eclipse.org/downloads/packages/" </w:instrText>
+      </w:r>
+      <w:r>
+        <w:fldChar w:fldCharType="separate"/>
+      </w:r>
+      <w:r>
+        <w:rPr>
+          <w:rStyle w:val="Hyperlink"/>
+        </w:rPr>
+        <w:t>https://www.eclipse.org/downloads/packages/</w:t>
+      </w:r>
+      <w:r>
+        <w:fldChar w:fldCharType="end"/>
+      </w:r>
+    </w:p>
+    <w:p>
+      <w:r>
+        <w:t xml:space="preserve">3. Download selenium jar file </w:t>
+      </w:r>
+      <w:proofErr w:type="gramStart"/>
+      <w:r>
+        <w:t>( libraries</w:t>
+      </w:r>
+      <w:proofErr w:type="gramEnd"/>
+      <w:r>
+        <w:t xml:space="preserve">) </w:t>
+      </w:r>
+      <w:r>
+        <w:t xml:space="preserve"> and attach it to eclipse project</w:t>
+      </w:r>
+    </w:p>
+    <w:p>
+      <w:r>
+        <w:t>4. Download corresponding driver executable</w:t>
+      </w:r>
+    </w:p>
+    <w:p>
+      <w:r>
+        <w:rPr>
+          <w:noProof/>
+        </w:rPr>
+        <w:pict>
+          <v:roundrect id="_x0000_s1026" style="position:absolute;margin-left:155.05pt;margin-top:15.2pt;width:100.7pt;height:26.05pt;z-index:251658240" arcsize="10923f">
+            <v:textbox>
+              <w:txbxContent>
+                <w:p>
+                  <w:pPr>
+                    <w:rPr>
+                      <w:lang w:val="en-IN"/>
+                    </w:rPr>
+                  </w:pPr>
+                  <w:r>
+                    <w:rPr>
+                      <w:lang w:val="en-IN"/>
+                    </w:rPr>
+                    <w:t xml:space="preserve">      </w:t>
+                  </w:r>
+                  <w:proofErr w:type="spellStart"/>
+                  <w:r>
+                    <w:rPr>
+                      <w:lang w:val="en-IN"/>
+                    </w:rPr>
+                    <w:t>WebDriver</w:t>
+                  </w:r>
+                  <w:proofErr w:type="spellEnd"/>
+                  <w:r>
+                    <w:rPr>
+                      <w:lang w:val="en-IN"/>
+                    </w:rPr>
+                    <w:t>&lt;I&gt;</w:t>
+                  </w:r>
+                </w:p>
+              </w:txbxContent>
+            </v:textbox>
+          </v:roundrect>
+        </w:pict>
+      </w:r>
+    </w:p>
+    <w:p>
+      <w:r>
+        <w:rPr>
+          <w:noProof/>
+        </w:rPr>
+        <w:pict>
+          <v:shapetype id="_x0000_t68" coordsize="21600,21600" o:spt="68" adj="5400,5400" path="m0@0l@1@0@1,21600@2,21600@2@0,21600@0,10800,xe">
+            <v:stroke joinstyle="miter"/>
+            <v:formulas>
+              <v:f eqn="val #0"/>
+              <v:f eqn="val #1"/>
+              <v:f eqn="sum 21600 0 #1"/>
+              <v:f eqn="prod #0 #1 10800"/>
+              <v:f eqn="sum #0 0 @3"/>
+            </v:formulas>
+            <v:path o:connecttype="custom" o:connectlocs="10800,0;0,@0;10800,21600;21600,@0" o:connectangles="270,180,90,0" textboxrect="@1,@4,@2,21600"/>
+            <v:handles>
+              <v:h position="#1,#0" xrange="0,10800" yrange="0,21600"/>
+            </v:handles>
+          </v:shapetype>
+          <v:shape id="_x0000_s1027" type="#_x0000_t68" style="position:absolute;margin-left:182pt;margin-top:15.8pt;width:40.6pt;height:30.05pt;z-index:251659264">
+            <v:textbox style="layout-flow:vertical-ideographic"/>
+          </v:shape>
+        </w:pict>
+      </w:r>
+    </w:p>
+    <w:p>
+      <w:pPr>
+        <w:rPr>
+          <w:lang w:val="en-IN"/>
+        </w:rPr>
+      </w:pPr>
+      <w:r>
+        <w:rPr>
+          <w:noProof/>
+        </w:rPr>
+        <w:pict>
+          <v:roundrect id="_x0000_s1028" style="position:absolute;margin-left:141.8pt;margin-top:20.4pt;width:140.9pt;height:26.95pt;z-index:251660288" arcsize="10923f">
+            <v:textbox>
+              <w:txbxContent>
+                <w:p>
+                  <w:pPr>
+                    <w:rPr>
+                      <w:lang w:val="en-IN"/>
+                    </w:rPr>
+                  </w:pPr>
+                  <w:proofErr w:type="spellStart"/>
+                  <w:r>
+                    <w:rPr>
+                      <w:lang w:val="en-IN"/>
+                    </w:rPr>
+                    <w:t>RemoteWebDriver</w:t>
+                  </w:r>
+                  <w:proofErr w:type="spellEnd"/>
+                </w:p>
+              </w:txbxContent>
+            </v:textbox>
+          </v:roundrect>
+        </w:pict>
+      </w:r>
+    </w:p>
+    <w:p>
+      <w:pPr>
+        <w:rPr>
+          <w:lang w:val="en-IN"/>
+        </w:rPr>
+      </w:pPr>
+    </w:p>
+    <w:p>
+      <w:pPr>
+        <w:rPr>
+          <w:lang w:val="en-IN"/>
+        </w:rPr>
+      </w:pPr>
+      <w:r>
+        <w:rPr>
+          <w:noProof/>
+        </w:rPr>
+        <w:pict>
+          <v:shapetype id="_x0000_t32" coordsize="21600,21600" o:spt="32" o:oned="t" path="m,l21600,21600e" filled="f">
+            <v:path arrowok="t" fillok="f" o:connecttype="none"/>
+            <o:lock v:ext="edit" shapetype="t"/>
+          </v:shapetype>
+          <v:shape id="_x0000_s1034" type="#_x0000_t32" style="position:absolute;margin-left:237.2pt;margin-top:-3.95pt;width:106.45pt;height:40.55pt;flip:x y;z-index:251666432" o:connectortype="straight">
+            <v:stroke endarrow="block"/>
+          </v:shape>
+        </w:pict>
+      </w:r>
+      <w:r>
+        <w:rPr>
+          <w:noProof/>
+        </w:rPr>
+        <w:pict>
+          <v:shape id="_x0000_s1033" type="#_x0000_t32" style="position:absolute;margin-left:81.3pt;margin-top:-3.95pt;width:87pt;height:40.55pt;flip:y;z-index:251665408" o:connectortype="straight">
+            <v:stroke endarrow="block"/>
+          </v:shape>
+        </w:pict>
+      </w:r>
+      <w:r>
+        <w:rPr>
+          <w:noProof/>
+        </w:rPr>
+        <w:pict>
+          <v:shape id="_x0000_s1032" type="#_x0000_t68" style="position:absolute;margin-left:183.4pt;margin-top:-3.95pt;width:40.6pt;height:40.55pt;z-index:251664384">
+            <v:textbox style="layout-flow:vertical-ideographic"/>
+          </v:shape>
+        </w:pict>
+      </w:r>
+    </w:p>
+    <w:p>
+      <w:pPr>
+        <w:rPr>
+          <w:lang w:val="en-IN"/>
+        </w:rPr>
+      </w:pPr>
+      <w:r>
+        <w:rPr>
+          <w:noProof/>
+        </w:rPr>
+        <w:pict>
+          <v:roundrect id="_x0000_s1031" style="position:absolute;margin-left:301.75pt;margin-top:11.15pt;width:129.9pt;height:32.25pt;z-index:251663360" arcsize="10923f">
+            <v:textbox>
+              <w:txbxContent>
+                <w:p>
+                  <w:pPr>
+                    <w:rPr>
+                      <w:lang w:val="en-IN"/>
+                    </w:rPr>
+                  </w:pPr>
+                  <w:proofErr w:type="spellStart"/>
+                  <w:r>
+                    <w:rPr>
+                      <w:lang w:val="en-IN"/>
+                    </w:rPr>
+                    <w:t>OperaDriver</w:t>
+                  </w:r>
+                  <w:proofErr w:type="spellEnd"/>
+                </w:p>
+              </w:txbxContent>
+            </v:textbox>
+          </v:roundrect>
+        </w:pict>
+      </w:r>
+      <w:r>
+        <w:rPr>
+          <w:noProof/>
+        </w:rPr>
+        <w:pict>
+          <v:roundrect id="_x0000_s1030" style="position:absolute;margin-left:154.25pt;margin-top:11.15pt;width:129.9pt;height:32.25pt;z-index:251662336" arcsize="10923f">
+            <v:textbox>
+              <w:txbxContent>
+                <w:p>
+                  <w:pPr>
+                    <w:rPr>
+                      <w:lang w:val="en-IN"/>
+                    </w:rPr>
+                  </w:pPr>
+                  <w:proofErr w:type="spellStart"/>
+                  <w:r>
+                    <w:rPr>
+                      <w:lang w:val="en-IN"/>
+                    </w:rPr>
+                    <w:t>FireFoxDriver</w:t>
+                  </w:r>
+                  <w:proofErr w:type="spellEnd"/>
+                </w:p>
+              </w:txbxContent>
+            </v:textbox>
+          </v:roundrect>
+        </w:pict>
+      </w:r>
+      <w:r>
+        <w:rPr>
+          <w:noProof/>
+        </w:rPr>
+        <w:pict>
+          <v:roundrect id="_x0000_s1029" style="position:absolute;margin-left:12.35pt;margin-top:11.15pt;width:129.9pt;height:32.25pt;z-index:251661312" arcsize="10923f">
+            <v:textbox>
+              <w:txbxContent>
+                <w:p>
+                  <w:pPr>
+                    <w:rPr>
+                      <w:lang w:val="en-IN"/>
+                    </w:rPr>
+                  </w:pPr>
+                  <w:proofErr w:type="spellStart"/>
+                  <w:r>
+                    <w:rPr>
+                      <w:lang w:val="en-IN"/>
+                    </w:rPr>
+                    <w:t>ChromeDriver</w:t>
+                  </w:r>
+                  <w:proofErr w:type="spellEnd"/>
+                </w:p>
+              </w:txbxContent>
+            </v:textbox>
+          </v:roundrect>
+        </w:pict>
+      </w:r>
+    </w:p>
+    <w:p>
+      <w:pPr>
+        <w:jc w:val="right"/>
+        <w:rPr>
+          <w:lang w:val="en-IN"/>
+        </w:rPr>
+      </w:pPr>
+    </w:p>
+    <w:p>
+      <w:pPr>
+        <w:jc w:val="right"/>
+        <w:rPr>
+          <w:lang w:val="en-IN"/>
+        </w:rPr>
+      </w:pPr>
+    </w:p>
+    <w:p>
+      <w:pPr>
+        <w:rPr>
+          <w:lang w:val="en-IN"/>
+        </w:rPr>
+      </w:pPr>
+      <w:r>
+        <w:rPr>
+          <w:noProof/>
+        </w:rPr>
+        <w:pict>
+          <v:rect id="_x0000_s1044" style="position:absolute;margin-left:210.25pt;margin-top:18.35pt;width:8.4pt;height:143.1pt;z-index:251676672"/>
+        </w:pict>
+      </w:r>
+      <w:r>
+        <w:rPr>
+          <w:noProof/>
+        </w:rPr>
+        <w:pict>
+          <v:oval id="_x0000_s1035" style="position:absolute;margin-left:138.25pt;margin-top:3.75pt;width:174.05pt;height:168.75pt;z-index:251667456">
+            <v:textbox>
+              <w:txbxContent>
+                <w:p>
+                  <w:pPr>
+                    <w:rPr>
+                      <w:lang w:val="en-IN"/>
+                    </w:rPr>
+                  </w:pPr>
+                  <w:r>
+                    <w:rPr>
+                      <w:lang w:val="en-IN"/>
+                    </w:rPr>
+                    <w:t>Java</w:t>
+                  </w:r>
+                </w:p>
+                <w:p>
+                  <w:pPr>
+                    <w:rPr>
+                      <w:lang w:val="en-IN"/>
+                    </w:rPr>
+                  </w:pPr>
+                  <w:r>
+                    <w:rPr>
+                      <w:lang w:val="en-IN"/>
+                    </w:rPr>
+                    <w:t>C#</w:t>
+                  </w:r>
+                </w:p>
+                <w:p>
+                  <w:pPr>
+                    <w:rPr>
+                      <w:lang w:val="en-IN"/>
+                    </w:rPr>
+                  </w:pPr>
+                  <w:r>
+                    <w:rPr>
+                      <w:lang w:val="en-IN"/>
+                    </w:rPr>
+                    <w:t>Perl</w:t>
+                  </w:r>
+                </w:p>
+                <w:p>
+                  <w:pPr>
+                    <w:rPr>
+                      <w:lang w:val="en-IN"/>
+                    </w:rPr>
+                  </w:pPr>
+                  <w:r>
+                    <w:rPr>
+                      <w:lang w:val="en-IN"/>
+                    </w:rPr>
+                    <w:t>Ruby</w:t>
+                  </w:r>
+                </w:p>
+                <w:p>
+                  <w:pPr>
+                    <w:rPr>
+                      <w:lang w:val="en-IN"/>
+                    </w:rPr>
+                  </w:pPr>
+                  <w:r>
+                    <w:rPr>
+                      <w:lang w:val="en-IN"/>
+                    </w:rPr>
+                    <w:t>P</w:t>
+                  </w:r>
+                  <w:r>
+                    <w:rPr>
+                      <w:lang w:val="en-IN"/>
+                    </w:rPr>
+                    <w:t>ython</w:t>
+                  </w:r>
+                </w:p>
+                <w:p>
+                  <w:pPr>
+                    <w:rPr>
+                      <w:lang w:val="en-IN"/>
+                    </w:rPr>
+                  </w:pPr>
+                </w:p>
+                <w:p>
+                  <w:pPr>
+                    <w:rPr>
+                      <w:lang w:val="en-IN"/>
+                    </w:rPr>
+                  </w:pPr>
+                </w:p>
+                <w:p>
+                  <w:pPr>
+                    <w:rPr>
+                      <w:lang w:val="en-IN"/>
+                    </w:rPr>
+                  </w:pPr>
+                </w:p>
+                <w:p>
+                  <w:pPr>
+                    <w:rPr>
+                      <w:lang w:val="en-IN"/>
+                    </w:rPr>
+                  </w:pPr>
+                </w:p>
+                <w:p>
+                  <w:pPr>
+                    <w:rPr>
+                      <w:lang w:val="en-IN"/>
+                    </w:rPr>
+                  </w:pPr>
+                </w:p>
+              </w:txbxContent>
+            </v:textbox>
+          </v:oval>
+        </w:pict>
+      </w:r>
+      <w:r>
+        <w:rPr>
+          <w:lang w:val="en-IN"/>
+        </w:rPr>
+        <w:t>4.</w:t>
+      </w:r>
+      <w:r>
+        <w:rPr>
+          <w:lang w:val="en-IN"/>
+        </w:rPr>
+        <w:tab/>
+      </w:r>
+      <w:r>
+        <w:rPr>
+          <w:lang w:val="en-IN"/>
+        </w:rPr>
+        <w:tab/>
+      </w:r>
+      <w:r>
+        <w:rPr>
+          <w:lang w:val="en-IN"/>
+        </w:rPr>
+        <w:tab/>
+      </w:r>
+    </w:p>
+    <w:p>
+      <w:pPr>
+        <w:jc w:val="right"/>
+        <w:rPr>
+          <w:lang w:val="en-IN"/>
+        </w:rPr>
+      </w:pPr>
+      <w:r>
+        <w:rPr>
+          <w:noProof/>
+        </w:rPr>
+        <w:pict>
+          <v:roundrect id="_x0000_s1036" style="position:absolute;left:0;text-align:left;margin-left:230.15pt;margin-top:4.8pt;width:39.3pt;height:14.15pt;z-index:251668480" arcsize="10923f" fillcolor="#8064a2 [3207]" strokecolor="#f2f2f2 [3041]" strokeweight="3pt">
+            <v:shadow on="t" type="perspective" color="#3f3151 [1607]" opacity=".5" offset="1pt" offset2="-1pt"/>
+          </v:roundrect>
+        </w:pict>
+      </w:r>
+      <w:r>
+        <w:rPr>
+          <w:noProof/>
+        </w:rPr>
+        <w:pict>
+          <v:shape id="_x0000_s1046" type="#_x0000_t32" style="position:absolute;left:0;text-align:left;margin-left:218.65pt;margin-top:7.35pt;width:11.5pt;height:0;flip:x;z-index:251678720" o:connectortype="straight">
+            <v:stroke endarrow="block"/>
+          </v:shape>
+        </w:pict>
+      </w:r>
+      <w:r>
+        <w:rPr>
+          <w:noProof/>
+        </w:rPr>
+        <w:pict>
+          <v:shape id="_x0000_s1045" type="#_x0000_t32" style="position:absolute;left:0;text-align:left;margin-left:198.75pt;margin-top:16.3pt;width:11.5pt;height:0;z-index:251677696" o:connectortype="straight">
+            <v:stroke endarrow="block"/>
+          </v:shape>
+        </w:pict>
+      </w:r>
+      <w:r>
+        <w:rPr>
+          <w:noProof/>
+        </w:rPr>
+        <w:pict>
+          <v:shape id="_x0000_s1043" type="#_x0000_t32" style="position:absolute;left:0;text-align:left;margin-left:198.75pt;margin-top:7.35pt;width:28.3pt;height:0;flip:x;z-index:251675648" o:connectortype="straight">
+            <v:stroke endarrow="block"/>
+          </v:shape>
+        </w:pict>
+      </w:r>
+      <w:r>
+        <w:rPr>
+          <w:noProof/>
+        </w:rPr>
+        <w:pict>
+          <v:shape id="_x0000_s1042" type="#_x0000_t32" style="position:absolute;left:0;text-align:left;margin-left:195.7pt;margin-top:14.55pt;width:34.45pt;height:1.75pt;flip:y;z-index:251674624" o:connectortype="straight">
+            <v:stroke endarrow="block"/>
+          </v:shape>
+        </w:pict>
+      </w:r>
+      <w:r>
+        <w:rPr>
+          <w:noProof/>
+        </w:rPr>
+        <w:pict>
+          <v:roundrect id="_x0000_s1041" style="position:absolute;left:0;text-align:left;margin-left:163.85pt;margin-top:7.35pt;width:34.9pt;height:16.8pt;z-index:251673600" arcsize="10923f">
+            <v:textbox>
+              <w:txbxContent>
+                <w:p>
+                  <w:pPr>
+                    <w:rPr>
+                      <w:sz w:val="12"/>
+                      <w:lang w:val="en-IN"/>
+                    </w:rPr>
+                  </w:pPr>
+                  <w:proofErr w:type="gramStart"/>
+                  <w:r>
+                    <w:rPr>
+                      <w:sz w:val="14"/>
+                      <w:lang w:val="en-IN"/>
+                    </w:rPr>
+                    <w:t>java</w:t>
+                  </w:r>
+                  <w:proofErr w:type="gramEnd"/>
+                </w:p>
+              </w:txbxContent>
+            </v:textbox>
+          </v:roundrect>
+        </w:pict>
+      </w:r>
+    </w:p>
+    <w:p>
+      <w:pPr>
+        <w:rPr>
+          <w:lang w:val="en-IN"/>
+        </w:rPr>
+      </w:pPr>
+      <w:r>
+        <w:rPr>
+          <w:noProof/>
+        </w:rPr>
+        <w:pict>
+          <v:roundrect id="_x0000_s1040" style="position:absolute;margin-left:230.15pt;margin-top:78.15pt;width:38.75pt;height:14.15pt;z-index:251672576" arcsize="10923f" fillcolor="#c0504d [3205]" strokecolor="#f2f2f2 [3041]" strokeweight="3pt">
+            <v:shadow on="t" type="perspective" color="#622423 [1605]" opacity=".5" offset="1pt" offset2="-1pt"/>
+          </v:roundrect>
+        </w:pict>
+      </w:r>
+      <w:r>
+        <w:rPr>
+          <w:noProof/>
+        </w:rPr>
+        <w:pict>
+          <v:roundrect id="_x0000_s1039" style="position:absolute;margin-left:230.15pt;margin-top:52.6pt;width:38.75pt;height:14.15pt;z-index:251671552" arcsize="10923f" fillcolor="#4bacc6 [3208]" strokecolor="#f2f2f2 [3041]" strokeweight="3pt">
+            <v:shadow on="t" type="perspective" color="#205867 [1608]" opacity=".5" offset="1pt" offset2="-1pt"/>
+          </v:roundrect>
+        </w:pict>
+      </w:r>
+      <w:r>
+        <w:rPr>
+          <w:noProof/>
+        </w:rPr>
+        <w:pict>
+          <v:roundrect id="_x0000_s1038" style="position:absolute;margin-left:230.15pt;margin-top:28.8pt;width:39.3pt;height:14.15pt;z-index:251670528" arcsize="10923f" fillcolor="#f79646 [3209]" strokecolor="#f2f2f2 [3041]" strokeweight="3pt">
+            <v:shadow on="t" type="perspective" color="#974706 [1609]" opacity=".5" offset="1pt" offset2="-1pt"/>
+          </v:roundrect>
+        </w:pict>
+      </w:r>
+      <w:r>
+        <w:rPr>
+          <w:noProof/>
+        </w:rPr>
+        <w:pict>
+          <v:roundrect id="_x0000_s1037" style="position:absolute;margin-left:230.15pt;margin-top:5.5pt;width:39.3pt;height:14.15pt;z-index:251669504" arcsize="10923f" fillcolor="#4f81bd [3204]" strokecolor="#f2f2f2 [3041]" strokeweight="3pt">
+            <v:shadow on="t" type="perspective" color="#243f60 [1604]" opacity=".5" offset="1pt" offset2="-1pt"/>
+          </v:roundrect>
+        </w:pict>
+      </w:r>
+    </w:p>
+    <w:p>
+      <w:pPr>
+        <w:rPr>
+          <w:lang w:val="en-IN"/>
+        </w:rPr>
+      </w:pPr>
+    </w:p>
+    <w:p>
+      <w:pPr>
+        <w:rPr>
+          <w:lang w:val="en-IN"/>
+        </w:rPr>
+      </w:pPr>
+    </w:p>
+    <w:p>
+      <w:pPr>
+        <w:rPr>
+          <w:lang w:val="en-IN"/>
+        </w:rPr>
+      </w:pPr>
+    </w:p>
+    <w:p>
+      <w:pPr>
+        <w:tabs>
+          <w:tab w:val="left" w:pos="7120"/>
+        </w:tabs>
+        <w:rPr>
+          <w:lang w:val="en-IN"/>
+        </w:rPr>
+      </w:pPr>
+      <w:r>
+        <w:rPr>
+          <w:lang w:val="en-IN"/>
+        </w:rPr>
+        <w:tab/>
+      </w:r>
+    </w:p>
+    <w:p>
+      <w:pPr>
+        <w:tabs>
+          <w:tab w:val="left" w:pos="7120"/>
+        </w:tabs>
+        <w:rPr>
+          <w:lang w:val="en-IN"/>
+        </w:rPr>
+      </w:pPr>
+    </w:p>
+    <w:p>
+      <w:pPr>
+        <w:tabs>
+          <w:tab w:val="left" w:pos="7120"/>
+        </w:tabs>
+        <w:rPr>
+          <w:lang w:val="en-IN"/>
+        </w:rPr>
+      </w:pPr>
+    </w:p>
+    <w:p>
+      <w:pPr>
+        <w:tabs>
+          <w:tab w:val="left" w:pos="7120"/>
+        </w:tabs>
+        <w:rPr>
+          <w:lang w:val="en-IN"/>
+        </w:rPr>
+      </w:pPr>
+      <w:r>
+        <w:rPr>
+          <w:lang w:val="en-IN"/>
+        </w:rPr>
+        <w:t xml:space="preserve">5. </w:t>
+      </w:r>
     </w:p>
     <w:sectPr>
       <w:pgSz w:w="12240" w:h="15840"/>
@@ -7106,6 +8957,34 @@
         <w:right w:w="108" w:type="dxa"/>
       </w:tblCellMar>
     </w:tblPr>
+  </w:style>
+  <w:style w:type="character" w:styleId="Hyperlink">
+    <w:name w:val="Hyperlink"/>
+    <w:basedOn w:val="DefaultParagraphFont"/>
+    <w:uiPriority w:val="99"/>
+    <w:semiHidden/>
+    <w:unhideWhenUsed/>
+    <w:rsid w:val="00A15C4E"/>
+    <w:rPr>
+      <w:color w:val="0000FF"/>
+      <w:u w:val="single"/>
+    </w:rPr>
+  </w:style>
+  <w:style w:type="paragraph" w:styleId="NormalWeb">
+    <w:name w:val="Normal (Web)"/>
+    <w:basedOn w:val="Normal"/>
+    <w:uiPriority w:val="99"/>
+    <w:semiHidden/>
+    <w:unhideWhenUsed/>
+    <w:rsid w:val="00065F74"/>
+    <w:pPr>
+      <w:spacing w:before="100" w:beforeAutospacing="1" w:after="100" w:afterAutospacing="1" w:line="240" w:lineRule="auto"/>
+    </w:pPr>
+    <w:rPr>
+      <w:rFonts w:ascii="Times New Roman" w:eastAsia="Times New Roman" w:hAnsi="Times New Roman" w:cs="Times New Roman"/>
+      <w:sz w:val="24"/>
+      <w:szCs w:val="24"/>
+    </w:rPr>
   </w:style>
 </w:styles>
 </file>
@@ -7391,4 +9270,16 @@
   <a:objectDefaults/>
   <a:extraClrSchemeLst/>
 </a:theme>
+</file>
+
+<file path=customXml/item1.xml><?xml version="1.0" encoding="utf-8"?>
+<b:Sources xmlns:b="http://schemas.openxmlformats.org/officeDocument/2006/bibliography" xmlns="http://schemas.openxmlformats.org/officeDocument/2006/bibliography" SelectedStyle="\APA.XSL" StyleName="APA"/>
+</file>
+
+<file path=customXml/itemProps1.xml><?xml version="1.0" encoding="utf-8"?>
+<ds:datastoreItem xmlns:ds="http://schemas.openxmlformats.org/officeDocument/2006/customXml" ds:itemID="{A8306AB7-7FC5-4669-B511-7560C7F11CD5}">
+  <ds:schemaRefs>
+    <ds:schemaRef ds:uri="http://schemas.openxmlformats.org/officeDocument/2006/bibliography"/>
+  </ds:schemaRefs>
+</ds:datastoreItem>
 </file>
</xml_diff>

<commit_message>
Class 8 and Class 9
</commit_message>
<xml_diff>
--- a/Notes_New.docx
+++ b/Notes_New.docx
@@ -7141,10 +7141,434 @@
     </w:p>
     <w:p>
       <w:pPr>
+        <w:pStyle w:val="ListParagraph"/>
+        <w:numPr>
+          <w:ilvl w:val="0"/>
+          <w:numId w:val="5"/>
+        </w:numPr>
         <w:tabs>
           <w:tab w:val="left" w:pos="7120"/>
         </w:tabs>
         <w:rPr>
+          <w:lang w:val="en-IN"/>
+        </w:rPr>
+      </w:pPr>
+      <w:r>
+        <w:rPr>
+          <w:lang w:val="en-IN"/>
+        </w:rPr>
+        <w:t xml:space="preserve">Create Wait Object (Fluent Wait) – </w:t>
+      </w:r>
+    </w:p>
+    <w:p>
+      <w:pPr>
+        <w:pStyle w:val="ListParagraph"/>
+        <w:numPr>
+          <w:ilvl w:val="1"/>
+          <w:numId w:val="5"/>
+        </w:numPr>
+        <w:tabs>
+          <w:tab w:val="left" w:pos="7120"/>
+        </w:tabs>
+        <w:rPr>
+          <w:lang w:val="en-IN"/>
+        </w:rPr>
+      </w:pPr>
+      <w:r>
+        <w:rPr>
+          <w:lang w:val="en-IN"/>
+        </w:rPr>
+        <w:t>What is the webelement</w:t>
+      </w:r>
+    </w:p>
+    <w:p>
+      <w:pPr>
+        <w:pStyle w:val="ListParagraph"/>
+        <w:numPr>
+          <w:ilvl w:val="1"/>
+          <w:numId w:val="5"/>
+        </w:numPr>
+        <w:tabs>
+          <w:tab w:val="left" w:pos="7120"/>
+        </w:tabs>
+        <w:rPr>
+          <w:lang w:val="en-IN"/>
+        </w:rPr>
+      </w:pPr>
+      <w:r>
+        <w:rPr>
+          <w:lang w:val="en-IN"/>
+        </w:rPr>
+        <w:t>What is the max wait time</w:t>
+      </w:r>
+    </w:p>
+    <w:p>
+      <w:pPr>
+        <w:pStyle w:val="ListParagraph"/>
+        <w:numPr>
+          <w:ilvl w:val="1"/>
+          <w:numId w:val="5"/>
+        </w:numPr>
+        <w:tabs>
+          <w:tab w:val="left" w:pos="7120"/>
+        </w:tabs>
+        <w:rPr>
+          <w:lang w:val="en-IN"/>
+        </w:rPr>
+      </w:pPr>
+      <w:r>
+        <w:rPr>
+          <w:lang w:val="en-IN"/>
+        </w:rPr>
+        <w:t>What is the polling time</w:t>
+      </w:r>
+    </w:p>
+    <w:p>
+      <w:pPr>
+        <w:pStyle w:val="ListParagraph"/>
+        <w:numPr>
+          <w:ilvl w:val="1"/>
+          <w:numId w:val="5"/>
+        </w:numPr>
+        <w:tabs>
+          <w:tab w:val="left" w:pos="7120"/>
+        </w:tabs>
+        <w:rPr>
+          <w:lang w:val="en-IN"/>
+        </w:rPr>
+      </w:pPr>
+      <w:r>
+        <w:rPr>
+          <w:lang w:val="en-IN"/>
+        </w:rPr>
+        <w:t>What to do with the exception.</w:t>
+      </w:r>
+    </w:p>
+    <w:p>
+      <w:pPr>
+        <w:pStyle w:val="ListParagraph"/>
+        <w:numPr>
+          <w:ilvl w:val="0"/>
+          <w:numId w:val="5"/>
+        </w:numPr>
+        <w:tabs>
+          <w:tab w:val="left" w:pos="7120"/>
+        </w:tabs>
+        <w:rPr>
+          <w:lang w:val="en-IN"/>
+        </w:rPr>
+      </w:pPr>
+      <w:r>
+        <w:rPr>
+          <w:lang w:val="en-IN"/>
+        </w:rPr>
+        <w:t>Create your own wait logic</w:t>
+      </w:r>
+    </w:p>
+    <w:p>
+      <w:pPr>
+        <w:pStyle w:val="ListParagraph"/>
+        <w:numPr>
+          <w:ilvl w:val="1"/>
+          <w:numId w:val="5"/>
+        </w:numPr>
+        <w:tabs>
+          <w:tab w:val="left" w:pos="7120"/>
+        </w:tabs>
+        <w:rPr>
+          <w:lang w:val="en-IN"/>
+        </w:rPr>
+      </w:pPr>
+      <w:r>
+        <w:rPr>
+          <w:lang w:val="en-IN"/>
+        </w:rPr>
+        <w:t xml:space="preserve">Function &lt;I&gt; </w:t>
+      </w:r>
+      <w:r>
+        <w:rPr>
+          <w:lang w:val="en-IN"/>
+        </w:rPr>
+        <w:sym w:font="Wingdings" w:char="F0E0"/>
+      </w:r>
+      <w:r>
+        <w:rPr>
+          <w:lang w:val="en-IN"/>
+        </w:rPr>
+        <w:t xml:space="preserve"> apply(arg1,arg2) -</w:t>
+      </w:r>
+      <w:r>
+        <w:rPr>
+          <w:lang w:val="en-IN"/>
+        </w:rPr>
+        <w:sym w:font="Wingdings" w:char="F0E0"/>
+      </w:r>
+      <w:r>
+        <w:rPr>
+          <w:lang w:val="en-IN"/>
+        </w:rPr>
+        <w:t xml:space="preserve"> keep the logic</w:t>
+      </w:r>
+    </w:p>
+    <w:p>
+      <w:pPr>
+        <w:pStyle w:val="ListParagraph"/>
+        <w:numPr>
+          <w:ilvl w:val="0"/>
+          <w:numId w:val="5"/>
+        </w:numPr>
+        <w:pBdr>
+          <w:bottom w:val="single" w:sz="6" w:space="1" w:color="auto"/>
+        </w:pBdr>
+        <w:tabs>
+          <w:tab w:val="left" w:pos="7120"/>
+        </w:tabs>
+        <w:rPr>
+          <w:lang w:val="en-IN"/>
+        </w:rPr>
+      </w:pPr>
+      <w:r>
+        <w:rPr>
+          <w:lang w:val="en-IN"/>
+        </w:rPr>
+        <w:t xml:space="preserve"> Use wait object and pass function object to until method</w:t>
+      </w:r>
+    </w:p>
+    <w:p>
+      <w:pPr>
+        <w:tabs>
+          <w:tab w:val="left" w:pos="7120"/>
+        </w:tabs>
+        <w:rPr>
+          <w:lang w:val="en-IN"/>
+        </w:rPr>
+      </w:pPr>
+      <w:r>
+        <w:rPr>
+          <w:lang w:val="en-IN"/>
+        </w:rPr>
+        <w:t>Actions:</w:t>
+      </w:r>
+    </w:p>
+    <w:p>
+      <w:pPr>
+        <w:tabs>
+          <w:tab w:val="left" w:pos="7120"/>
+        </w:tabs>
+        <w:rPr>
+          <w:lang w:val="en-IN"/>
+        </w:rPr>
+      </w:pPr>
+      <w:r>
+        <w:rPr>
+          <w:lang w:val="en-IN"/>
+        </w:rPr>
+        <w:t>To perform exact KB and mouse movement operations in selenium we can use actions.</w:t>
+      </w:r>
+    </w:p>
+    <w:p>
+      <w:pPr>
+        <w:tabs>
+          <w:tab w:val="left" w:pos="7120"/>
+        </w:tabs>
+        <w:rPr>
+          <w:lang w:val="en-IN"/>
+        </w:rPr>
+      </w:pPr>
+      <w:r>
+        <w:rPr>
+          <w:noProof/>
+        </w:rPr>
+        <w:drawing>
+          <wp:inline distT="0" distB="0" distL="0" distR="0">
+            <wp:extent cx="5941060" cy="2221230"/>
+            <wp:effectExtent l="19050" t="0" r="2540" b="0"/>
+            <wp:docPr id="3" name="Picture 1"/>
+            <wp:cNvGraphicFramePr>
+              <a:graphicFrameLocks xmlns:a="http://schemas.openxmlformats.org/drawingml/2006/main" noChangeAspect="1"/>
+            </wp:cNvGraphicFramePr>
+            <a:graphic xmlns:a="http://schemas.openxmlformats.org/drawingml/2006/main">
+              <a:graphicData uri="http://schemas.openxmlformats.org/drawingml/2006/picture">
+                <pic:pic xmlns:pic="http://schemas.openxmlformats.org/drawingml/2006/picture">
+                  <pic:nvPicPr>
+                    <pic:cNvPr id="0" name="Picture 1"/>
+                    <pic:cNvPicPr>
+                      <a:picLocks noChangeAspect="1" noChangeArrowheads="1"/>
+                    </pic:cNvPicPr>
+                  </pic:nvPicPr>
+                  <pic:blipFill>
+                    <a:blip r:embed="rId11"/>
+                    <a:srcRect/>
+                    <a:stretch>
+                      <a:fillRect/>
+                    </a:stretch>
+                  </pic:blipFill>
+                  <pic:spPr bwMode="auto">
+                    <a:xfrm>
+                      <a:off x="0" y="0"/>
+                      <a:ext cx="5941060" cy="2221230"/>
+                    </a:xfrm>
+                    <a:prstGeom prst="rect">
+                      <a:avLst/>
+                    </a:prstGeom>
+                    <a:noFill/>
+                    <a:ln w="9525">
+                      <a:noFill/>
+                      <a:miter lim="800000"/>
+                      <a:headEnd/>
+                      <a:tailEnd/>
+                    </a:ln>
+                  </pic:spPr>
+                </pic:pic>
+              </a:graphicData>
+            </a:graphic>
+          </wp:inline>
+        </w:drawing>
+      </w:r>
+    </w:p>
+    <w:p>
+      <w:pPr>
+        <w:tabs>
+          <w:tab w:val="left" w:pos="7120"/>
+        </w:tabs>
+        <w:rPr>
+          <w:lang w:val="en-IN"/>
+        </w:rPr>
+      </w:pPr>
+    </w:p>
+    <w:p>
+      <w:pPr>
+        <w:tabs>
+          <w:tab w:val="left" w:pos="7120"/>
+        </w:tabs>
+        <w:rPr>
+          <w:lang w:val="en-IN"/>
+        </w:rPr>
+      </w:pPr>
+      <w:r>
+        <w:rPr>
+          <w:noProof/>
+        </w:rPr>
+        <w:lastRenderedPageBreak/>
+        <w:drawing>
+          <wp:inline distT="0" distB="0" distL="0" distR="0">
+            <wp:extent cx="5935345" cy="1436370"/>
+            <wp:effectExtent l="19050" t="0" r="8255" b="0"/>
+            <wp:docPr id="4" name="Picture 2"/>
+            <wp:cNvGraphicFramePr>
+              <a:graphicFrameLocks xmlns:a="http://schemas.openxmlformats.org/drawingml/2006/main" noChangeAspect="1"/>
+            </wp:cNvGraphicFramePr>
+            <a:graphic xmlns:a="http://schemas.openxmlformats.org/drawingml/2006/main">
+              <a:graphicData uri="http://schemas.openxmlformats.org/drawingml/2006/picture">
+                <pic:pic xmlns:pic="http://schemas.openxmlformats.org/drawingml/2006/picture">
+                  <pic:nvPicPr>
+                    <pic:cNvPr id="0" name="Picture 2"/>
+                    <pic:cNvPicPr>
+                      <a:picLocks noChangeAspect="1" noChangeArrowheads="1"/>
+                    </pic:cNvPicPr>
+                  </pic:nvPicPr>
+                  <pic:blipFill>
+                    <a:blip r:embed="rId12"/>
+                    <a:srcRect/>
+                    <a:stretch>
+                      <a:fillRect/>
+                    </a:stretch>
+                  </pic:blipFill>
+                  <pic:spPr bwMode="auto">
+                    <a:xfrm>
+                      <a:off x="0" y="0"/>
+                      <a:ext cx="5935345" cy="1436370"/>
+                    </a:xfrm>
+                    <a:prstGeom prst="rect">
+                      <a:avLst/>
+                    </a:prstGeom>
+                    <a:noFill/>
+                    <a:ln w="9525">
+                      <a:noFill/>
+                      <a:miter lim="800000"/>
+                      <a:headEnd/>
+                      <a:tailEnd/>
+                    </a:ln>
+                  </pic:spPr>
+                </pic:pic>
+              </a:graphicData>
+            </a:graphic>
+          </wp:inline>
+        </w:drawing>
+      </w:r>
+    </w:p>
+    <w:p>
+      <w:pPr>
+        <w:tabs>
+          <w:tab w:val="left" w:pos="7120"/>
+        </w:tabs>
+        <w:rPr>
+          <w:lang w:val="en-IN"/>
+        </w:rPr>
+      </w:pPr>
+    </w:p>
+    <w:p>
+      <w:pPr>
+        <w:tabs>
+          <w:tab w:val="left" w:pos="7120"/>
+        </w:tabs>
+        <w:rPr>
+          <w:lang w:val="en-IN"/>
+        </w:rPr>
+      </w:pPr>
+    </w:p>
+    <w:p>
+      <w:pPr>
+        <w:tabs>
+          <w:tab w:val="left" w:pos="7120"/>
+        </w:tabs>
+        <w:rPr>
+          <w:lang w:val="en-IN"/>
+        </w:rPr>
+      </w:pPr>
+      <w:r>
+        <w:rPr>
+          <w:lang w:val="en-IN"/>
+        </w:rPr>
+        <w:t>ASSIGNMENT:</w:t>
+      </w:r>
+    </w:p>
+    <w:p>
+      <w:pPr>
+        <w:tabs>
+          <w:tab w:val="left" w:pos="7120"/>
+        </w:tabs>
+        <w:rPr>
+          <w:color w:val="FF0000"/>
+          <w:lang w:val="en-IN"/>
+        </w:rPr>
+      </w:pPr>
+      <w:r>
+        <w:rPr>
+          <w:color w:val="FF0000"/>
+          <w:lang w:val="en-IN"/>
+        </w:rPr>
+        <w:t>Write a Automation code to print all the items displayed on moving mouse on “women,men,Baby&amp;Kids” in flipkart application.</w:t>
+      </w:r>
+    </w:p>
+    <w:p>
+      <w:pPr>
+        <w:tabs>
+          <w:tab w:val="left" w:pos="7120"/>
+        </w:tabs>
+        <w:rPr>
+          <w:color w:val="FF0000"/>
+          <w:lang w:val="en-IN"/>
+        </w:rPr>
+      </w:pPr>
+    </w:p>
+    <w:p>
+      <w:pPr>
+        <w:tabs>
+          <w:tab w:val="left" w:pos="7120"/>
+        </w:tabs>
+        <w:rPr>
+          <w:color w:val="FF0000"/>
           <w:lang w:val="en-IN"/>
         </w:rPr>
       </w:pPr>
@@ -7337,6 +7761,95 @@
     </w:lvl>
   </w:abstractNum>
   <w:abstractNum w:abstractNumId="2">
+    <w:nsid w:val="266F3953"/>
+    <w:multiLevelType w:val="hybridMultilevel"/>
+    <w:tmpl w:val="EC3420C0"/>
+    <w:lvl w:ilvl="0" w:tplc="0409000F">
+      <w:start w:val="1"/>
+      <w:numFmt w:val="decimal"/>
+      <w:lvlText w:val="%1."/>
+      <w:lvlJc w:val="left"/>
+      <w:pPr>
+        <w:ind w:left="720" w:hanging="360"/>
+      </w:pPr>
+      <w:rPr>
+        <w:rFonts w:hint="default"/>
+      </w:rPr>
+    </w:lvl>
+    <w:lvl w:ilvl="1" w:tplc="04090019">
+      <w:start w:val="1"/>
+      <w:numFmt w:val="lowerLetter"/>
+      <w:lvlText w:val="%2."/>
+      <w:lvlJc w:val="left"/>
+      <w:pPr>
+        <w:ind w:left="1440" w:hanging="360"/>
+      </w:pPr>
+    </w:lvl>
+    <w:lvl w:ilvl="2" w:tplc="0409001B" w:tentative="1">
+      <w:start w:val="1"/>
+      <w:numFmt w:val="lowerRoman"/>
+      <w:lvlText w:val="%3."/>
+      <w:lvlJc w:val="right"/>
+      <w:pPr>
+        <w:ind w:left="2160" w:hanging="180"/>
+      </w:pPr>
+    </w:lvl>
+    <w:lvl w:ilvl="3" w:tplc="0409000F" w:tentative="1">
+      <w:start w:val="1"/>
+      <w:numFmt w:val="decimal"/>
+      <w:lvlText w:val="%4."/>
+      <w:lvlJc w:val="left"/>
+      <w:pPr>
+        <w:ind w:left="2880" w:hanging="360"/>
+      </w:pPr>
+    </w:lvl>
+    <w:lvl w:ilvl="4" w:tplc="04090019" w:tentative="1">
+      <w:start w:val="1"/>
+      <w:numFmt w:val="lowerLetter"/>
+      <w:lvlText w:val="%5."/>
+      <w:lvlJc w:val="left"/>
+      <w:pPr>
+        <w:ind w:left="3600" w:hanging="360"/>
+      </w:pPr>
+    </w:lvl>
+    <w:lvl w:ilvl="5" w:tplc="0409001B" w:tentative="1">
+      <w:start w:val="1"/>
+      <w:numFmt w:val="lowerRoman"/>
+      <w:lvlText w:val="%6."/>
+      <w:lvlJc w:val="right"/>
+      <w:pPr>
+        <w:ind w:left="4320" w:hanging="180"/>
+      </w:pPr>
+    </w:lvl>
+    <w:lvl w:ilvl="6" w:tplc="0409000F" w:tentative="1">
+      <w:start w:val="1"/>
+      <w:numFmt w:val="decimal"/>
+      <w:lvlText w:val="%7."/>
+      <w:lvlJc w:val="left"/>
+      <w:pPr>
+        <w:ind w:left="5040" w:hanging="360"/>
+      </w:pPr>
+    </w:lvl>
+    <w:lvl w:ilvl="7" w:tplc="04090019" w:tentative="1">
+      <w:start w:val="1"/>
+      <w:numFmt w:val="lowerLetter"/>
+      <w:lvlText w:val="%8."/>
+      <w:lvlJc w:val="left"/>
+      <w:pPr>
+        <w:ind w:left="5760" w:hanging="360"/>
+      </w:pPr>
+    </w:lvl>
+    <w:lvl w:ilvl="8" w:tplc="0409001B" w:tentative="1">
+      <w:start w:val="1"/>
+      <w:numFmt w:val="lowerRoman"/>
+      <w:lvlText w:val="%9."/>
+      <w:lvlJc w:val="right"/>
+      <w:pPr>
+        <w:ind w:left="6480" w:hanging="180"/>
+      </w:pPr>
+    </w:lvl>
+  </w:abstractNum>
+  <w:abstractNum w:abstractNumId="3">
     <w:nsid w:val="269844FB"/>
     <w:multiLevelType w:val="hybridMultilevel"/>
     <w:tmpl w:val="766A3530"/>
@@ -7448,7 +7961,7 @@
       </w:rPr>
     </w:lvl>
   </w:abstractNum>
-  <w:abstractNum w:abstractNumId="3">
+  <w:abstractNum w:abstractNumId="4">
     <w:nsid w:val="59EB6878"/>
     <w:multiLevelType w:val="hybridMultilevel"/>
     <w:tmpl w:val="377260AA"/>
@@ -7535,7 +8048,7 @@
     </w:lvl>
   </w:abstractNum>
   <w:num w:numId="1">
-    <w:abstractNumId w:val="2"/>
+    <w:abstractNumId w:val="3"/>
   </w:num>
   <w:num w:numId="2">
     <w:abstractNumId w:val="1"/>
@@ -7544,7 +8057,10 @@
     <w:abstractNumId w:val="0"/>
   </w:num>
   <w:num w:numId="4">
-    <w:abstractNumId w:val="3"/>
+    <w:abstractNumId w:val="4"/>
+  </w:num>
+  <w:num w:numId="5">
+    <w:abstractNumId w:val="2"/>
   </w:num>
 </w:numbering>
 </file>

</xml_diff>

<commit_message>
autoIT - Drawbacks of not having Framework
</commit_message>
<xml_diff>
--- a/Notes_New.docx
+++ b/Notes_New.docx
@@ -7376,6 +7376,7 @@
         </w:rPr>
         <w:t>//</w:t>
       </w:r>
+      <w:proofErr w:type="spellStart"/>
       <w:proofErr w:type="gramStart"/>
       <w:r>
         <w:rPr>
@@ -7383,7 +7384,16 @@
           <w:color w:val="222222"/>
           <w:lang w:val="en-IN"/>
         </w:rPr>
-        <w:t>th[</w:t>
+        <w:t>th</w:t>
+      </w:r>
+      <w:proofErr w:type="spellEnd"/>
+      <w:r>
+        <w:rPr>
+          <w:rFonts w:ascii="Calibri" w:eastAsia="Times New Roman" w:hAnsi="Calibri" w:cs="Calibri"/>
+          <w:color w:val="222222"/>
+          <w:lang w:val="en-IN"/>
+        </w:rPr>
+        <w:t>[</w:t>
       </w:r>
       <w:proofErr w:type="gramEnd"/>
       <w:r>
@@ -7554,6 +7564,7 @@
         </w:rPr>
         <w:t>//</w:t>
       </w:r>
+      <w:proofErr w:type="spellStart"/>
       <w:proofErr w:type="gramStart"/>
       <w:r>
         <w:rPr>
@@ -7561,7 +7572,16 @@
           <w:color w:val="222222"/>
           <w:lang w:val="en-IN"/>
         </w:rPr>
-        <w:t>th[</w:t>
+        <w:t>th</w:t>
+      </w:r>
+      <w:proofErr w:type="spellEnd"/>
+      <w:r>
+        <w:rPr>
+          <w:rFonts w:ascii="Calibri" w:eastAsia="Times New Roman" w:hAnsi="Calibri" w:cs="Calibri"/>
+          <w:color w:val="222222"/>
+          <w:lang w:val="en-IN"/>
+        </w:rPr>
+        <w:t>[</w:t>
       </w:r>
       <w:proofErr w:type="gramEnd"/>
       <w:r>
@@ -9677,6 +9697,2599 @@
     </w:p>
     <w:p>
       <w:pPr>
+        <w:pBdr>
+          <w:bottom w:val="single" w:sz="6" w:space="1" w:color="auto"/>
+        </w:pBdr>
+        <w:rPr>
+          <w:lang w:val="en-IN"/>
+        </w:rPr>
+      </w:pPr>
+      <w:r>
+        <w:rPr>
+          <w:lang w:val="en-IN"/>
+        </w:rPr>
+        <w:t>End to End Automation:</w:t>
+      </w:r>
+    </w:p>
+    <w:p>
+      <w:pPr>
+        <w:pStyle w:val="ListParagraph"/>
+        <w:numPr>
+          <w:ilvl w:val="0"/>
+          <w:numId w:val="6"/>
+        </w:numPr>
+        <w:rPr>
+          <w:lang w:val="en-IN"/>
+        </w:rPr>
+      </w:pPr>
+      <w:r>
+        <w:rPr>
+          <w:lang w:val="en-IN"/>
+        </w:rPr>
+        <w:t xml:space="preserve">Execute manual </w:t>
+      </w:r>
+      <w:proofErr w:type="spellStart"/>
+      <w:r>
+        <w:rPr>
+          <w:lang w:val="en-IN"/>
+        </w:rPr>
+        <w:t>TestCase</w:t>
+      </w:r>
+      <w:proofErr w:type="spellEnd"/>
+      <w:r>
+        <w:rPr>
+          <w:lang w:val="en-IN"/>
+        </w:rPr>
+        <w:t xml:space="preserve"> once or twice or thrice</w:t>
+      </w:r>
+    </w:p>
+    <w:p>
+      <w:pPr>
+        <w:pStyle w:val="ListParagraph"/>
+        <w:numPr>
+          <w:ilvl w:val="1"/>
+          <w:numId w:val="6"/>
+        </w:numPr>
+        <w:rPr>
+          <w:lang w:val="en-IN"/>
+        </w:rPr>
+      </w:pPr>
+      <w:r>
+        <w:rPr>
+          <w:lang w:val="en-IN"/>
+        </w:rPr>
+        <w:t xml:space="preserve">Identify the data required </w:t>
+      </w:r>
+    </w:p>
+    <w:p>
+      <w:pPr>
+        <w:pStyle w:val="ListParagraph"/>
+        <w:numPr>
+          <w:ilvl w:val="1"/>
+          <w:numId w:val="6"/>
+        </w:numPr>
+        <w:rPr>
+          <w:lang w:val="en-IN"/>
+        </w:rPr>
+      </w:pPr>
+      <w:r>
+        <w:rPr>
+          <w:lang w:val="en-IN"/>
+        </w:rPr>
+        <w:lastRenderedPageBreak/>
+        <w:t>Identify the reusable functions that you can write</w:t>
+      </w:r>
+    </w:p>
+    <w:p>
+      <w:pPr>
+        <w:pStyle w:val="ListParagraph"/>
+        <w:numPr>
+          <w:ilvl w:val="1"/>
+          <w:numId w:val="6"/>
+        </w:numPr>
+        <w:rPr>
+          <w:lang w:val="en-IN"/>
+        </w:rPr>
+      </w:pPr>
+      <w:r>
+        <w:rPr>
+          <w:lang w:val="en-IN"/>
+        </w:rPr>
+        <w:t>Start writing reusable function</w:t>
+      </w:r>
+    </w:p>
+    <w:p>
+      <w:pPr>
+        <w:pStyle w:val="ListParagraph"/>
+        <w:ind w:left="1440"/>
+        <w:rPr>
+          <w:lang w:val="en-IN"/>
+        </w:rPr>
+      </w:pPr>
+    </w:p>
+    <w:p>
+      <w:pPr>
+        <w:pStyle w:val="ListParagraph"/>
+        <w:numPr>
+          <w:ilvl w:val="0"/>
+          <w:numId w:val="6"/>
+        </w:numPr>
+        <w:rPr>
+          <w:lang w:val="en-IN"/>
+        </w:rPr>
+      </w:pPr>
+      <w:r>
+        <w:rPr>
+          <w:lang w:val="en-IN"/>
+        </w:rPr>
+        <w:t>Start automating the tests by calling reusable functions.</w:t>
+      </w:r>
+    </w:p>
+    <w:p>
+      <w:pPr>
+        <w:pStyle w:val="ListParagraph"/>
+        <w:numPr>
+          <w:ilvl w:val="0"/>
+          <w:numId w:val="6"/>
+        </w:numPr>
+        <w:rPr>
+          <w:lang w:val="en-IN"/>
+        </w:rPr>
+      </w:pPr>
+      <w:r>
+        <w:rPr>
+          <w:lang w:val="en-IN"/>
+        </w:rPr>
+        <w:t>Start Unit Testing of your test</w:t>
+      </w:r>
+    </w:p>
+    <w:p>
+      <w:pPr>
+        <w:pStyle w:val="ListParagraph"/>
+        <w:numPr>
+          <w:ilvl w:val="0"/>
+          <w:numId w:val="6"/>
+        </w:numPr>
+        <w:rPr>
+          <w:lang w:val="en-IN"/>
+        </w:rPr>
+      </w:pPr>
+      <w:r>
+        <w:rPr>
+          <w:lang w:val="en-IN"/>
+        </w:rPr>
+        <w:t>Perform dry run (execute the test for couple of times)</w:t>
+      </w:r>
+    </w:p>
+    <w:p>
+      <w:pPr>
+        <w:pBdr>
+          <w:bottom w:val="single" w:sz="6" w:space="1" w:color="auto"/>
+        </w:pBdr>
+      </w:pPr>
+      <w:r>
+        <w:t>Automating Toast Messages:</w:t>
+      </w:r>
+    </w:p>
+    <w:p>
+      <w:pPr>
+        <w:pStyle w:val="ListParagraph"/>
+        <w:numPr>
+          <w:ilvl w:val="0"/>
+          <w:numId w:val="1"/>
+        </w:numPr>
+      </w:pPr>
+      <w:r>
+        <w:t>You have  to talk to developers regarding the properties</w:t>
+      </w:r>
+    </w:p>
+    <w:p>
+      <w:pPr>
+        <w:pStyle w:val="ListParagraph"/>
+        <w:numPr>
+          <w:ilvl w:val="0"/>
+          <w:numId w:val="1"/>
+        </w:numPr>
+      </w:pPr>
+      <w:r>
+        <w:t xml:space="preserve">Based on the String which is present on toast message you have to search in </w:t>
+      </w:r>
+      <w:proofErr w:type="spellStart"/>
+      <w:r>
+        <w:t>dom</w:t>
+      </w:r>
+      <w:proofErr w:type="spellEnd"/>
+      <w:r>
+        <w:t xml:space="preserve"> for the HTML CODE</w:t>
+      </w:r>
+    </w:p>
+    <w:p>
+      <w:pPr>
+        <w:pStyle w:val="ListParagraph"/>
+        <w:numPr>
+          <w:ilvl w:val="0"/>
+          <w:numId w:val="1"/>
+        </w:numPr>
+      </w:pPr>
+      <w:r>
+        <w:rPr>
+          <w:noProof/>
+        </w:rPr>
+        <w:drawing>
+          <wp:inline distT="0" distB="0" distL="0" distR="0">
+            <wp:extent cx="5943600" cy="2829843"/>
+            <wp:effectExtent l="19050" t="0" r="0" b="0"/>
+            <wp:docPr id="6" name="Picture 1"/>
+            <wp:cNvGraphicFramePr>
+              <a:graphicFrameLocks xmlns:a="http://schemas.openxmlformats.org/drawingml/2006/main" noChangeAspect="1"/>
+            </wp:cNvGraphicFramePr>
+            <a:graphic xmlns:a="http://schemas.openxmlformats.org/drawingml/2006/main">
+              <a:graphicData uri="http://schemas.openxmlformats.org/drawingml/2006/picture">
+                <pic:pic xmlns:pic="http://schemas.openxmlformats.org/drawingml/2006/picture">
+                  <pic:nvPicPr>
+                    <pic:cNvPr id="0" name="Picture 1"/>
+                    <pic:cNvPicPr>
+                      <a:picLocks noChangeAspect="1" noChangeArrowheads="1"/>
+                    </pic:cNvPicPr>
+                  </pic:nvPicPr>
+                  <pic:blipFill>
+                    <a:blip r:embed="rId13"/>
+                    <a:srcRect/>
+                    <a:stretch>
+                      <a:fillRect/>
+                    </a:stretch>
+                  </pic:blipFill>
+                  <pic:spPr bwMode="auto">
+                    <a:xfrm>
+                      <a:off x="0" y="0"/>
+                      <a:ext cx="5943600" cy="2829843"/>
+                    </a:xfrm>
+                    <a:prstGeom prst="rect">
+                      <a:avLst/>
+                    </a:prstGeom>
+                    <a:noFill/>
+                    <a:ln w="9525">
+                      <a:noFill/>
+                      <a:miter lim="800000"/>
+                      <a:headEnd/>
+                      <a:tailEnd/>
+                    </a:ln>
+                  </pic:spPr>
+                </pic:pic>
+              </a:graphicData>
+            </a:graphic>
+          </wp:inline>
+        </w:drawing>
+      </w:r>
+    </w:p>
+    <w:p>
+      <w:pPr>
+        <w:rPr>
+          <w:lang w:val="en-IN"/>
+        </w:rPr>
+      </w:pPr>
+    </w:p>
+    <w:p>
+      <w:pPr>
+        <w:pBdr>
+          <w:bottom w:val="single" w:sz="6" w:space="1" w:color="auto"/>
+        </w:pBdr>
+        <w:rPr>
+          <w:lang w:val="en-IN"/>
+        </w:rPr>
+      </w:pPr>
+      <w:r>
+        <w:rPr>
+          <w:lang w:val="en-IN"/>
+        </w:rPr>
+        <w:t>Data Driven testing:</w:t>
+      </w:r>
+    </w:p>
+    <w:p>
+      <w:pPr>
+        <w:rPr>
+          <w:lang w:val="en-IN"/>
+        </w:rPr>
+      </w:pPr>
+      <w:r>
+        <w:rPr>
+          <w:noProof/>
+        </w:rPr>
+        <w:pict>
+          <v:roundrect id="_x0000_s1056" style="position:absolute;margin-left:184.2pt;margin-top:10.4pt;width:89.2pt;height:26.5pt;z-index:251686912" arcsize="10923f">
+            <v:textbox>
+              <w:txbxContent>
+                <w:p>
+                  <w:r>
+                    <w:t xml:space="preserve">       DATA</w:t>
+                  </w:r>
+                </w:p>
+                <w:p/>
+              </w:txbxContent>
+            </v:textbox>
+          </v:roundrect>
+        </w:pict>
+      </w:r>
+    </w:p>
+    <w:p>
+      <w:pPr>
+        <w:rPr>
+          <w:lang w:val="en-IN"/>
+        </w:rPr>
+      </w:pPr>
+      <w:r>
+        <w:rPr>
+          <w:noProof/>
+        </w:rPr>
+        <w:pict>
+          <v:shape id="_x0000_s1064" type="#_x0000_t32" style="position:absolute;margin-left:228.8pt;margin-top:11.45pt;width:105.15pt;height:52.1pt;z-index:251691008" o:connectortype="straight">
+            <v:stroke endarrow="block"/>
+          </v:shape>
+        </w:pict>
+      </w:r>
+      <w:r>
+        <w:rPr>
+          <w:noProof/>
+        </w:rPr>
+        <w:pict>
+          <v:shape id="_x0000_s1062" type="#_x0000_t32" style="position:absolute;margin-left:2in;margin-top:11.45pt;width:84.8pt;height:52.1pt;flip:x;z-index:251689984" o:connectortype="straight">
+            <v:stroke endarrow="block"/>
+          </v:shape>
+        </w:pict>
+      </w:r>
+    </w:p>
+    <w:p>
+      <w:pPr>
+        <w:rPr>
+          <w:lang w:val="en-IN"/>
+        </w:rPr>
+      </w:pPr>
+    </w:p>
+    <w:p>
+      <w:pPr>
+        <w:rPr>
+          <w:lang w:val="en-IN"/>
+        </w:rPr>
+      </w:pPr>
+      <w:r>
+        <w:rPr>
+          <w:noProof/>
+        </w:rPr>
+        <w:pict>
+          <v:roundrect id="_x0000_s1057" style="position:absolute;margin-left:91pt;margin-top:12.65pt;width:144.45pt;height:100.3pt;z-index:251687936" arcsize="10923f">
+            <v:textbox>
+              <w:txbxContent>
+                <w:p>
+                  <w:r>
+                    <w:t>Global Data</w:t>
+                  </w:r>
+                </w:p>
+                <w:p>
+                  <w:pPr>
+                    <w:pStyle w:val="ListParagraph"/>
+                    <w:numPr>
+                      <w:ilvl w:val="0"/>
+                      <w:numId w:val="7"/>
+                    </w:numPr>
+                    <w:rPr>
+                      <w:sz w:val="16"/>
+                      <w:szCs w:val="16"/>
+                    </w:rPr>
+                  </w:pPr>
+                  <w:proofErr w:type="spellStart"/>
+                  <w:r>
+                    <w:rPr>
+                      <w:sz w:val="16"/>
+                      <w:szCs w:val="16"/>
+                    </w:rPr>
+                    <w:t>url</w:t>
+                  </w:r>
+                  <w:proofErr w:type="spellEnd"/>
+                </w:p>
+                <w:p>
+                  <w:pPr>
+                    <w:pStyle w:val="ListParagraph"/>
+                    <w:numPr>
+                      <w:ilvl w:val="0"/>
+                      <w:numId w:val="7"/>
+                    </w:numPr>
+                    <w:rPr>
+                      <w:sz w:val="16"/>
+                      <w:szCs w:val="16"/>
+                    </w:rPr>
+                  </w:pPr>
+                  <w:r>
+                    <w:rPr>
+                      <w:sz w:val="16"/>
+                      <w:szCs w:val="16"/>
+                    </w:rPr>
+                    <w:t>un</w:t>
+                  </w:r>
+                </w:p>
+                <w:p>
+                  <w:pPr>
+                    <w:pStyle w:val="ListParagraph"/>
+                    <w:numPr>
+                      <w:ilvl w:val="0"/>
+                      <w:numId w:val="7"/>
+                    </w:numPr>
+                    <w:rPr>
+                      <w:sz w:val="16"/>
+                      <w:szCs w:val="16"/>
+                    </w:rPr>
+                  </w:pPr>
+                  <w:proofErr w:type="spellStart"/>
+                  <w:r>
+                    <w:rPr>
+                      <w:sz w:val="16"/>
+                      <w:szCs w:val="16"/>
+                    </w:rPr>
+                    <w:t>pwd</w:t>
+                  </w:r>
+                  <w:proofErr w:type="spellEnd"/>
+                </w:p>
+                <w:p>
+                  <w:pPr>
+                    <w:pStyle w:val="ListParagraph"/>
+                    <w:numPr>
+                      <w:ilvl w:val="0"/>
+                      <w:numId w:val="7"/>
+                    </w:numPr>
+                    <w:rPr>
+                      <w:sz w:val="16"/>
+                      <w:szCs w:val="16"/>
+                    </w:rPr>
+                  </w:pPr>
+                  <w:r>
+                    <w:rPr>
+                      <w:sz w:val="16"/>
+                      <w:szCs w:val="16"/>
+                    </w:rPr>
+                    <w:t>browser execution</w:t>
+                  </w:r>
+                </w:p>
+                <w:p>
+                  <w:pPr>
+                    <w:pStyle w:val="ListParagraph"/>
+                    <w:numPr>
+                      <w:ilvl w:val="0"/>
+                      <w:numId w:val="7"/>
+                    </w:numPr>
+                    <w:rPr>
+                      <w:sz w:val="16"/>
+                      <w:szCs w:val="16"/>
+                    </w:rPr>
+                  </w:pPr>
+                  <w:r>
+                    <w:rPr>
+                      <w:sz w:val="16"/>
+                      <w:szCs w:val="16"/>
+                    </w:rPr>
+                    <w:t>timeout</w:t>
+                  </w:r>
+                </w:p>
+              </w:txbxContent>
+            </v:textbox>
+          </v:roundrect>
+        </w:pict>
+      </w:r>
+      <w:r>
+        <w:rPr>
+          <w:noProof/>
+        </w:rPr>
+        <w:pict>
+          <v:roundrect id="_x0000_s1058" style="position:absolute;margin-left:291.6pt;margin-top:12.65pt;width:105.95pt;height:109.55pt;z-index:251688960" arcsize="10923f">
+            <v:textbox>
+              <w:txbxContent>
+                <w:p>
+                  <w:r>
+                    <w:t>Local Data</w:t>
+                  </w:r>
+                </w:p>
+                <w:p>
+                  <w:pPr>
+                    <w:pStyle w:val="ListParagraph"/>
+                    <w:numPr>
+                      <w:ilvl w:val="0"/>
+                      <w:numId w:val="7"/>
+                    </w:numPr>
+                    <w:rPr>
+                      <w:sz w:val="16"/>
+                      <w:szCs w:val="16"/>
+                    </w:rPr>
+                  </w:pPr>
+                  <w:r>
+                    <w:rPr>
+                      <w:sz w:val="16"/>
+                      <w:szCs w:val="16"/>
+                    </w:rPr>
+                    <w:t>Data specific to test</w:t>
+                  </w:r>
+                </w:p>
+              </w:txbxContent>
+            </v:textbox>
+          </v:roundrect>
+        </w:pict>
+      </w:r>
+    </w:p>
+    <w:p>
+      <w:pPr>
+        <w:rPr>
+          <w:lang w:val="en-IN"/>
+        </w:rPr>
+      </w:pPr>
+    </w:p>
+    <w:p>
+      <w:pPr>
+        <w:rPr>
+          <w:lang w:val="en-IN"/>
+        </w:rPr>
+      </w:pPr>
+    </w:p>
+    <w:p>
+      <w:pPr>
+        <w:tabs>
+          <w:tab w:val="left" w:pos="5195"/>
+        </w:tabs>
+        <w:rPr>
+          <w:lang w:val="en-IN"/>
+        </w:rPr>
+      </w:pPr>
+      <w:r>
+        <w:rPr>
+          <w:lang w:val="en-IN"/>
+        </w:rPr>
+        <w:tab/>
+      </w:r>
+    </w:p>
+    <w:p>
+      <w:pPr>
+        <w:tabs>
+          <w:tab w:val="left" w:pos="5195"/>
+        </w:tabs>
+        <w:rPr>
+          <w:i/>
+          <w:lang w:val="en-IN"/>
+        </w:rPr>
+      </w:pPr>
+      <w:r>
+        <w:rPr>
+          <w:lang w:val="en-IN"/>
+        </w:rPr>
+        <w:lastRenderedPageBreak/>
+        <w:t xml:space="preserve">Global data </w:t>
+      </w:r>
+      <w:proofErr w:type="gramStart"/>
+      <w:r>
+        <w:rPr>
+          <w:lang w:val="en-IN"/>
+        </w:rPr>
+        <w:t xml:space="preserve">-  </w:t>
+      </w:r>
+      <w:r>
+        <w:rPr>
+          <w:i/>
+          <w:lang w:val="en-IN"/>
+        </w:rPr>
+        <w:t>properties</w:t>
+      </w:r>
+      <w:proofErr w:type="gramEnd"/>
+      <w:r>
+        <w:rPr>
+          <w:i/>
+          <w:lang w:val="en-IN"/>
+        </w:rPr>
+        <w:t xml:space="preserve"> file or xml file</w:t>
+      </w:r>
+    </w:p>
+    <w:p>
+      <w:pPr>
+        <w:pStyle w:val="ListParagraph"/>
+        <w:numPr>
+          <w:ilvl w:val="0"/>
+          <w:numId w:val="1"/>
+        </w:numPr>
+        <w:tabs>
+          <w:tab w:val="left" w:pos="5195"/>
+        </w:tabs>
+        <w:rPr>
+          <w:i/>
+          <w:lang w:val="en-IN"/>
+        </w:rPr>
+      </w:pPr>
+      <w:r>
+        <w:rPr>
+          <w:i/>
+          <w:lang w:val="en-IN"/>
+        </w:rPr>
+        <w:t>Extension .</w:t>
+      </w:r>
+      <w:proofErr w:type="spellStart"/>
+      <w:r>
+        <w:rPr>
+          <w:i/>
+          <w:lang w:val="en-IN"/>
+        </w:rPr>
+        <w:t>properites</w:t>
+      </w:r>
+      <w:proofErr w:type="spellEnd"/>
+    </w:p>
+    <w:p>
+      <w:pPr>
+        <w:pStyle w:val="ListParagraph"/>
+        <w:numPr>
+          <w:ilvl w:val="0"/>
+          <w:numId w:val="1"/>
+        </w:numPr>
+        <w:tabs>
+          <w:tab w:val="left" w:pos="5195"/>
+        </w:tabs>
+        <w:rPr>
+          <w:i/>
+          <w:lang w:val="en-IN"/>
+        </w:rPr>
+      </w:pPr>
+      <w:r>
+        <w:rPr>
+          <w:i/>
+          <w:lang w:val="en-IN"/>
+        </w:rPr>
+        <w:t>&lt;key&gt;=&lt;Value&gt;</w:t>
+      </w:r>
+    </w:p>
+    <w:p>
+      <w:pPr>
+        <w:tabs>
+          <w:tab w:val="left" w:pos="5195"/>
+        </w:tabs>
+        <w:rPr>
+          <w:i/>
+          <w:lang w:val="en-IN"/>
+        </w:rPr>
+      </w:pPr>
+    </w:p>
+    <w:p>
+      <w:pPr>
+        <w:tabs>
+          <w:tab w:val="left" w:pos="5195"/>
+        </w:tabs>
+        <w:ind w:left="360"/>
+        <w:rPr>
+          <w:lang w:val="en-IN"/>
+        </w:rPr>
+      </w:pPr>
+      <w:r>
+        <w:rPr>
+          <w:lang w:val="en-IN"/>
+        </w:rPr>
+        <w:t xml:space="preserve">Local data – </w:t>
+      </w:r>
+      <w:r>
+        <w:rPr>
+          <w:highlight w:val="yellow"/>
+          <w:lang w:val="en-IN"/>
+        </w:rPr>
+        <w:t>excel</w:t>
+      </w:r>
+      <w:r>
+        <w:rPr>
+          <w:lang w:val="en-IN"/>
+        </w:rPr>
+        <w:t xml:space="preserve">, db, text, </w:t>
+      </w:r>
+      <w:proofErr w:type="spellStart"/>
+      <w:proofErr w:type="gramStart"/>
+      <w:r>
+        <w:rPr>
+          <w:lang w:val="en-IN"/>
+        </w:rPr>
+        <w:t>csv</w:t>
+      </w:r>
+      <w:proofErr w:type="spellEnd"/>
+      <w:r>
+        <w:rPr>
+          <w:lang w:val="en-IN"/>
+        </w:rPr>
+        <w:t xml:space="preserve"> ....</w:t>
+      </w:r>
+      <w:proofErr w:type="gramEnd"/>
+    </w:p>
+    <w:p>
+      <w:pPr>
+        <w:tabs>
+          <w:tab w:val="left" w:pos="5195"/>
+        </w:tabs>
+        <w:ind w:left="360"/>
+        <w:rPr>
+          <w:lang w:val="en-IN"/>
+        </w:rPr>
+      </w:pPr>
+      <w:r>
+        <w:rPr>
+          <w:lang w:val="en-IN"/>
+        </w:rPr>
+        <w:t>Apache poi – library</w:t>
+      </w:r>
+    </w:p>
+    <w:p>
+      <w:pPr>
+        <w:tabs>
+          <w:tab w:val="left" w:pos="5195"/>
+        </w:tabs>
+        <w:ind w:left="360"/>
+        <w:rPr>
+          <w:b/>
+          <w:lang w:val="en-IN"/>
+        </w:rPr>
+      </w:pPr>
+      <w:r>
+        <w:rPr>
+          <w:b/>
+          <w:lang w:val="en-IN"/>
+        </w:rPr>
+        <w:t>Apache poi</w:t>
+      </w:r>
+      <w:r>
+        <w:rPr>
+          <w:b/>
+          <w:lang w:val="en-IN"/>
+        </w:rPr>
+        <w:t xml:space="preserve">-&gt; </w:t>
+      </w:r>
+    </w:p>
+    <w:p>
+      <w:pPr>
+        <w:tabs>
+          <w:tab w:val="left" w:pos="5195"/>
+        </w:tabs>
+        <w:ind w:left="360"/>
+        <w:rPr>
+          <w:lang w:val="en-IN"/>
+        </w:rPr>
+      </w:pPr>
+      <w:r>
+        <w:rPr>
+          <w:b/>
+          <w:lang w:val="en-IN"/>
+        </w:rPr>
+        <w:t xml:space="preserve">Workbook – </w:t>
+      </w:r>
+      <w:r>
+        <w:rPr>
+          <w:lang w:val="en-IN"/>
+        </w:rPr>
+        <w:t>represent excel file</w:t>
+      </w:r>
+    </w:p>
+    <w:p>
+      <w:pPr>
+        <w:tabs>
+          <w:tab w:val="left" w:pos="5195"/>
+        </w:tabs>
+        <w:ind w:left="360"/>
+        <w:rPr>
+          <w:lang w:val="en-IN"/>
+        </w:rPr>
+      </w:pPr>
+      <w:r>
+        <w:rPr>
+          <w:b/>
+          <w:lang w:val="en-IN"/>
+        </w:rPr>
+        <w:t xml:space="preserve">Sheet </w:t>
+      </w:r>
+      <w:proofErr w:type="gramStart"/>
+      <w:r>
+        <w:rPr>
+          <w:b/>
+          <w:lang w:val="en-IN"/>
+        </w:rPr>
+        <w:t xml:space="preserve">- </w:t>
+      </w:r>
+      <w:r>
+        <w:rPr>
+          <w:lang w:val="en-IN"/>
+        </w:rPr>
+        <w:t xml:space="preserve"> One</w:t>
+      </w:r>
+      <w:proofErr w:type="gramEnd"/>
+      <w:r>
+        <w:rPr>
+          <w:lang w:val="en-IN"/>
+        </w:rPr>
+        <w:t xml:space="preserve"> sheet in excel file</w:t>
+      </w:r>
+    </w:p>
+    <w:p>
+      <w:pPr>
+        <w:tabs>
+          <w:tab w:val="left" w:pos="5195"/>
+        </w:tabs>
+        <w:ind w:left="360"/>
+        <w:rPr>
+          <w:lang w:val="en-IN"/>
+        </w:rPr>
+      </w:pPr>
+      <w:r>
+        <w:rPr>
+          <w:b/>
+          <w:lang w:val="en-IN"/>
+        </w:rPr>
+        <w:t>Row –</w:t>
+      </w:r>
+      <w:r>
+        <w:rPr>
+          <w:lang w:val="en-IN"/>
+        </w:rPr>
+        <w:t xml:space="preserve"> one Row in excel file</w:t>
+      </w:r>
+    </w:p>
+    <w:p>
+      <w:pPr>
+        <w:tabs>
+          <w:tab w:val="left" w:pos="5195"/>
+        </w:tabs>
+        <w:ind w:left="360"/>
+        <w:rPr>
+          <w:lang w:val="en-IN"/>
+        </w:rPr>
+      </w:pPr>
+      <w:r>
+        <w:rPr>
+          <w:b/>
+          <w:lang w:val="en-IN"/>
+        </w:rPr>
+        <w:t>Cell –</w:t>
+      </w:r>
+      <w:r>
+        <w:rPr>
+          <w:lang w:val="en-IN"/>
+        </w:rPr>
+        <w:t xml:space="preserve"> represent one cell / column in a row</w:t>
+      </w:r>
+    </w:p>
+    <w:tbl>
+      <w:tblPr>
+        <w:tblStyle w:val="TableGrid"/>
+        <w:tblW w:w="0" w:type="auto"/>
+        <w:tblLook w:val="04A0"/>
+      </w:tblPr>
+      <w:tblGrid>
+        <w:gridCol w:w="1064"/>
+        <w:gridCol w:w="1064"/>
+        <w:gridCol w:w="1064"/>
+        <w:gridCol w:w="1064"/>
+        <w:gridCol w:w="1064"/>
+        <w:gridCol w:w="1064"/>
+        <w:gridCol w:w="1064"/>
+        <w:gridCol w:w="1064"/>
+        <w:gridCol w:w="1064"/>
+      </w:tblGrid>
+      <w:tr>
+        <w:tc>
+          <w:tcPr>
+            <w:tcW w:w="1064" w:type="dxa"/>
+          </w:tcPr>
+          <w:p>
+            <w:pPr>
+              <w:tabs>
+                <w:tab w:val="left" w:pos="5195"/>
+              </w:tabs>
+              <w:rPr>
+                <w:lang w:val="en-IN"/>
+              </w:rPr>
+            </w:pPr>
+            <w:r>
+              <w:rPr>
+                <w:lang w:val="en-IN"/>
+              </w:rPr>
+              <w:t>0</w:t>
+            </w:r>
+            <w:r>
+              <w:rPr>
+                <w:lang w:val="en-IN"/>
+              </w:rPr>
+              <w:t>,0</w:t>
+            </w:r>
+          </w:p>
+        </w:tc>
+        <w:tc>
+          <w:tcPr>
+            <w:tcW w:w="1064" w:type="dxa"/>
+          </w:tcPr>
+          <w:p>
+            <w:pPr>
+              <w:tabs>
+                <w:tab w:val="left" w:pos="5195"/>
+              </w:tabs>
+              <w:rPr>
+                <w:lang w:val="en-IN"/>
+              </w:rPr>
+            </w:pPr>
+            <w:r>
+              <w:rPr>
+                <w:lang w:val="en-IN"/>
+              </w:rPr>
+              <w:t>0,1</w:t>
+            </w:r>
+          </w:p>
+        </w:tc>
+        <w:tc>
+          <w:tcPr>
+            <w:tcW w:w="1064" w:type="dxa"/>
+          </w:tcPr>
+          <w:p>
+            <w:pPr>
+              <w:tabs>
+                <w:tab w:val="left" w:pos="5195"/>
+              </w:tabs>
+              <w:rPr>
+                <w:lang w:val="en-IN"/>
+              </w:rPr>
+            </w:pPr>
+            <w:r>
+              <w:rPr>
+                <w:lang w:val="en-IN"/>
+              </w:rPr>
+              <w:t>0,2</w:t>
+            </w:r>
+          </w:p>
+        </w:tc>
+        <w:tc>
+          <w:tcPr>
+            <w:tcW w:w="1064" w:type="dxa"/>
+          </w:tcPr>
+          <w:p>
+            <w:pPr>
+              <w:tabs>
+                <w:tab w:val="left" w:pos="5195"/>
+              </w:tabs>
+              <w:rPr>
+                <w:lang w:val="en-IN"/>
+              </w:rPr>
+            </w:pPr>
+          </w:p>
+        </w:tc>
+        <w:tc>
+          <w:tcPr>
+            <w:tcW w:w="1064" w:type="dxa"/>
+          </w:tcPr>
+          <w:p>
+            <w:pPr>
+              <w:tabs>
+                <w:tab w:val="left" w:pos="5195"/>
+              </w:tabs>
+              <w:rPr>
+                <w:lang w:val="en-IN"/>
+              </w:rPr>
+            </w:pPr>
+          </w:p>
+        </w:tc>
+        <w:tc>
+          <w:tcPr>
+            <w:tcW w:w="1064" w:type="dxa"/>
+          </w:tcPr>
+          <w:p>
+            <w:pPr>
+              <w:tabs>
+                <w:tab w:val="left" w:pos="5195"/>
+              </w:tabs>
+              <w:rPr>
+                <w:lang w:val="en-IN"/>
+              </w:rPr>
+            </w:pPr>
+          </w:p>
+        </w:tc>
+        <w:tc>
+          <w:tcPr>
+            <w:tcW w:w="1064" w:type="dxa"/>
+          </w:tcPr>
+          <w:p>
+            <w:pPr>
+              <w:tabs>
+                <w:tab w:val="left" w:pos="5195"/>
+              </w:tabs>
+              <w:rPr>
+                <w:lang w:val="en-IN"/>
+              </w:rPr>
+            </w:pPr>
+          </w:p>
+        </w:tc>
+        <w:tc>
+          <w:tcPr>
+            <w:tcW w:w="1064" w:type="dxa"/>
+          </w:tcPr>
+          <w:p>
+            <w:pPr>
+              <w:tabs>
+                <w:tab w:val="left" w:pos="5195"/>
+              </w:tabs>
+              <w:rPr>
+                <w:lang w:val="en-IN"/>
+              </w:rPr>
+            </w:pPr>
+          </w:p>
+        </w:tc>
+        <w:tc>
+          <w:tcPr>
+            <w:tcW w:w="1064" w:type="dxa"/>
+          </w:tcPr>
+          <w:p>
+            <w:pPr>
+              <w:tabs>
+                <w:tab w:val="left" w:pos="5195"/>
+              </w:tabs>
+              <w:rPr>
+                <w:lang w:val="en-IN"/>
+              </w:rPr>
+            </w:pPr>
+          </w:p>
+        </w:tc>
+      </w:tr>
+      <w:tr>
+        <w:tc>
+          <w:tcPr>
+            <w:tcW w:w="1064" w:type="dxa"/>
+          </w:tcPr>
+          <w:p>
+            <w:pPr>
+              <w:tabs>
+                <w:tab w:val="left" w:pos="5195"/>
+              </w:tabs>
+              <w:rPr>
+                <w:lang w:val="en-IN"/>
+              </w:rPr>
+            </w:pPr>
+            <w:r>
+              <w:rPr>
+                <w:lang w:val="en-IN"/>
+              </w:rPr>
+              <w:t>1,0</w:t>
+            </w:r>
+          </w:p>
+        </w:tc>
+        <w:tc>
+          <w:tcPr>
+            <w:tcW w:w="1064" w:type="dxa"/>
+          </w:tcPr>
+          <w:p>
+            <w:pPr>
+              <w:tabs>
+                <w:tab w:val="left" w:pos="5195"/>
+              </w:tabs>
+              <w:rPr>
+                <w:lang w:val="en-IN"/>
+              </w:rPr>
+            </w:pPr>
+            <w:r>
+              <w:rPr>
+                <w:lang w:val="en-IN"/>
+              </w:rPr>
+              <w:t>1,1</w:t>
+            </w:r>
+          </w:p>
+        </w:tc>
+        <w:tc>
+          <w:tcPr>
+            <w:tcW w:w="1064" w:type="dxa"/>
+          </w:tcPr>
+          <w:p>
+            <w:pPr>
+              <w:tabs>
+                <w:tab w:val="left" w:pos="5195"/>
+              </w:tabs>
+              <w:rPr>
+                <w:lang w:val="en-IN"/>
+              </w:rPr>
+            </w:pPr>
+            <w:r>
+              <w:rPr>
+                <w:lang w:val="en-IN"/>
+              </w:rPr>
+              <w:t>1,2</w:t>
+            </w:r>
+          </w:p>
+        </w:tc>
+        <w:tc>
+          <w:tcPr>
+            <w:tcW w:w="1064" w:type="dxa"/>
+          </w:tcPr>
+          <w:p>
+            <w:pPr>
+              <w:tabs>
+                <w:tab w:val="left" w:pos="5195"/>
+              </w:tabs>
+              <w:rPr>
+                <w:lang w:val="en-IN"/>
+              </w:rPr>
+            </w:pPr>
+          </w:p>
+        </w:tc>
+        <w:tc>
+          <w:tcPr>
+            <w:tcW w:w="1064" w:type="dxa"/>
+          </w:tcPr>
+          <w:p>
+            <w:pPr>
+              <w:tabs>
+                <w:tab w:val="left" w:pos="5195"/>
+              </w:tabs>
+              <w:rPr>
+                <w:lang w:val="en-IN"/>
+              </w:rPr>
+            </w:pPr>
+          </w:p>
+        </w:tc>
+        <w:tc>
+          <w:tcPr>
+            <w:tcW w:w="1064" w:type="dxa"/>
+          </w:tcPr>
+          <w:p>
+            <w:pPr>
+              <w:tabs>
+                <w:tab w:val="left" w:pos="5195"/>
+              </w:tabs>
+              <w:rPr>
+                <w:lang w:val="en-IN"/>
+              </w:rPr>
+            </w:pPr>
+          </w:p>
+        </w:tc>
+        <w:tc>
+          <w:tcPr>
+            <w:tcW w:w="1064" w:type="dxa"/>
+          </w:tcPr>
+          <w:p>
+            <w:pPr>
+              <w:tabs>
+                <w:tab w:val="left" w:pos="5195"/>
+              </w:tabs>
+              <w:rPr>
+                <w:lang w:val="en-IN"/>
+              </w:rPr>
+            </w:pPr>
+          </w:p>
+        </w:tc>
+        <w:tc>
+          <w:tcPr>
+            <w:tcW w:w="1064" w:type="dxa"/>
+          </w:tcPr>
+          <w:p>
+            <w:pPr>
+              <w:tabs>
+                <w:tab w:val="left" w:pos="5195"/>
+              </w:tabs>
+              <w:rPr>
+                <w:lang w:val="en-IN"/>
+              </w:rPr>
+            </w:pPr>
+          </w:p>
+        </w:tc>
+        <w:tc>
+          <w:tcPr>
+            <w:tcW w:w="1064" w:type="dxa"/>
+          </w:tcPr>
+          <w:p>
+            <w:pPr>
+              <w:tabs>
+                <w:tab w:val="left" w:pos="5195"/>
+              </w:tabs>
+              <w:rPr>
+                <w:lang w:val="en-IN"/>
+              </w:rPr>
+            </w:pPr>
+          </w:p>
+        </w:tc>
+      </w:tr>
+      <w:tr>
+        <w:tc>
+          <w:tcPr>
+            <w:tcW w:w="1064" w:type="dxa"/>
+          </w:tcPr>
+          <w:p>
+            <w:pPr>
+              <w:tabs>
+                <w:tab w:val="left" w:pos="5195"/>
+              </w:tabs>
+              <w:rPr>
+                <w:lang w:val="en-IN"/>
+              </w:rPr>
+            </w:pPr>
+            <w:r>
+              <w:rPr>
+                <w:lang w:val="en-IN"/>
+              </w:rPr>
+              <w:t>2,0</w:t>
+            </w:r>
+          </w:p>
+        </w:tc>
+        <w:tc>
+          <w:tcPr>
+            <w:tcW w:w="1064" w:type="dxa"/>
+          </w:tcPr>
+          <w:p>
+            <w:pPr>
+              <w:tabs>
+                <w:tab w:val="left" w:pos="5195"/>
+              </w:tabs>
+              <w:rPr>
+                <w:lang w:val="en-IN"/>
+              </w:rPr>
+            </w:pPr>
+            <w:r>
+              <w:rPr>
+                <w:lang w:val="en-IN"/>
+              </w:rPr>
+              <w:t>2,1</w:t>
+            </w:r>
+          </w:p>
+        </w:tc>
+        <w:tc>
+          <w:tcPr>
+            <w:tcW w:w="1064" w:type="dxa"/>
+          </w:tcPr>
+          <w:p>
+            <w:pPr>
+              <w:tabs>
+                <w:tab w:val="left" w:pos="5195"/>
+              </w:tabs>
+              <w:rPr>
+                <w:lang w:val="en-IN"/>
+              </w:rPr>
+            </w:pPr>
+            <w:r>
+              <w:rPr>
+                <w:lang w:val="en-IN"/>
+              </w:rPr>
+              <w:t>2,2</w:t>
+            </w:r>
+          </w:p>
+        </w:tc>
+        <w:tc>
+          <w:tcPr>
+            <w:tcW w:w="1064" w:type="dxa"/>
+          </w:tcPr>
+          <w:p>
+            <w:pPr>
+              <w:tabs>
+                <w:tab w:val="left" w:pos="5195"/>
+              </w:tabs>
+              <w:rPr>
+                <w:lang w:val="en-IN"/>
+              </w:rPr>
+            </w:pPr>
+          </w:p>
+        </w:tc>
+        <w:tc>
+          <w:tcPr>
+            <w:tcW w:w="1064" w:type="dxa"/>
+          </w:tcPr>
+          <w:p>
+            <w:pPr>
+              <w:tabs>
+                <w:tab w:val="left" w:pos="5195"/>
+              </w:tabs>
+              <w:rPr>
+                <w:lang w:val="en-IN"/>
+              </w:rPr>
+            </w:pPr>
+          </w:p>
+        </w:tc>
+        <w:tc>
+          <w:tcPr>
+            <w:tcW w:w="1064" w:type="dxa"/>
+          </w:tcPr>
+          <w:p>
+            <w:pPr>
+              <w:tabs>
+                <w:tab w:val="left" w:pos="5195"/>
+              </w:tabs>
+              <w:rPr>
+                <w:lang w:val="en-IN"/>
+              </w:rPr>
+            </w:pPr>
+          </w:p>
+        </w:tc>
+        <w:tc>
+          <w:tcPr>
+            <w:tcW w:w="1064" w:type="dxa"/>
+          </w:tcPr>
+          <w:p>
+            <w:pPr>
+              <w:tabs>
+                <w:tab w:val="left" w:pos="5195"/>
+              </w:tabs>
+              <w:rPr>
+                <w:lang w:val="en-IN"/>
+              </w:rPr>
+            </w:pPr>
+          </w:p>
+        </w:tc>
+        <w:tc>
+          <w:tcPr>
+            <w:tcW w:w="1064" w:type="dxa"/>
+          </w:tcPr>
+          <w:p>
+            <w:pPr>
+              <w:tabs>
+                <w:tab w:val="left" w:pos="5195"/>
+              </w:tabs>
+              <w:rPr>
+                <w:lang w:val="en-IN"/>
+              </w:rPr>
+            </w:pPr>
+          </w:p>
+        </w:tc>
+        <w:tc>
+          <w:tcPr>
+            <w:tcW w:w="1064" w:type="dxa"/>
+          </w:tcPr>
+          <w:p>
+            <w:pPr>
+              <w:tabs>
+                <w:tab w:val="left" w:pos="5195"/>
+              </w:tabs>
+              <w:rPr>
+                <w:lang w:val="en-IN"/>
+              </w:rPr>
+            </w:pPr>
+          </w:p>
+        </w:tc>
+      </w:tr>
+      <w:tr>
+        <w:tc>
+          <w:tcPr>
+            <w:tcW w:w="1064" w:type="dxa"/>
+          </w:tcPr>
+          <w:p>
+            <w:pPr>
+              <w:tabs>
+                <w:tab w:val="left" w:pos="5195"/>
+              </w:tabs>
+              <w:rPr>
+                <w:lang w:val="en-IN"/>
+              </w:rPr>
+            </w:pPr>
+          </w:p>
+        </w:tc>
+        <w:tc>
+          <w:tcPr>
+            <w:tcW w:w="1064" w:type="dxa"/>
+          </w:tcPr>
+          <w:p>
+            <w:pPr>
+              <w:tabs>
+                <w:tab w:val="left" w:pos="5195"/>
+              </w:tabs>
+              <w:rPr>
+                <w:lang w:val="en-IN"/>
+              </w:rPr>
+            </w:pPr>
+          </w:p>
+        </w:tc>
+        <w:tc>
+          <w:tcPr>
+            <w:tcW w:w="1064" w:type="dxa"/>
+          </w:tcPr>
+          <w:p>
+            <w:pPr>
+              <w:tabs>
+                <w:tab w:val="left" w:pos="5195"/>
+              </w:tabs>
+              <w:rPr>
+                <w:lang w:val="en-IN"/>
+              </w:rPr>
+            </w:pPr>
+          </w:p>
+        </w:tc>
+        <w:tc>
+          <w:tcPr>
+            <w:tcW w:w="1064" w:type="dxa"/>
+          </w:tcPr>
+          <w:p>
+            <w:pPr>
+              <w:tabs>
+                <w:tab w:val="left" w:pos="5195"/>
+              </w:tabs>
+              <w:rPr>
+                <w:lang w:val="en-IN"/>
+              </w:rPr>
+            </w:pPr>
+          </w:p>
+        </w:tc>
+        <w:tc>
+          <w:tcPr>
+            <w:tcW w:w="1064" w:type="dxa"/>
+          </w:tcPr>
+          <w:p>
+            <w:pPr>
+              <w:tabs>
+                <w:tab w:val="left" w:pos="5195"/>
+              </w:tabs>
+              <w:rPr>
+                <w:lang w:val="en-IN"/>
+              </w:rPr>
+            </w:pPr>
+          </w:p>
+        </w:tc>
+        <w:tc>
+          <w:tcPr>
+            <w:tcW w:w="1064" w:type="dxa"/>
+          </w:tcPr>
+          <w:p>
+            <w:pPr>
+              <w:tabs>
+                <w:tab w:val="left" w:pos="5195"/>
+              </w:tabs>
+              <w:rPr>
+                <w:lang w:val="en-IN"/>
+              </w:rPr>
+            </w:pPr>
+          </w:p>
+        </w:tc>
+        <w:tc>
+          <w:tcPr>
+            <w:tcW w:w="1064" w:type="dxa"/>
+          </w:tcPr>
+          <w:p>
+            <w:pPr>
+              <w:tabs>
+                <w:tab w:val="left" w:pos="5195"/>
+              </w:tabs>
+              <w:rPr>
+                <w:lang w:val="en-IN"/>
+              </w:rPr>
+            </w:pPr>
+          </w:p>
+        </w:tc>
+        <w:tc>
+          <w:tcPr>
+            <w:tcW w:w="1064" w:type="dxa"/>
+          </w:tcPr>
+          <w:p>
+            <w:pPr>
+              <w:tabs>
+                <w:tab w:val="left" w:pos="5195"/>
+              </w:tabs>
+              <w:rPr>
+                <w:lang w:val="en-IN"/>
+              </w:rPr>
+            </w:pPr>
+          </w:p>
+        </w:tc>
+        <w:tc>
+          <w:tcPr>
+            <w:tcW w:w="1064" w:type="dxa"/>
+          </w:tcPr>
+          <w:p>
+            <w:pPr>
+              <w:tabs>
+                <w:tab w:val="left" w:pos="5195"/>
+              </w:tabs>
+              <w:rPr>
+                <w:lang w:val="en-IN"/>
+              </w:rPr>
+            </w:pPr>
+          </w:p>
+        </w:tc>
+      </w:tr>
+      <w:tr>
+        <w:tc>
+          <w:tcPr>
+            <w:tcW w:w="1064" w:type="dxa"/>
+          </w:tcPr>
+          <w:p>
+            <w:pPr>
+              <w:tabs>
+                <w:tab w:val="left" w:pos="5195"/>
+              </w:tabs>
+              <w:rPr>
+                <w:lang w:val="en-IN"/>
+              </w:rPr>
+            </w:pPr>
+            <w:r>
+              <w:rPr>
+                <w:lang w:val="en-IN"/>
+              </w:rPr>
+              <w:t>Sheet1</w:t>
+            </w:r>
+          </w:p>
+        </w:tc>
+        <w:tc>
+          <w:tcPr>
+            <w:tcW w:w="1064" w:type="dxa"/>
+          </w:tcPr>
+          <w:p>
+            <w:pPr>
+              <w:tabs>
+                <w:tab w:val="left" w:pos="5195"/>
+              </w:tabs>
+              <w:rPr>
+                <w:lang w:val="en-IN"/>
+              </w:rPr>
+            </w:pPr>
+            <w:r>
+              <w:rPr>
+                <w:lang w:val="en-IN"/>
+              </w:rPr>
+              <w:t>Sheet2</w:t>
+            </w:r>
+          </w:p>
+        </w:tc>
+        <w:tc>
+          <w:tcPr>
+            <w:tcW w:w="1064" w:type="dxa"/>
+          </w:tcPr>
+          <w:p>
+            <w:pPr>
+              <w:tabs>
+                <w:tab w:val="left" w:pos="5195"/>
+              </w:tabs>
+              <w:rPr>
+                <w:lang w:val="en-IN"/>
+              </w:rPr>
+            </w:pPr>
+            <w:r>
+              <w:rPr>
+                <w:lang w:val="en-IN"/>
+              </w:rPr>
+              <w:t>Sheet3</w:t>
+            </w:r>
+          </w:p>
+        </w:tc>
+        <w:tc>
+          <w:tcPr>
+            <w:tcW w:w="1064" w:type="dxa"/>
+          </w:tcPr>
+          <w:p>
+            <w:pPr>
+              <w:tabs>
+                <w:tab w:val="left" w:pos="5195"/>
+              </w:tabs>
+              <w:rPr>
+                <w:lang w:val="en-IN"/>
+              </w:rPr>
+            </w:pPr>
+          </w:p>
+        </w:tc>
+        <w:tc>
+          <w:tcPr>
+            <w:tcW w:w="1064" w:type="dxa"/>
+          </w:tcPr>
+          <w:p>
+            <w:pPr>
+              <w:tabs>
+                <w:tab w:val="left" w:pos="5195"/>
+              </w:tabs>
+              <w:rPr>
+                <w:lang w:val="en-IN"/>
+              </w:rPr>
+            </w:pPr>
+          </w:p>
+        </w:tc>
+        <w:tc>
+          <w:tcPr>
+            <w:tcW w:w="1064" w:type="dxa"/>
+          </w:tcPr>
+          <w:p>
+            <w:pPr>
+              <w:tabs>
+                <w:tab w:val="left" w:pos="5195"/>
+              </w:tabs>
+              <w:rPr>
+                <w:lang w:val="en-IN"/>
+              </w:rPr>
+            </w:pPr>
+          </w:p>
+        </w:tc>
+        <w:tc>
+          <w:tcPr>
+            <w:tcW w:w="1064" w:type="dxa"/>
+          </w:tcPr>
+          <w:p>
+            <w:pPr>
+              <w:tabs>
+                <w:tab w:val="left" w:pos="5195"/>
+              </w:tabs>
+              <w:rPr>
+                <w:lang w:val="en-IN"/>
+              </w:rPr>
+            </w:pPr>
+          </w:p>
+        </w:tc>
+        <w:tc>
+          <w:tcPr>
+            <w:tcW w:w="1064" w:type="dxa"/>
+          </w:tcPr>
+          <w:p>
+            <w:pPr>
+              <w:tabs>
+                <w:tab w:val="left" w:pos="5195"/>
+              </w:tabs>
+              <w:rPr>
+                <w:lang w:val="en-IN"/>
+              </w:rPr>
+            </w:pPr>
+          </w:p>
+        </w:tc>
+        <w:tc>
+          <w:tcPr>
+            <w:tcW w:w="1064" w:type="dxa"/>
+          </w:tcPr>
+          <w:p>
+            <w:pPr>
+              <w:tabs>
+                <w:tab w:val="left" w:pos="5195"/>
+              </w:tabs>
+              <w:rPr>
+                <w:lang w:val="en-IN"/>
+              </w:rPr>
+            </w:pPr>
+          </w:p>
+        </w:tc>
+      </w:tr>
+    </w:tbl>
+    <w:p>
+      <w:pPr>
+        <w:tabs>
+          <w:tab w:val="left" w:pos="5195"/>
+        </w:tabs>
+        <w:rPr>
+          <w:lang w:val="en-IN"/>
+        </w:rPr>
+      </w:pPr>
+    </w:p>
+    <w:p>
+      <w:pPr>
+        <w:tabs>
+          <w:tab w:val="left" w:pos="5195"/>
+        </w:tabs>
+        <w:rPr>
+          <w:lang w:val="en-IN"/>
+        </w:rPr>
+      </w:pPr>
+      <w:r>
+        <w:rPr>
+          <w:lang w:val="en-IN"/>
+        </w:rPr>
+        <w:t xml:space="preserve">Handling </w:t>
+      </w:r>
+      <w:proofErr w:type="spellStart"/>
+      <w:r>
+        <w:rPr>
+          <w:lang w:val="en-IN"/>
+        </w:rPr>
+        <w:t>PopUp</w:t>
+      </w:r>
+      <w:proofErr w:type="spellEnd"/>
+      <w:r>
+        <w:rPr>
+          <w:lang w:val="en-IN"/>
+        </w:rPr>
+        <w:t>:</w:t>
+      </w:r>
+    </w:p>
+    <w:p>
+      <w:pPr>
+        <w:autoSpaceDE w:val="0"/>
+        <w:autoSpaceDN w:val="0"/>
+        <w:adjustRightInd w:val="0"/>
+        <w:spacing w:after="0" w:line="240" w:lineRule="auto"/>
+        <w:rPr>
+          <w:rFonts w:ascii="Consolas" w:hAnsi="Consolas" w:cs="Consolas"/>
+          <w:color w:val="000000"/>
+          <w:sz w:val="28"/>
+          <w:szCs w:val="28"/>
+          <w:lang/>
+        </w:rPr>
+      </w:pPr>
+      <w:proofErr w:type="gramStart"/>
+      <w:r>
+        <w:rPr>
+          <w:rFonts w:ascii="Consolas" w:hAnsi="Consolas" w:cs="Consolas"/>
+          <w:color w:val="000000"/>
+          <w:sz w:val="28"/>
+          <w:szCs w:val="28"/>
+          <w:lang/>
+        </w:rPr>
+        <w:t>alert(</w:t>
+      </w:r>
+      <w:proofErr w:type="gramEnd"/>
+      <w:r>
+        <w:rPr>
+          <w:rFonts w:ascii="Consolas" w:hAnsi="Consolas" w:cs="Consolas"/>
+          <w:color w:val="000000"/>
+          <w:sz w:val="28"/>
+          <w:szCs w:val="28"/>
+          <w:lang/>
+        </w:rPr>
+        <w:t xml:space="preserve">) – JS    -&gt; use </w:t>
+      </w:r>
+      <w:proofErr w:type="spellStart"/>
+      <w:r>
+        <w:rPr>
+          <w:rFonts w:ascii="Consolas" w:hAnsi="Consolas" w:cs="Consolas"/>
+          <w:color w:val="000000"/>
+          <w:sz w:val="28"/>
+          <w:szCs w:val="28"/>
+          <w:lang/>
+        </w:rPr>
+        <w:t>switchTo</w:t>
+      </w:r>
+      <w:proofErr w:type="spellEnd"/>
+    </w:p>
+    <w:p>
+      <w:pPr>
+        <w:autoSpaceDE w:val="0"/>
+        <w:autoSpaceDN w:val="0"/>
+        <w:adjustRightInd w:val="0"/>
+        <w:spacing w:after="0" w:line="240" w:lineRule="auto"/>
+        <w:rPr>
+          <w:rFonts w:ascii="Consolas" w:hAnsi="Consolas" w:cs="Consolas"/>
+          <w:color w:val="000000"/>
+          <w:sz w:val="28"/>
+          <w:szCs w:val="28"/>
+          <w:lang/>
+        </w:rPr>
+      </w:pPr>
+      <w:proofErr w:type="spellStart"/>
+      <w:proofErr w:type="gramStart"/>
+      <w:r>
+        <w:rPr>
+          <w:rFonts w:ascii="Consolas" w:hAnsi="Consolas" w:cs="Consolas"/>
+          <w:color w:val="000000"/>
+          <w:sz w:val="28"/>
+          <w:szCs w:val="28"/>
+          <w:lang/>
+        </w:rPr>
+        <w:t>confirmationPopup</w:t>
+      </w:r>
+      <w:proofErr w:type="spellEnd"/>
+      <w:r>
+        <w:rPr>
+          <w:rFonts w:ascii="Consolas" w:hAnsi="Consolas" w:cs="Consolas"/>
+          <w:color w:val="000000"/>
+          <w:sz w:val="28"/>
+          <w:szCs w:val="28"/>
+          <w:lang/>
+        </w:rPr>
+        <w:t>(</w:t>
+      </w:r>
+      <w:proofErr w:type="gramEnd"/>
+      <w:r>
+        <w:rPr>
+          <w:rFonts w:ascii="Consolas" w:hAnsi="Consolas" w:cs="Consolas"/>
+          <w:color w:val="000000"/>
+          <w:sz w:val="28"/>
+          <w:szCs w:val="28"/>
+          <w:lang/>
+        </w:rPr>
+        <w:t>) – JS    -&gt;</w:t>
+      </w:r>
+      <w:r>
+        <w:rPr>
+          <w:rFonts w:ascii="Consolas" w:hAnsi="Consolas" w:cs="Consolas"/>
+          <w:color w:val="000000"/>
+          <w:sz w:val="28"/>
+          <w:szCs w:val="28"/>
+          <w:lang/>
+        </w:rPr>
+        <w:t xml:space="preserve"> </w:t>
+      </w:r>
+      <w:r>
+        <w:rPr>
+          <w:rFonts w:ascii="Consolas" w:hAnsi="Consolas" w:cs="Consolas"/>
+          <w:color w:val="000000"/>
+          <w:sz w:val="28"/>
+          <w:szCs w:val="28"/>
+          <w:lang/>
+        </w:rPr>
+        <w:t xml:space="preserve">use </w:t>
+      </w:r>
+      <w:proofErr w:type="spellStart"/>
+      <w:r>
+        <w:rPr>
+          <w:rFonts w:ascii="Consolas" w:hAnsi="Consolas" w:cs="Consolas"/>
+          <w:color w:val="000000"/>
+          <w:sz w:val="28"/>
+          <w:szCs w:val="28"/>
+          <w:lang/>
+        </w:rPr>
+        <w:t>switchTo</w:t>
+      </w:r>
+      <w:proofErr w:type="spellEnd"/>
+    </w:p>
+    <w:p>
+      <w:pPr>
+        <w:autoSpaceDE w:val="0"/>
+        <w:autoSpaceDN w:val="0"/>
+        <w:adjustRightInd w:val="0"/>
+        <w:spacing w:after="0" w:line="240" w:lineRule="auto"/>
+        <w:rPr>
+          <w:rFonts w:ascii="Consolas" w:hAnsi="Consolas" w:cs="Consolas"/>
+          <w:color w:val="000000"/>
+          <w:sz w:val="28"/>
+          <w:szCs w:val="28"/>
+          <w:lang/>
+        </w:rPr>
+      </w:pPr>
+    </w:p>
+    <w:p>
+      <w:pPr>
+        <w:autoSpaceDE w:val="0"/>
+        <w:autoSpaceDN w:val="0"/>
+        <w:adjustRightInd w:val="0"/>
+        <w:spacing w:after="0" w:line="240" w:lineRule="auto"/>
+        <w:rPr>
+          <w:rFonts w:ascii="Consolas" w:hAnsi="Consolas" w:cs="Consolas"/>
+          <w:color w:val="000000"/>
+          <w:sz w:val="28"/>
+          <w:szCs w:val="28"/>
+          <w:lang/>
+        </w:rPr>
+      </w:pPr>
+      <w:proofErr w:type="spellStart"/>
+      <w:proofErr w:type="gramStart"/>
+      <w:r>
+        <w:rPr>
+          <w:rFonts w:ascii="Consolas" w:hAnsi="Consolas" w:cs="Consolas"/>
+          <w:color w:val="000000"/>
+          <w:sz w:val="28"/>
+          <w:szCs w:val="28"/>
+          <w:lang/>
+        </w:rPr>
+        <w:t>hiddenDivisionPopUP</w:t>
+      </w:r>
+      <w:proofErr w:type="spellEnd"/>
+      <w:r>
+        <w:rPr>
+          <w:rFonts w:ascii="Consolas" w:hAnsi="Consolas" w:cs="Consolas"/>
+          <w:color w:val="000000"/>
+          <w:sz w:val="28"/>
+          <w:szCs w:val="28"/>
+          <w:lang/>
+        </w:rPr>
+        <w:t>(</w:t>
+      </w:r>
+      <w:proofErr w:type="gramEnd"/>
+      <w:r>
+        <w:rPr>
+          <w:rFonts w:ascii="Consolas" w:hAnsi="Consolas" w:cs="Consolas"/>
+          <w:color w:val="000000"/>
+          <w:sz w:val="28"/>
+          <w:szCs w:val="28"/>
+          <w:lang/>
+        </w:rPr>
+        <w:t xml:space="preserve">) - normal selenium code </w:t>
+      </w:r>
+    </w:p>
+    <w:p>
+      <w:pPr>
+        <w:autoSpaceDE w:val="0"/>
+        <w:autoSpaceDN w:val="0"/>
+        <w:adjustRightInd w:val="0"/>
+        <w:spacing w:after="0" w:line="240" w:lineRule="auto"/>
+        <w:rPr>
+          <w:rFonts w:ascii="Consolas" w:hAnsi="Consolas" w:cs="Consolas"/>
+          <w:color w:val="ED1C24"/>
+          <w:sz w:val="28"/>
+          <w:szCs w:val="28"/>
+          <w:lang/>
+        </w:rPr>
+      </w:pPr>
+    </w:p>
+    <w:p>
+      <w:pPr>
+        <w:autoSpaceDE w:val="0"/>
+        <w:autoSpaceDN w:val="0"/>
+        <w:adjustRightInd w:val="0"/>
+        <w:spacing w:after="0" w:line="240" w:lineRule="auto"/>
+        <w:rPr>
+          <w:rFonts w:ascii="Consolas" w:hAnsi="Consolas" w:cs="Consolas"/>
+          <w:color w:val="ED1C24"/>
+          <w:sz w:val="28"/>
+          <w:szCs w:val="28"/>
+          <w:lang/>
+        </w:rPr>
+      </w:pPr>
+      <w:proofErr w:type="spellStart"/>
+      <w:proofErr w:type="gramStart"/>
+      <w:r>
+        <w:rPr>
+          <w:rFonts w:ascii="Consolas" w:hAnsi="Consolas" w:cs="Consolas"/>
+          <w:color w:val="ED1C24"/>
+          <w:sz w:val="28"/>
+          <w:szCs w:val="28"/>
+          <w:lang/>
+        </w:rPr>
+        <w:t>cant</w:t>
+      </w:r>
+      <w:proofErr w:type="spellEnd"/>
+      <w:proofErr w:type="gramEnd"/>
+      <w:r>
+        <w:rPr>
+          <w:rFonts w:ascii="Consolas" w:hAnsi="Consolas" w:cs="Consolas"/>
+          <w:color w:val="ED1C24"/>
+          <w:sz w:val="28"/>
+          <w:szCs w:val="28"/>
+          <w:lang/>
+        </w:rPr>
+        <w:t xml:space="preserve"> handle using Selenium : (</w:t>
+      </w:r>
+      <w:proofErr w:type="spellStart"/>
+      <w:r>
+        <w:rPr>
+          <w:rFonts w:ascii="Consolas" w:hAnsi="Consolas" w:cs="Consolas"/>
+          <w:color w:val="ED1C24"/>
+          <w:sz w:val="28"/>
+          <w:szCs w:val="28"/>
+          <w:lang/>
+        </w:rPr>
+        <w:t>AutoIT</w:t>
+      </w:r>
+      <w:proofErr w:type="spellEnd"/>
+      <w:r>
+        <w:rPr>
+          <w:rFonts w:ascii="Consolas" w:hAnsi="Consolas" w:cs="Consolas"/>
+          <w:color w:val="ED1C24"/>
+          <w:sz w:val="28"/>
+          <w:szCs w:val="28"/>
+          <w:lang/>
+        </w:rPr>
+        <w:t xml:space="preserve">, </w:t>
+      </w:r>
+      <w:proofErr w:type="spellStart"/>
+      <w:r>
+        <w:rPr>
+          <w:rFonts w:ascii="Consolas" w:hAnsi="Consolas" w:cs="Consolas"/>
+          <w:color w:val="ED1C24"/>
+          <w:sz w:val="28"/>
+          <w:szCs w:val="28"/>
+          <w:lang/>
+        </w:rPr>
+        <w:t>Sikuli</w:t>
+      </w:r>
+      <w:proofErr w:type="spellEnd"/>
+      <w:r>
+        <w:rPr>
+          <w:rFonts w:ascii="Consolas" w:hAnsi="Consolas" w:cs="Consolas"/>
+          <w:color w:val="ED1C24"/>
+          <w:sz w:val="28"/>
+          <w:szCs w:val="28"/>
+          <w:lang/>
+        </w:rPr>
+        <w:t>, Robot)</w:t>
+      </w:r>
+    </w:p>
+    <w:p>
+      <w:pPr>
+        <w:autoSpaceDE w:val="0"/>
+        <w:autoSpaceDN w:val="0"/>
+        <w:adjustRightInd w:val="0"/>
+        <w:spacing w:after="0" w:line="240" w:lineRule="auto"/>
+        <w:rPr>
+          <w:rFonts w:ascii="Consolas" w:hAnsi="Consolas" w:cs="Consolas"/>
+          <w:color w:val="ED1C24"/>
+          <w:sz w:val="28"/>
+          <w:szCs w:val="28"/>
+          <w:lang/>
+        </w:rPr>
+      </w:pPr>
+      <w:r>
+        <w:rPr>
+          <w:rFonts w:ascii="Consolas" w:hAnsi="Consolas" w:cs="Consolas"/>
+          <w:color w:val="ED1C24"/>
+          <w:sz w:val="28"/>
+          <w:szCs w:val="28"/>
+          <w:lang/>
+        </w:rPr>
+        <w:t>--------------------------</w:t>
+      </w:r>
+    </w:p>
+    <w:p>
+      <w:pPr>
+        <w:autoSpaceDE w:val="0"/>
+        <w:autoSpaceDN w:val="0"/>
+        <w:adjustRightInd w:val="0"/>
+        <w:spacing w:after="0" w:line="240" w:lineRule="auto"/>
+        <w:rPr>
+          <w:rFonts w:ascii="Consolas" w:hAnsi="Consolas" w:cs="Consolas"/>
+          <w:color w:val="FF7F27"/>
+          <w:sz w:val="28"/>
+          <w:szCs w:val="28"/>
+          <w:lang/>
+        </w:rPr>
+      </w:pPr>
+      <w:proofErr w:type="spellStart"/>
+      <w:proofErr w:type="gramStart"/>
+      <w:r>
+        <w:rPr>
+          <w:rFonts w:ascii="Consolas" w:hAnsi="Consolas" w:cs="Consolas"/>
+          <w:color w:val="FF7F27"/>
+          <w:sz w:val="28"/>
+          <w:szCs w:val="28"/>
+          <w:lang/>
+        </w:rPr>
+        <w:t>pageLoadpopUp</w:t>
+      </w:r>
+      <w:proofErr w:type="spellEnd"/>
+      <w:r>
+        <w:rPr>
+          <w:rFonts w:ascii="Consolas" w:hAnsi="Consolas" w:cs="Consolas"/>
+          <w:color w:val="FF7F27"/>
+          <w:sz w:val="28"/>
+          <w:szCs w:val="28"/>
+          <w:lang/>
+        </w:rPr>
+        <w:t>(</w:t>
+      </w:r>
+      <w:proofErr w:type="gramEnd"/>
+      <w:r>
+        <w:rPr>
+          <w:rFonts w:ascii="Consolas" w:hAnsi="Consolas" w:cs="Consolas"/>
+          <w:color w:val="FF7F27"/>
+          <w:sz w:val="28"/>
+          <w:szCs w:val="28"/>
+          <w:lang/>
+        </w:rPr>
+        <w:t xml:space="preserve">) - not from </w:t>
+      </w:r>
+      <w:proofErr w:type="spellStart"/>
+      <w:r>
+        <w:rPr>
+          <w:rFonts w:ascii="Consolas" w:hAnsi="Consolas" w:cs="Consolas"/>
+          <w:color w:val="FF7F27"/>
+          <w:sz w:val="28"/>
+          <w:szCs w:val="28"/>
+          <w:lang/>
+        </w:rPr>
+        <w:t>ur</w:t>
+      </w:r>
+      <w:proofErr w:type="spellEnd"/>
+      <w:r>
+        <w:rPr>
+          <w:rFonts w:ascii="Consolas" w:hAnsi="Consolas" w:cs="Consolas"/>
+          <w:color w:val="FF7F27"/>
+          <w:sz w:val="28"/>
+          <w:szCs w:val="28"/>
+          <w:lang/>
+        </w:rPr>
+        <w:t xml:space="preserve"> app</w:t>
+      </w:r>
+    </w:p>
+    <w:p>
+      <w:pPr>
+        <w:autoSpaceDE w:val="0"/>
+        <w:autoSpaceDN w:val="0"/>
+        <w:adjustRightInd w:val="0"/>
+        <w:spacing w:after="0" w:line="240" w:lineRule="auto"/>
+        <w:rPr>
+          <w:rFonts w:ascii="Consolas" w:hAnsi="Consolas" w:cs="Consolas"/>
+          <w:color w:val="FF7F27"/>
+          <w:sz w:val="28"/>
+          <w:szCs w:val="28"/>
+          <w:lang/>
+        </w:rPr>
+      </w:pPr>
+      <w:proofErr w:type="spellStart"/>
+      <w:proofErr w:type="gramStart"/>
+      <w:r>
+        <w:rPr>
+          <w:rFonts w:ascii="Consolas" w:hAnsi="Consolas" w:cs="Consolas"/>
+          <w:color w:val="FF7F27"/>
+          <w:sz w:val="28"/>
+          <w:szCs w:val="28"/>
+          <w:lang/>
+        </w:rPr>
+        <w:t>AuthenticationPopUp</w:t>
+      </w:r>
+      <w:proofErr w:type="spellEnd"/>
+      <w:r>
+        <w:rPr>
+          <w:rFonts w:ascii="Consolas" w:hAnsi="Consolas" w:cs="Consolas"/>
+          <w:color w:val="FF7F27"/>
+          <w:sz w:val="28"/>
+          <w:szCs w:val="28"/>
+          <w:lang/>
+        </w:rPr>
+        <w:t>(</w:t>
+      </w:r>
+      <w:proofErr w:type="gramEnd"/>
+      <w:r>
+        <w:rPr>
+          <w:rFonts w:ascii="Consolas" w:hAnsi="Consolas" w:cs="Consolas"/>
+          <w:color w:val="FF7F27"/>
+          <w:sz w:val="28"/>
+          <w:szCs w:val="28"/>
+          <w:lang/>
+        </w:rPr>
+        <w:t xml:space="preserve">) - not from </w:t>
+      </w:r>
+      <w:proofErr w:type="spellStart"/>
+      <w:r>
+        <w:rPr>
+          <w:rFonts w:ascii="Consolas" w:hAnsi="Consolas" w:cs="Consolas"/>
+          <w:color w:val="FF7F27"/>
+          <w:sz w:val="28"/>
+          <w:szCs w:val="28"/>
+          <w:lang/>
+        </w:rPr>
+        <w:t>ur</w:t>
+      </w:r>
+      <w:proofErr w:type="spellEnd"/>
+      <w:r>
+        <w:rPr>
+          <w:rFonts w:ascii="Consolas" w:hAnsi="Consolas" w:cs="Consolas"/>
+          <w:color w:val="FF7F27"/>
+          <w:sz w:val="28"/>
+          <w:szCs w:val="28"/>
+          <w:lang/>
+        </w:rPr>
+        <w:t xml:space="preserve"> app</w:t>
+      </w:r>
+    </w:p>
+    <w:p>
+      <w:pPr>
+        <w:autoSpaceDE w:val="0"/>
+        <w:autoSpaceDN w:val="0"/>
+        <w:adjustRightInd w:val="0"/>
+        <w:spacing w:after="0" w:line="240" w:lineRule="auto"/>
+        <w:rPr>
+          <w:rFonts w:ascii="Consolas" w:hAnsi="Consolas" w:cs="Consolas"/>
+          <w:color w:val="FF7F27"/>
+          <w:sz w:val="28"/>
+          <w:szCs w:val="28"/>
+          <w:lang/>
+        </w:rPr>
+      </w:pPr>
+      <w:proofErr w:type="gramStart"/>
+      <w:r>
+        <w:rPr>
+          <w:rFonts w:ascii="Consolas" w:hAnsi="Consolas" w:cs="Consolas"/>
+          <w:color w:val="FF7F27"/>
+          <w:sz w:val="28"/>
+          <w:szCs w:val="28"/>
+          <w:lang/>
+        </w:rPr>
+        <w:t>download</w:t>
+      </w:r>
+      <w:proofErr w:type="gramEnd"/>
+      <w:r>
+        <w:rPr>
+          <w:rFonts w:ascii="Consolas" w:hAnsi="Consolas" w:cs="Consolas"/>
+          <w:color w:val="FF7F27"/>
+          <w:sz w:val="28"/>
+          <w:szCs w:val="28"/>
+          <w:lang/>
+        </w:rPr>
+        <w:t xml:space="preserve"> popup -&gt;browser</w:t>
+      </w:r>
+    </w:p>
+    <w:p>
+      <w:pPr>
+        <w:tabs>
+          <w:tab w:val="left" w:pos="5195"/>
+        </w:tabs>
+        <w:rPr>
+          <w:lang w:val="en-IN"/>
+        </w:rPr>
+      </w:pPr>
+    </w:p>
+    <w:p>
+      <w:pPr>
+        <w:tabs>
+          <w:tab w:val="left" w:pos="5195"/>
+        </w:tabs>
+        <w:rPr>
+          <w:lang w:val="en-IN"/>
+        </w:rPr>
+      </w:pPr>
+    </w:p>
+    <w:p>
+      <w:pPr>
+        <w:tabs>
+          <w:tab w:val="left" w:pos="5195"/>
+        </w:tabs>
+        <w:rPr>
+          <w:lang w:val="en-IN"/>
+        </w:rPr>
+      </w:pPr>
+    </w:p>
+    <w:p>
+      <w:pPr>
+        <w:tabs>
+          <w:tab w:val="left" w:pos="5195"/>
+        </w:tabs>
+        <w:rPr>
+          <w:lang w:val="en-IN"/>
+        </w:rPr>
+      </w:pPr>
+    </w:p>
+    <w:p>
+      <w:pPr>
+        <w:tabs>
+          <w:tab w:val="left" w:pos="5195"/>
+        </w:tabs>
+        <w:rPr>
+          <w:lang w:val="en-IN"/>
+        </w:rPr>
+      </w:pPr>
+    </w:p>
+    <w:p>
+      <w:pPr>
+        <w:tabs>
+          <w:tab w:val="left" w:pos="5195"/>
+        </w:tabs>
+        <w:rPr>
+          <w:lang w:val="en-IN"/>
+        </w:rPr>
+      </w:pPr>
+      <w:proofErr w:type="spellStart"/>
+      <w:proofErr w:type="gramStart"/>
+      <w:r>
+        <w:rPr>
+          <w:lang w:val="en-IN"/>
+        </w:rPr>
+        <w:t>FrameWork</w:t>
+      </w:r>
+      <w:proofErr w:type="spellEnd"/>
+      <w:r>
+        <w:rPr>
+          <w:lang w:val="en-IN"/>
+        </w:rPr>
+        <w:t xml:space="preserve"> :</w:t>
+      </w:r>
+      <w:proofErr w:type="gramEnd"/>
+    </w:p>
+    <w:p>
+      <w:pPr>
+        <w:pStyle w:val="ListParagraph"/>
+        <w:numPr>
+          <w:ilvl w:val="0"/>
+          <w:numId w:val="1"/>
+        </w:numPr>
+        <w:tabs>
+          <w:tab w:val="left" w:pos="5195"/>
+        </w:tabs>
+        <w:rPr>
+          <w:lang w:val="en-IN"/>
+        </w:rPr>
+      </w:pPr>
+      <w:r>
+        <w:rPr>
+          <w:lang w:val="en-IN"/>
+        </w:rPr>
+        <w:t>Function Driven Automation Framework</w:t>
+      </w:r>
+    </w:p>
+    <w:p>
+      <w:pPr>
+        <w:pStyle w:val="ListParagraph"/>
+        <w:numPr>
+          <w:ilvl w:val="0"/>
+          <w:numId w:val="1"/>
+        </w:numPr>
+        <w:tabs>
+          <w:tab w:val="left" w:pos="5195"/>
+        </w:tabs>
+        <w:rPr>
+          <w:lang w:val="en-IN"/>
+        </w:rPr>
+      </w:pPr>
+      <w:r>
+        <w:rPr>
+          <w:lang w:val="en-IN"/>
+        </w:rPr>
+        <w:t>Data Driven Automation Framework</w:t>
+      </w:r>
+    </w:p>
+    <w:p>
+      <w:pPr>
+        <w:pStyle w:val="ListParagraph"/>
+        <w:numPr>
+          <w:ilvl w:val="0"/>
+          <w:numId w:val="1"/>
+        </w:numPr>
+        <w:tabs>
+          <w:tab w:val="left" w:pos="5195"/>
+        </w:tabs>
+        <w:rPr>
+          <w:lang w:val="en-IN"/>
+        </w:rPr>
+      </w:pPr>
+      <w:r>
+        <w:rPr>
+          <w:lang w:val="en-IN"/>
+        </w:rPr>
+        <w:t>Keyword Driven Automation Framework</w:t>
+      </w:r>
+    </w:p>
+    <w:p>
+      <w:pPr>
+        <w:pStyle w:val="ListParagraph"/>
+        <w:numPr>
+          <w:ilvl w:val="0"/>
+          <w:numId w:val="1"/>
+        </w:numPr>
+        <w:tabs>
+          <w:tab w:val="left" w:pos="5195"/>
+        </w:tabs>
+        <w:rPr>
+          <w:lang w:val="en-IN"/>
+        </w:rPr>
+      </w:pPr>
+      <w:r>
+        <w:rPr>
+          <w:lang w:val="en-IN"/>
+        </w:rPr>
+        <w:t>Hybrid Driven Automation Framework</w:t>
+      </w:r>
+    </w:p>
+    <w:p>
+      <w:pPr>
+        <w:pStyle w:val="ListParagraph"/>
+        <w:numPr>
+          <w:ilvl w:val="0"/>
+          <w:numId w:val="1"/>
+        </w:numPr>
+        <w:tabs>
+          <w:tab w:val="left" w:pos="5195"/>
+        </w:tabs>
+        <w:rPr>
+          <w:b/>
+          <w:lang w:val="en-IN"/>
+        </w:rPr>
+      </w:pPr>
+      <w:proofErr w:type="spellStart"/>
+      <w:r>
+        <w:rPr>
+          <w:b/>
+          <w:lang w:val="en-IN"/>
+        </w:rPr>
+        <w:t>TestNG</w:t>
+      </w:r>
+      <w:proofErr w:type="spellEnd"/>
+    </w:p>
+    <w:p>
+      <w:pPr>
+        <w:pStyle w:val="ListParagraph"/>
+        <w:numPr>
+          <w:ilvl w:val="0"/>
+          <w:numId w:val="1"/>
+        </w:numPr>
+        <w:tabs>
+          <w:tab w:val="left" w:pos="5195"/>
+        </w:tabs>
+        <w:rPr>
+          <w:b/>
+          <w:lang w:val="en-IN"/>
+        </w:rPr>
+      </w:pPr>
+      <w:r>
+        <w:rPr>
+          <w:b/>
+          <w:lang w:val="en-IN"/>
+        </w:rPr>
+        <w:t>POM</w:t>
+      </w:r>
+    </w:p>
+    <w:p>
+      <w:pPr>
+        <w:pBdr>
+          <w:bottom w:val="single" w:sz="6" w:space="1" w:color="auto"/>
+        </w:pBdr>
+        <w:tabs>
+          <w:tab w:val="left" w:pos="5195"/>
+        </w:tabs>
+        <w:rPr>
+          <w:b/>
+          <w:lang w:val="en-IN"/>
+        </w:rPr>
+      </w:pPr>
+      <w:r>
+        <w:rPr>
+          <w:b/>
+          <w:lang w:val="en-IN"/>
+        </w:rPr>
+        <w:t xml:space="preserve">Drawbacks of Selenium Without </w:t>
+      </w:r>
+      <w:proofErr w:type="gramStart"/>
+      <w:r>
+        <w:rPr>
+          <w:b/>
+          <w:lang w:val="en-IN"/>
+        </w:rPr>
+        <w:t>Framework :</w:t>
+      </w:r>
+      <w:proofErr w:type="gramEnd"/>
+      <w:r>
+        <w:rPr>
+          <w:b/>
+          <w:lang w:val="en-IN"/>
+        </w:rPr>
+        <w:t xml:space="preserve"> </w:t>
+      </w:r>
+    </w:p>
+    <w:p>
+      <w:pPr>
+        <w:pStyle w:val="ListParagraph"/>
+        <w:numPr>
+          <w:ilvl w:val="0"/>
+          <w:numId w:val="1"/>
+        </w:numPr>
+        <w:tabs>
+          <w:tab w:val="left" w:pos="5195"/>
+        </w:tabs>
+        <w:rPr>
+          <w:b/>
+          <w:lang w:val="en-IN"/>
+        </w:rPr>
+      </w:pPr>
+      <w:r>
+        <w:rPr>
+          <w:b/>
+          <w:lang w:val="en-IN"/>
+        </w:rPr>
+        <w:t>Execution Control</w:t>
+      </w:r>
+    </w:p>
+    <w:p>
+      <w:pPr>
+        <w:pStyle w:val="ListParagraph"/>
+        <w:numPr>
+          <w:ilvl w:val="0"/>
+          <w:numId w:val="1"/>
+        </w:numPr>
+        <w:tabs>
+          <w:tab w:val="left" w:pos="5195"/>
+        </w:tabs>
+        <w:rPr>
+          <w:b/>
+          <w:lang w:val="en-IN"/>
+        </w:rPr>
+      </w:pPr>
+      <w:r>
+        <w:rPr>
+          <w:b/>
+          <w:lang w:val="en-IN"/>
+        </w:rPr>
+        <w:t>Assert Statements in Selenium</w:t>
+      </w:r>
+    </w:p>
+    <w:p>
+      <w:pPr>
+        <w:pStyle w:val="ListParagraph"/>
+        <w:numPr>
+          <w:ilvl w:val="0"/>
+          <w:numId w:val="1"/>
+        </w:numPr>
+        <w:tabs>
+          <w:tab w:val="left" w:pos="5195"/>
+        </w:tabs>
+        <w:rPr>
+          <w:b/>
+          <w:lang w:val="en-IN"/>
+        </w:rPr>
+      </w:pPr>
+      <w:r>
+        <w:rPr>
+          <w:b/>
+          <w:lang w:val="en-IN"/>
+        </w:rPr>
+        <w:t>Mechanism to store the data</w:t>
+      </w:r>
+    </w:p>
+    <w:p>
+      <w:pPr>
+        <w:pStyle w:val="ListParagraph"/>
+        <w:numPr>
+          <w:ilvl w:val="0"/>
+          <w:numId w:val="1"/>
+        </w:numPr>
+        <w:tabs>
+          <w:tab w:val="left" w:pos="5195"/>
+        </w:tabs>
+        <w:rPr>
+          <w:b/>
+          <w:lang w:val="en-IN"/>
+        </w:rPr>
+      </w:pPr>
+      <w:r>
+        <w:rPr>
+          <w:b/>
+          <w:lang w:val="en-IN"/>
+        </w:rPr>
+        <w:t>Object Repository</w:t>
+      </w:r>
+    </w:p>
+    <w:p>
+      <w:pPr>
+        <w:pStyle w:val="ListParagraph"/>
+        <w:numPr>
+          <w:ilvl w:val="0"/>
+          <w:numId w:val="1"/>
+        </w:numPr>
+        <w:tabs>
+          <w:tab w:val="left" w:pos="5195"/>
+        </w:tabs>
+        <w:rPr>
+          <w:b/>
+          <w:lang w:val="en-IN"/>
+        </w:rPr>
+      </w:pPr>
+      <w:r>
+        <w:rPr>
+          <w:b/>
+          <w:lang w:val="en-IN"/>
+        </w:rPr>
+        <w:t>Reporting is not available</w:t>
+      </w:r>
+    </w:p>
+    <w:p>
+      <w:pPr>
+        <w:tabs>
+          <w:tab w:val="left" w:pos="5195"/>
+        </w:tabs>
+        <w:rPr>
+          <w:lang w:val="en-IN"/>
+        </w:rPr>
+      </w:pPr>
+    </w:p>
+    <w:p>
+      <w:pPr>
+        <w:tabs>
+          <w:tab w:val="left" w:pos="5195"/>
+        </w:tabs>
+        <w:rPr>
+          <w:lang w:val="en-IN"/>
+        </w:rPr>
+      </w:pPr>
+    </w:p>
+    <w:p>
+      <w:pPr>
+        <w:tabs>
+          <w:tab w:val="left" w:pos="5195"/>
+        </w:tabs>
+        <w:rPr>
+          <w:lang w:val="en-IN"/>
+        </w:rPr>
+      </w:pPr>
+    </w:p>
+    <w:p>
+      <w:pPr>
+        <w:tabs>
+          <w:tab w:val="left" w:pos="5195"/>
+        </w:tabs>
+        <w:rPr>
+          <w:lang w:val="en-IN"/>
+        </w:rPr>
+      </w:pPr>
+    </w:p>
+    <w:p>
+      <w:pPr>
+        <w:tabs>
+          <w:tab w:val="left" w:pos="5195"/>
+        </w:tabs>
+        <w:rPr>
+          <w:lang w:val="en-IN"/>
+        </w:rPr>
+      </w:pPr>
+    </w:p>
+    <w:p>
+      <w:pPr>
+        <w:tabs>
+          <w:tab w:val="left" w:pos="5195"/>
+        </w:tabs>
+        <w:rPr>
+          <w:lang w:val="en-IN"/>
+        </w:rPr>
+      </w:pPr>
+    </w:p>
+    <w:p>
+      <w:pPr>
+        <w:tabs>
+          <w:tab w:val="left" w:pos="5195"/>
+        </w:tabs>
         <w:rPr>
           <w:lang w:val="en-IN"/>
         </w:rPr>
@@ -10071,6 +12684,208 @@
     </w:lvl>
   </w:abstractNum>
   <w:abstractNum w:abstractNumId="4">
+    <w:nsid w:val="3A725FFC"/>
+    <w:multiLevelType w:val="hybridMultilevel"/>
+    <w:tmpl w:val="DE8076B6"/>
+    <w:lvl w:ilvl="0" w:tplc="46F69E00">
+      <w:start w:val="2"/>
+      <w:numFmt w:val="bullet"/>
+      <w:lvlText w:val="-"/>
+      <w:lvlJc w:val="left"/>
+      <w:pPr>
+        <w:ind w:left="720" w:hanging="360"/>
+      </w:pPr>
+      <w:rPr>
+        <w:rFonts w:ascii="Calibri" w:eastAsiaTheme="minorHAnsi" w:hAnsi="Calibri" w:cs="Calibri" w:hint="default"/>
+      </w:rPr>
+    </w:lvl>
+    <w:lvl w:ilvl="1" w:tplc="04090003" w:tentative="1">
+      <w:start w:val="1"/>
+      <w:numFmt w:val="bullet"/>
+      <w:lvlText w:val="o"/>
+      <w:lvlJc w:val="left"/>
+      <w:pPr>
+        <w:ind w:left="1440" w:hanging="360"/>
+      </w:pPr>
+      <w:rPr>
+        <w:rFonts w:ascii="Courier New" w:hAnsi="Courier New" w:cs="Courier New" w:hint="default"/>
+      </w:rPr>
+    </w:lvl>
+    <w:lvl w:ilvl="2" w:tplc="04090005" w:tentative="1">
+      <w:start w:val="1"/>
+      <w:numFmt w:val="bullet"/>
+      <w:lvlText w:val=""/>
+      <w:lvlJc w:val="left"/>
+      <w:pPr>
+        <w:ind w:left="2160" w:hanging="360"/>
+      </w:pPr>
+      <w:rPr>
+        <w:rFonts w:ascii="Wingdings" w:hAnsi="Wingdings" w:hint="default"/>
+      </w:rPr>
+    </w:lvl>
+    <w:lvl w:ilvl="3" w:tplc="04090001" w:tentative="1">
+      <w:start w:val="1"/>
+      <w:numFmt w:val="bullet"/>
+      <w:lvlText w:val=""/>
+      <w:lvlJc w:val="left"/>
+      <w:pPr>
+        <w:ind w:left="2880" w:hanging="360"/>
+      </w:pPr>
+      <w:rPr>
+        <w:rFonts w:ascii="Symbol" w:hAnsi="Symbol" w:hint="default"/>
+      </w:rPr>
+    </w:lvl>
+    <w:lvl w:ilvl="4" w:tplc="04090003" w:tentative="1">
+      <w:start w:val="1"/>
+      <w:numFmt w:val="bullet"/>
+      <w:lvlText w:val="o"/>
+      <w:lvlJc w:val="left"/>
+      <w:pPr>
+        <w:ind w:left="3600" w:hanging="360"/>
+      </w:pPr>
+      <w:rPr>
+        <w:rFonts w:ascii="Courier New" w:hAnsi="Courier New" w:cs="Courier New" w:hint="default"/>
+      </w:rPr>
+    </w:lvl>
+    <w:lvl w:ilvl="5" w:tplc="04090005" w:tentative="1">
+      <w:start w:val="1"/>
+      <w:numFmt w:val="bullet"/>
+      <w:lvlText w:val=""/>
+      <w:lvlJc w:val="left"/>
+      <w:pPr>
+        <w:ind w:left="4320" w:hanging="360"/>
+      </w:pPr>
+      <w:rPr>
+        <w:rFonts w:ascii="Wingdings" w:hAnsi="Wingdings" w:hint="default"/>
+      </w:rPr>
+    </w:lvl>
+    <w:lvl w:ilvl="6" w:tplc="04090001" w:tentative="1">
+      <w:start w:val="1"/>
+      <w:numFmt w:val="bullet"/>
+      <w:lvlText w:val=""/>
+      <w:lvlJc w:val="left"/>
+      <w:pPr>
+        <w:ind w:left="5040" w:hanging="360"/>
+      </w:pPr>
+      <w:rPr>
+        <w:rFonts w:ascii="Symbol" w:hAnsi="Symbol" w:hint="default"/>
+      </w:rPr>
+    </w:lvl>
+    <w:lvl w:ilvl="7" w:tplc="04090003" w:tentative="1">
+      <w:start w:val="1"/>
+      <w:numFmt w:val="bullet"/>
+      <w:lvlText w:val="o"/>
+      <w:lvlJc w:val="left"/>
+      <w:pPr>
+        <w:ind w:left="5760" w:hanging="360"/>
+      </w:pPr>
+      <w:rPr>
+        <w:rFonts w:ascii="Courier New" w:hAnsi="Courier New" w:cs="Courier New" w:hint="default"/>
+      </w:rPr>
+    </w:lvl>
+    <w:lvl w:ilvl="8" w:tplc="04090005" w:tentative="1">
+      <w:start w:val="1"/>
+      <w:numFmt w:val="bullet"/>
+      <w:lvlText w:val=""/>
+      <w:lvlJc w:val="left"/>
+      <w:pPr>
+        <w:ind w:left="6480" w:hanging="360"/>
+      </w:pPr>
+      <w:rPr>
+        <w:rFonts w:ascii="Wingdings" w:hAnsi="Wingdings" w:hint="default"/>
+      </w:rPr>
+    </w:lvl>
+  </w:abstractNum>
+  <w:abstractNum w:abstractNumId="5">
+    <w:nsid w:val="58306F44"/>
+    <w:multiLevelType w:val="hybridMultilevel"/>
+    <w:tmpl w:val="CBE0FCD6"/>
+    <w:lvl w:ilvl="0" w:tplc="0409000F">
+      <w:start w:val="1"/>
+      <w:numFmt w:val="decimal"/>
+      <w:lvlText w:val="%1."/>
+      <w:lvlJc w:val="left"/>
+      <w:pPr>
+        <w:ind w:left="720" w:hanging="360"/>
+      </w:pPr>
+      <w:rPr>
+        <w:rFonts w:hint="default"/>
+      </w:rPr>
+    </w:lvl>
+    <w:lvl w:ilvl="1" w:tplc="04090019">
+      <w:start w:val="1"/>
+      <w:numFmt w:val="lowerLetter"/>
+      <w:lvlText w:val="%2."/>
+      <w:lvlJc w:val="left"/>
+      <w:pPr>
+        <w:ind w:left="1440" w:hanging="360"/>
+      </w:pPr>
+    </w:lvl>
+    <w:lvl w:ilvl="2" w:tplc="0409001B" w:tentative="1">
+      <w:start w:val="1"/>
+      <w:numFmt w:val="lowerRoman"/>
+      <w:lvlText w:val="%3."/>
+      <w:lvlJc w:val="right"/>
+      <w:pPr>
+        <w:ind w:left="2160" w:hanging="180"/>
+      </w:pPr>
+    </w:lvl>
+    <w:lvl w:ilvl="3" w:tplc="0409000F" w:tentative="1">
+      <w:start w:val="1"/>
+      <w:numFmt w:val="decimal"/>
+      <w:lvlText w:val="%4."/>
+      <w:lvlJc w:val="left"/>
+      <w:pPr>
+        <w:ind w:left="2880" w:hanging="360"/>
+      </w:pPr>
+    </w:lvl>
+    <w:lvl w:ilvl="4" w:tplc="04090019" w:tentative="1">
+      <w:start w:val="1"/>
+      <w:numFmt w:val="lowerLetter"/>
+      <w:lvlText w:val="%5."/>
+      <w:lvlJc w:val="left"/>
+      <w:pPr>
+        <w:ind w:left="3600" w:hanging="360"/>
+      </w:pPr>
+    </w:lvl>
+    <w:lvl w:ilvl="5" w:tplc="0409001B" w:tentative="1">
+      <w:start w:val="1"/>
+      <w:numFmt w:val="lowerRoman"/>
+      <w:lvlText w:val="%6."/>
+      <w:lvlJc w:val="right"/>
+      <w:pPr>
+        <w:ind w:left="4320" w:hanging="180"/>
+      </w:pPr>
+    </w:lvl>
+    <w:lvl w:ilvl="6" w:tplc="0409000F" w:tentative="1">
+      <w:start w:val="1"/>
+      <w:numFmt w:val="decimal"/>
+      <w:lvlText w:val="%7."/>
+      <w:lvlJc w:val="left"/>
+      <w:pPr>
+        <w:ind w:left="5040" w:hanging="360"/>
+      </w:pPr>
+    </w:lvl>
+    <w:lvl w:ilvl="7" w:tplc="04090019" w:tentative="1">
+      <w:start w:val="1"/>
+      <w:numFmt w:val="lowerLetter"/>
+      <w:lvlText w:val="%8."/>
+      <w:lvlJc w:val="left"/>
+      <w:pPr>
+        <w:ind w:left="5760" w:hanging="360"/>
+      </w:pPr>
+    </w:lvl>
+    <w:lvl w:ilvl="8" w:tplc="0409001B" w:tentative="1">
+      <w:start w:val="1"/>
+      <w:numFmt w:val="lowerRoman"/>
+      <w:lvlText w:val="%9."/>
+      <w:lvlJc w:val="right"/>
+      <w:pPr>
+        <w:ind w:left="6480" w:hanging="180"/>
+      </w:pPr>
+    </w:lvl>
+  </w:abstractNum>
+  <w:abstractNum w:abstractNumId="6">
     <w:nsid w:val="59EB6878"/>
     <w:multiLevelType w:val="hybridMultilevel"/>
     <w:tmpl w:val="377260AA"/>
@@ -10166,10 +12981,16 @@
     <w:abstractNumId w:val="0"/>
   </w:num>
   <w:num w:numId="4">
-    <w:abstractNumId w:val="4"/>
+    <w:abstractNumId w:val="6"/>
   </w:num>
   <w:num w:numId="5">
     <w:abstractNumId w:val="2"/>
+  </w:num>
+  <w:num w:numId="6">
+    <w:abstractNumId w:val="5"/>
+  </w:num>
+  <w:num w:numId="7">
+    <w:abstractNumId w:val="4"/>
   </w:num>
 </w:numbering>
 </file>
@@ -10456,6 +13277,109 @@
       <w:sz w:val="24"/>
       <w:szCs w:val="24"/>
     </w:rPr>
+  </w:style>
+  <w:style w:type="table" w:styleId="LightShading-Accent2">
+    <w:name w:val="Light Shading Accent 2"/>
+    <w:basedOn w:val="TableNormal"/>
+    <w:uiPriority w:val="60"/>
+    <w:rsid w:val="00656CB6"/>
+    <w:pPr>
+      <w:spacing w:after="0" w:line="240" w:lineRule="auto"/>
+    </w:pPr>
+    <w:rPr>
+      <w:color w:val="943634" w:themeColor="accent2" w:themeShade="BF"/>
+    </w:rPr>
+    <w:tblPr>
+      <w:tblStyleRowBandSize w:val="1"/>
+      <w:tblStyleColBandSize w:val="1"/>
+      <w:tblInd w:w="0" w:type="dxa"/>
+      <w:tblBorders>
+        <w:top w:val="single" w:sz="8" w:space="0" w:color="C0504D" w:themeColor="accent2"/>
+        <w:bottom w:val="single" w:sz="8" w:space="0" w:color="C0504D" w:themeColor="accent2"/>
+      </w:tblBorders>
+      <w:tblCellMar>
+        <w:top w:w="0" w:type="dxa"/>
+        <w:left w:w="108" w:type="dxa"/>
+        <w:bottom w:w="0" w:type="dxa"/>
+        <w:right w:w="108" w:type="dxa"/>
+      </w:tblCellMar>
+    </w:tblPr>
+    <w:tblStylePr w:type="firstRow">
+      <w:pPr>
+        <w:spacing w:before="0" w:after="0" w:line="240" w:lineRule="auto"/>
+      </w:pPr>
+      <w:rPr>
+        <w:b/>
+        <w:bCs/>
+      </w:rPr>
+      <w:tblPr/>
+      <w:tcPr>
+        <w:tcBorders>
+          <w:top w:val="single" w:sz="8" w:space="0" w:color="C0504D" w:themeColor="accent2"/>
+          <w:left w:val="nil"/>
+          <w:bottom w:val="single" w:sz="8" w:space="0" w:color="C0504D" w:themeColor="accent2"/>
+          <w:right w:val="nil"/>
+          <w:insideH w:val="nil"/>
+          <w:insideV w:val="nil"/>
+        </w:tcBorders>
+      </w:tcPr>
+    </w:tblStylePr>
+    <w:tblStylePr w:type="lastRow">
+      <w:pPr>
+        <w:spacing w:before="0" w:after="0" w:line="240" w:lineRule="auto"/>
+      </w:pPr>
+      <w:rPr>
+        <w:b/>
+        <w:bCs/>
+      </w:rPr>
+      <w:tblPr/>
+      <w:tcPr>
+        <w:tcBorders>
+          <w:top w:val="single" w:sz="8" w:space="0" w:color="C0504D" w:themeColor="accent2"/>
+          <w:left w:val="nil"/>
+          <w:bottom w:val="single" w:sz="8" w:space="0" w:color="C0504D" w:themeColor="accent2"/>
+          <w:right w:val="nil"/>
+          <w:insideH w:val="nil"/>
+          <w:insideV w:val="nil"/>
+        </w:tcBorders>
+      </w:tcPr>
+    </w:tblStylePr>
+    <w:tblStylePr w:type="firstCol">
+      <w:rPr>
+        <w:b/>
+        <w:bCs/>
+      </w:rPr>
+    </w:tblStylePr>
+    <w:tblStylePr w:type="lastCol">
+      <w:rPr>
+        <w:b/>
+        <w:bCs/>
+      </w:rPr>
+    </w:tblStylePr>
+    <w:tblStylePr w:type="band1Vert">
+      <w:tblPr/>
+      <w:tcPr>
+        <w:tcBorders>
+          <w:left w:val="nil"/>
+          <w:right w:val="nil"/>
+          <w:insideH w:val="nil"/>
+          <w:insideV w:val="nil"/>
+        </w:tcBorders>
+        <w:shd w:val="clear" w:color="auto" w:fill="EFD3D2" w:themeFill="accent2" w:themeFillTint="3F"/>
+      </w:tcPr>
+    </w:tblStylePr>
+    <w:tblStylePr w:type="band1Horz">
+      <w:tblPr/>
+      <w:tcPr>
+        <w:tcBorders>
+          <w:left w:val="nil"/>
+          <w:right w:val="nil"/>
+          <w:insideH w:val="nil"/>
+          <w:insideV w:val="nil"/>
+        </w:tcBorders>
+        <w:shd w:val="clear" w:color="auto" w:fill="EFD3D2" w:themeFill="accent2" w:themeFillTint="3F"/>
+      </w:tcPr>
+    </w:tblStylePr>
   </w:style>
 </w:styles>
 </file>

</xml_diff>

<commit_message>
Grid, Parallel Execution, PageObjectModel
</commit_message>
<xml_diff>
--- a/Notes_New.docx
+++ b/Notes_New.docx
@@ -7376,6 +7376,7 @@
         </w:rPr>
         <w:t>//</w:t>
       </w:r>
+      <w:proofErr w:type="spellStart"/>
       <w:proofErr w:type="gramStart"/>
       <w:r>
         <w:rPr>
@@ -7383,7 +7384,16 @@
           <w:color w:val="222222"/>
           <w:lang w:val="en-IN"/>
         </w:rPr>
-        <w:t>th[</w:t>
+        <w:t>th</w:t>
+      </w:r>
+      <w:proofErr w:type="spellEnd"/>
+      <w:r>
+        <w:rPr>
+          <w:rFonts w:ascii="Calibri" w:eastAsia="Times New Roman" w:hAnsi="Calibri" w:cs="Calibri"/>
+          <w:color w:val="222222"/>
+          <w:lang w:val="en-IN"/>
+        </w:rPr>
+        <w:t>[</w:t>
       </w:r>
       <w:proofErr w:type="gramEnd"/>
       <w:r>
@@ -7554,6 +7564,7 @@
         </w:rPr>
         <w:t>//</w:t>
       </w:r>
+      <w:proofErr w:type="spellStart"/>
       <w:proofErr w:type="gramStart"/>
       <w:r>
         <w:rPr>
@@ -7561,7 +7572,16 @@
           <w:color w:val="222222"/>
           <w:lang w:val="en-IN"/>
         </w:rPr>
-        <w:t>th[</w:t>
+        <w:t>th</w:t>
+      </w:r>
+      <w:proofErr w:type="spellEnd"/>
+      <w:r>
+        <w:rPr>
+          <w:rFonts w:ascii="Calibri" w:eastAsia="Times New Roman" w:hAnsi="Calibri" w:cs="Calibri"/>
+          <w:color w:val="222222"/>
+          <w:lang w:val="en-IN"/>
+        </w:rPr>
+        <w:t>[</w:t>
       </w:r>
       <w:proofErr w:type="gramEnd"/>
       <w:r>
@@ -13489,7 +13509,6 @@
           <w:color w:val="3F48CC"/>
           <w:sz w:val="28"/>
           <w:szCs w:val="28"/>
-          <w:lang/>
         </w:rPr>
       </w:pPr>
       <w:r>
@@ -13498,7 +13517,6 @@
           <w:color w:val="3F48CC"/>
           <w:sz w:val="28"/>
           <w:szCs w:val="28"/>
-          <w:lang/>
         </w:rPr>
         <w:t>Advantage:</w:t>
       </w:r>
@@ -13514,7 +13532,6 @@
           <w:color w:val="3F48CC"/>
           <w:sz w:val="28"/>
           <w:szCs w:val="28"/>
-          <w:lang/>
         </w:rPr>
       </w:pPr>
       <w:r>
@@ -13523,7 +13540,6 @@
           <w:color w:val="3F48CC"/>
           <w:sz w:val="28"/>
           <w:szCs w:val="28"/>
-          <w:lang/>
         </w:rPr>
         <w:t>------------</w:t>
       </w:r>
@@ -13539,7 +13555,6 @@
           <w:color w:val="3F48CC"/>
           <w:sz w:val="28"/>
           <w:szCs w:val="28"/>
-          <w:lang/>
         </w:rPr>
       </w:pPr>
       <w:r>
@@ -13548,7 +13563,6 @@
           <w:color w:val="3F48CC"/>
           <w:sz w:val="28"/>
           <w:szCs w:val="28"/>
-          <w:lang/>
         </w:rPr>
         <w:t>1. It provides a common project setup - Dev and Testers</w:t>
       </w:r>
@@ -13564,7 +13578,6 @@
           <w:color w:val="3F48CC"/>
           <w:sz w:val="28"/>
           <w:szCs w:val="28"/>
-          <w:lang/>
         </w:rPr>
       </w:pPr>
       <w:r>
@@ -13573,7 +13586,6 @@
           <w:color w:val="3F48CC"/>
           <w:sz w:val="28"/>
           <w:szCs w:val="28"/>
-          <w:lang/>
         </w:rPr>
         <w:t xml:space="preserve">2. Maven also generates a Report - </w:t>
       </w:r>
@@ -13584,7 +13596,6 @@
           <w:color w:val="3F48CC"/>
           <w:sz w:val="28"/>
           <w:szCs w:val="28"/>
-          <w:lang/>
         </w:rPr>
         <w:t>TestNG</w:t>
       </w:r>
@@ -13601,7 +13612,6 @@
           <w:color w:val="3F48CC"/>
           <w:sz w:val="28"/>
           <w:szCs w:val="28"/>
-          <w:lang/>
         </w:rPr>
       </w:pPr>
       <w:r>
@@ -13610,7 +13620,6 @@
           <w:color w:val="3F48CC"/>
           <w:sz w:val="28"/>
           <w:szCs w:val="28"/>
-          <w:lang/>
         </w:rPr>
         <w:t xml:space="preserve">3. Documentation for </w:t>
       </w:r>
@@ -13622,7 +13631,6 @@
           <w:color w:val="3F48CC"/>
           <w:sz w:val="28"/>
           <w:szCs w:val="28"/>
-          <w:lang/>
         </w:rPr>
         <w:t>ur</w:t>
       </w:r>
@@ -13634,7 +13642,6 @@
           <w:color w:val="3F48CC"/>
           <w:sz w:val="28"/>
           <w:szCs w:val="28"/>
-          <w:lang/>
         </w:rPr>
         <w:t xml:space="preserve"> project</w:t>
       </w:r>
@@ -13650,7 +13657,6 @@
           <w:color w:val="3F48CC"/>
           <w:sz w:val="28"/>
           <w:szCs w:val="28"/>
-          <w:lang/>
         </w:rPr>
       </w:pPr>
       <w:r>
@@ -13659,7 +13665,6 @@
           <w:color w:val="3F48CC"/>
           <w:sz w:val="28"/>
           <w:szCs w:val="28"/>
-          <w:lang/>
         </w:rPr>
         <w:t>4. Managing Dependency</w:t>
       </w:r>
@@ -13853,6 +13858,9 @@
     </w:p>
     <w:p>
       <w:pPr>
+        <w:pBdr>
+          <w:bottom w:val="single" w:sz="6" w:space="1" w:color="auto"/>
+        </w:pBdr>
         <w:tabs>
           <w:tab w:val="left" w:pos="5195"/>
         </w:tabs>
@@ -13876,11 +13884,47 @@
           <w:lang w:val="en-IN"/>
         </w:rPr>
       </w:pPr>
-      <w:r>
-        <w:rPr>
-          <w:lang w:val="en-IN"/>
-        </w:rPr>
-        <w:t>Headless execution</w:t>
+      <w:proofErr w:type="spellStart"/>
+      <w:r>
+        <w:rPr>
+          <w:lang w:val="en-IN"/>
+        </w:rPr>
+        <w:t>PageClass</w:t>
+      </w:r>
+      <w:proofErr w:type="spellEnd"/>
+      <w:r>
+        <w:rPr>
+          <w:lang w:val="en-IN"/>
+        </w:rPr>
+        <w:t xml:space="preserve"> – </w:t>
+      </w:r>
+      <w:proofErr w:type="spellStart"/>
+      <w:r>
+        <w:rPr>
+          <w:lang w:val="en-IN"/>
+        </w:rPr>
+        <w:t>WebElement</w:t>
+      </w:r>
+      <w:proofErr w:type="spellEnd"/>
+      <w:r>
+        <w:rPr>
+          <w:lang w:val="en-IN"/>
+        </w:rPr>
+        <w:t>, Action (type, click</w:t>
+      </w:r>
+      <w:proofErr w:type="gramStart"/>
+      <w:r>
+        <w:rPr>
+          <w:lang w:val="en-IN"/>
+        </w:rPr>
+        <w:t>,  getting</w:t>
+      </w:r>
+      <w:proofErr w:type="gramEnd"/>
+      <w:r>
+        <w:rPr>
+          <w:lang w:val="en-IN"/>
+        </w:rPr>
+        <w:t xml:space="preserve"> text), Constructor</w:t>
       </w:r>
     </w:p>
     <w:p>
@@ -13892,11 +13936,19 @@
           <w:lang w:val="en-IN"/>
         </w:rPr>
       </w:pPr>
-      <w:r>
-        <w:rPr>
-          <w:lang w:val="en-IN"/>
-        </w:rPr>
-        <w:t>Parallel Execution</w:t>
+      <w:proofErr w:type="spellStart"/>
+      <w:r>
+        <w:rPr>
+          <w:lang w:val="en-IN"/>
+        </w:rPr>
+        <w:t>TestClass</w:t>
+      </w:r>
+      <w:proofErr w:type="spellEnd"/>
+      <w:r>
+        <w:rPr>
+          <w:lang w:val="en-IN"/>
+        </w:rPr>
+        <w:t>- Objects to page classes, Business Logic</w:t>
       </w:r>
     </w:p>
     <w:p>
@@ -13912,7 +13964,7 @@
         <w:rPr>
           <w:lang w:val="en-IN"/>
         </w:rPr>
-        <w:t>Selenium Grid</w:t>
+        <w:t>Utilities- Reusable functions.</w:t>
       </w:r>
     </w:p>
     <w:p>
@@ -13928,7 +13980,7 @@
         <w:rPr>
           <w:lang w:val="en-IN"/>
         </w:rPr>
-        <w:t>---Sunday---</w:t>
+        <w:t>Steps:</w:t>
       </w:r>
     </w:p>
     <w:p>
@@ -13936,7 +13988,7 @@
         <w:pStyle w:val="ListParagraph"/>
         <w:numPr>
           <w:ilvl w:val="0"/>
-          <w:numId w:val="1"/>
+          <w:numId w:val="9"/>
         </w:numPr>
         <w:tabs>
           <w:tab w:val="left" w:pos="5195"/>
@@ -13949,7 +14001,7 @@
         <w:rPr>
           <w:lang w:val="en-IN"/>
         </w:rPr>
-        <w:t>Selenium Grid</w:t>
+        <w:t>Create packages</w:t>
       </w:r>
     </w:p>
     <w:p>
@@ -13957,7 +14009,7 @@
         <w:pStyle w:val="ListParagraph"/>
         <w:numPr>
           <w:ilvl w:val="0"/>
-          <w:numId w:val="1"/>
+          <w:numId w:val="9"/>
         </w:numPr>
         <w:tabs>
           <w:tab w:val="left" w:pos="5195"/>
@@ -13970,6 +14022,139 @@
         <w:rPr>
           <w:lang w:val="en-IN"/>
         </w:rPr>
+        <w:t>Add page</w:t>
+      </w:r>
+    </w:p>
+    <w:p>
+      <w:pPr>
+        <w:tabs>
+          <w:tab w:val="left" w:pos="5195"/>
+        </w:tabs>
+        <w:rPr>
+          <w:lang w:val="en-IN"/>
+        </w:rPr>
+      </w:pPr>
+    </w:p>
+    <w:p>
+      <w:pPr>
+        <w:tabs>
+          <w:tab w:val="left" w:pos="5195"/>
+        </w:tabs>
+        <w:rPr>
+          <w:lang w:val="en-IN"/>
+        </w:rPr>
+      </w:pPr>
+      <w:r>
+        <w:rPr>
+          <w:lang w:val="en-IN"/>
+        </w:rPr>
+        <w:t>--------------------------------------</w:t>
+      </w:r>
+    </w:p>
+    <w:p>
+      <w:pPr>
+        <w:tabs>
+          <w:tab w:val="left" w:pos="5195"/>
+        </w:tabs>
+        <w:rPr>
+          <w:lang w:val="en-IN"/>
+        </w:rPr>
+      </w:pPr>
+      <w:r>
+        <w:rPr>
+          <w:lang w:val="en-IN"/>
+        </w:rPr>
+        <w:t>Headless execution</w:t>
+      </w:r>
+    </w:p>
+    <w:p>
+      <w:pPr>
+        <w:tabs>
+          <w:tab w:val="left" w:pos="5195"/>
+        </w:tabs>
+        <w:rPr>
+          <w:lang w:val="en-IN"/>
+        </w:rPr>
+      </w:pPr>
+      <w:r>
+        <w:rPr>
+          <w:lang w:val="en-IN"/>
+        </w:rPr>
+        <w:t>Parallel Execution</w:t>
+      </w:r>
+    </w:p>
+    <w:p>
+      <w:pPr>
+        <w:tabs>
+          <w:tab w:val="left" w:pos="5195"/>
+        </w:tabs>
+        <w:rPr>
+          <w:lang w:val="en-IN"/>
+        </w:rPr>
+      </w:pPr>
+      <w:r>
+        <w:rPr>
+          <w:lang w:val="en-IN"/>
+        </w:rPr>
+        <w:t>Selenium Grid</w:t>
+      </w:r>
+    </w:p>
+    <w:p>
+      <w:pPr>
+        <w:tabs>
+          <w:tab w:val="left" w:pos="5195"/>
+        </w:tabs>
+        <w:rPr>
+          <w:lang w:val="en-IN"/>
+        </w:rPr>
+      </w:pPr>
+      <w:r>
+        <w:rPr>
+          <w:lang w:val="en-IN"/>
+        </w:rPr>
+        <w:t>---Sunday---</w:t>
+      </w:r>
+    </w:p>
+    <w:p>
+      <w:pPr>
+        <w:pStyle w:val="ListParagraph"/>
+        <w:numPr>
+          <w:ilvl w:val="0"/>
+          <w:numId w:val="1"/>
+        </w:numPr>
+        <w:tabs>
+          <w:tab w:val="left" w:pos="5195"/>
+        </w:tabs>
+        <w:rPr>
+          <w:lang w:val="en-IN"/>
+        </w:rPr>
+      </w:pPr>
+      <w:r>
+        <w:rPr>
+          <w:lang w:val="en-IN"/>
+        </w:rPr>
+        <w:t>Selenium Grid</w:t>
+      </w:r>
+    </w:p>
+    <w:p>
+      <w:pPr>
+        <w:pStyle w:val="ListParagraph"/>
+        <w:numPr>
+          <w:ilvl w:val="0"/>
+          <w:numId w:val="1"/>
+        </w:numPr>
+        <w:tabs>
+          <w:tab w:val="left" w:pos="5195"/>
+        </w:tabs>
+        <w:rPr>
+          <w:lang w:val="en-IN"/>
+        </w:rPr>
+      </w:pPr>
+      <w:r>
+        <w:rPr>
+          <w:lang w:val="en-IN"/>
+        </w:rPr>
+        <w:lastRenderedPageBreak/>
         <w:t>BDD</w:t>
       </w:r>
     </w:p>
@@ -14745,6 +14930,95 @@
       <w:lvlJc w:val="right"/>
       <w:pPr>
         <w:ind w:left="8100" w:hanging="180"/>
+      </w:pPr>
+    </w:lvl>
+  </w:abstractNum>
+  <w:abstractNum w:abstractNumId="8">
+    <w:nsid w:val="5AE55381"/>
+    <w:multiLevelType w:val="hybridMultilevel"/>
+    <w:tmpl w:val="DD28CE22"/>
+    <w:lvl w:ilvl="0" w:tplc="0409000F">
+      <w:start w:val="1"/>
+      <w:numFmt w:val="decimal"/>
+      <w:lvlText w:val="%1."/>
+      <w:lvlJc w:val="left"/>
+      <w:pPr>
+        <w:ind w:left="720" w:hanging="360"/>
+      </w:pPr>
+      <w:rPr>
+        <w:rFonts w:hint="default"/>
+      </w:rPr>
+    </w:lvl>
+    <w:lvl w:ilvl="1" w:tplc="04090019" w:tentative="1">
+      <w:start w:val="1"/>
+      <w:numFmt w:val="lowerLetter"/>
+      <w:lvlText w:val="%2."/>
+      <w:lvlJc w:val="left"/>
+      <w:pPr>
+        <w:ind w:left="1440" w:hanging="360"/>
+      </w:pPr>
+    </w:lvl>
+    <w:lvl w:ilvl="2" w:tplc="0409001B" w:tentative="1">
+      <w:start w:val="1"/>
+      <w:numFmt w:val="lowerRoman"/>
+      <w:lvlText w:val="%3."/>
+      <w:lvlJc w:val="right"/>
+      <w:pPr>
+        <w:ind w:left="2160" w:hanging="180"/>
+      </w:pPr>
+    </w:lvl>
+    <w:lvl w:ilvl="3" w:tplc="0409000F" w:tentative="1">
+      <w:start w:val="1"/>
+      <w:numFmt w:val="decimal"/>
+      <w:lvlText w:val="%4."/>
+      <w:lvlJc w:val="left"/>
+      <w:pPr>
+        <w:ind w:left="2880" w:hanging="360"/>
+      </w:pPr>
+    </w:lvl>
+    <w:lvl w:ilvl="4" w:tplc="04090019" w:tentative="1">
+      <w:start w:val="1"/>
+      <w:numFmt w:val="lowerLetter"/>
+      <w:lvlText w:val="%5."/>
+      <w:lvlJc w:val="left"/>
+      <w:pPr>
+        <w:ind w:left="3600" w:hanging="360"/>
+      </w:pPr>
+    </w:lvl>
+    <w:lvl w:ilvl="5" w:tplc="0409001B" w:tentative="1">
+      <w:start w:val="1"/>
+      <w:numFmt w:val="lowerRoman"/>
+      <w:lvlText w:val="%6."/>
+      <w:lvlJc w:val="right"/>
+      <w:pPr>
+        <w:ind w:left="4320" w:hanging="180"/>
+      </w:pPr>
+    </w:lvl>
+    <w:lvl w:ilvl="6" w:tplc="0409000F" w:tentative="1">
+      <w:start w:val="1"/>
+      <w:numFmt w:val="decimal"/>
+      <w:lvlText w:val="%7."/>
+      <w:lvlJc w:val="left"/>
+      <w:pPr>
+        <w:ind w:left="5040" w:hanging="360"/>
+      </w:pPr>
+    </w:lvl>
+    <w:lvl w:ilvl="7" w:tplc="04090019" w:tentative="1">
+      <w:start w:val="1"/>
+      <w:numFmt w:val="lowerLetter"/>
+      <w:lvlText w:val="%8."/>
+      <w:lvlJc w:val="left"/>
+      <w:pPr>
+        <w:ind w:left="5760" w:hanging="360"/>
+      </w:pPr>
+    </w:lvl>
+    <w:lvl w:ilvl="8" w:tplc="0409001B" w:tentative="1">
+      <w:start w:val="1"/>
+      <w:numFmt w:val="lowerRoman"/>
+      <w:lvlText w:val="%9."/>
+      <w:lvlJc w:val="right"/>
+      <w:pPr>
+        <w:ind w:left="6480" w:hanging="180"/>
       </w:pPr>
     </w:lvl>
   </w:abstractNum>
@@ -14771,6 +15045,9 @@
   </w:num>
   <w:num w:numId="8">
     <w:abstractNumId w:val="1"/>
+  </w:num>
+  <w:num w:numId="9">
+    <w:abstractNumId w:val="8"/>
   </w:num>
 </w:numbering>
 </file>

</xml_diff>